<commit_message>
added pilot instructions and codes
</commit_message>
<xml_diff>
--- a/Method notes.docx
+++ b/Method notes.docx
@@ -49,8 +49,6 @@
         </w:rPr>
         <w:t xml:space="preserve">, and a lifetime exposure judgement task. </w:t>
       </w:r>
-      <w:bookmarkStart w:id="0" w:name="_GoBack"/>
-      <w:bookmarkEnd w:id="0"/>
     </w:p>
     <w:p>
       <w:pPr>
@@ -62,111 +60,23 @@
     <w:p>
       <w:pPr>
         <w:rPr>
-          <w:b/>
           <w:lang w:val="en-CA"/>
         </w:rPr>
       </w:pPr>
-      <w:r>
-        <w:rPr>
-          <w:b/>
-          <w:lang w:val="en-CA"/>
-        </w:rPr>
-        <w:t>Actual experiment</w:t>
-      </w:r>
     </w:p>
     <w:p>
       <w:pPr>
         <w:rPr>
+          <w:b/>
           <w:lang w:val="en-CA"/>
         </w:rPr>
       </w:pPr>
       <w:r>
         <w:rPr>
-          <w:lang w:val="en-CA"/>
-        </w:rPr>
-        <w:t xml:space="preserve">Stimuli were 180 concrete English concepts selected from McRae’s database. They were divided in to 10 sets of 18 concepts, matched on </w:t>
-      </w:r>
-      <w:r>
-        <w:rPr>
-          <w:lang w:val="en-CA"/>
-        </w:rPr>
-        <w:t xml:space="preserve">average feature-overlap with respect to the entire database, </w:t>
-      </w:r>
-      <w:r>
-        <w:rPr>
-          <w:lang w:val="en-CA"/>
-        </w:rPr>
-        <w:t xml:space="preserve">normative lifetime exposure, word frequency, </w:t>
-      </w:r>
-      <w:r>
-        <w:rPr>
-          <w:lang w:val="en-CA"/>
-        </w:rPr>
-        <w:t xml:space="preserve">number of letters, and number of syllables, using genetic algorithms </w:t>
-      </w:r>
-      <w:r>
-        <w:rPr>
-          <w:lang w:val="en-CA"/>
-        </w:rPr>
-        <w:fldChar w:fldCharType="begin"/>
-      </w:r>
-      <w:r>
-        <w:rPr>
-          <w:lang w:val="en-CA"/>
-        </w:rPr>
-        <w:instrText xml:space="preserve"> ADDIN ZOTERO_ITEM CSL_CITATION {"citationID":"0CWUrcLg","properties":{"formattedCitation":"(van Casteren &amp; Davis, 2007)","plainCitation":"(van Casteren &amp; Davis, 2007)","noteIndex":0},"citationItems":[{"id":977,"uris":["http://zotero.org/users/4078476/items/WZ54YMQ6"],"uri":["http://zotero.org/users/4078476/items/WZ54YMQ6"],"itemData":{"id":977,"type":"article-journal","title":"Match: A program to assist in matching the conditions of factorial experiments","container-title":"Behavior Research Methods","page":"973-978","volume":"39","issue":"4","source":"Springer Link","abstract":"In most experiments that involve between-subjects or between-items factorial designs, the items and/or the participants in the various experimental groups differ on one or more variables, but need to be matched on all other factors that can affect the outcome measure. Matching large groups of items or participants on multiple dimensions is a difficult and time-consuming task, yet failure to match conditions will lead to suboptimal experiments. We describe a computer program, “Match,” that automates this process by selecting the best-matching items from larger sets of candidate items. In most cases, the program produces near-optimal solutions in a matter of minutes and selects matches that are typically superior to those obtained using hand matching or other semiautomated processes. We report the results of a case study in which Match was used to generate matched sets of experimental items (words varying in length and frequency) for a published study on language processing. The program was able to come up with better-matching item sets than those hand-selected by the authors of the original study, and in a fraction of the time originally taken up with stimulus matching.","DOI":"10.3758/BF03192992","ISSN":"1554-3528","shortTitle":"Match","journalAbbreviation":"Behavior Research Methods","language":"en","author":[{"family":"Casteren","given":"Maarten","non-dropping-particle":"van"},{"family":"Davis","given":"Matthew H."}],"issued":{"date-parts":[["2007",11,1]]}}}],"schema":"https://github.com/citation-style-language/schema/raw/master/csl-citation.json"} </w:instrText>
-      </w:r>
-      <w:r>
-        <w:rPr>
-          <w:lang w:val="en-CA"/>
-        </w:rPr>
-        <w:fldChar w:fldCharType="separate"/>
-      </w:r>
-      <w:r>
-        <w:rPr>
-          <w:rFonts w:ascii="Calibri" w:hAnsi="Calibri" w:cs="Calibri"/>
-        </w:rPr>
-        <w:t xml:space="preserve">(van </w:t>
-      </w:r>
-      <w:proofErr w:type="spellStart"/>
-      <w:r>
-        <w:rPr>
-          <w:rFonts w:ascii="Calibri" w:hAnsi="Calibri" w:cs="Calibri"/>
-        </w:rPr>
-        <w:t>Casteren</w:t>
-      </w:r>
-      <w:proofErr w:type="spellEnd"/>
-      <w:r>
-        <w:rPr>
-          <w:rFonts w:ascii="Calibri" w:hAnsi="Calibri" w:cs="Calibri"/>
-        </w:rPr>
-        <w:t xml:space="preserve"> &amp; Davis, 2007)</w:t>
-      </w:r>
-      <w:r>
-        <w:rPr>
-          <w:lang w:val="en-CA"/>
-        </w:rPr>
-        <w:fldChar w:fldCharType="end"/>
-      </w:r>
-      <w:r>
-        <w:rPr>
-          <w:lang w:val="en-CA"/>
-        </w:rPr>
-        <w:t xml:space="preserve">. The match </w:t>
-      </w:r>
-      <w:proofErr w:type="gramStart"/>
-      <w:r>
-        <w:rPr>
-          <w:lang w:val="en-CA"/>
-        </w:rPr>
-        <w:t>were</w:t>
-      </w:r>
-      <w:proofErr w:type="gramEnd"/>
-      <w:r>
-        <w:rPr>
-          <w:lang w:val="en-CA"/>
-        </w:rPr>
-        <w:t xml:space="preserve"> confirmed with MANOVA in R.</w:t>
+          <w:b/>
+          <w:lang w:val="en-CA"/>
+        </w:rPr>
+        <w:t>Actual experiment</w:t>
       </w:r>
     </w:p>
     <w:p>
@@ -179,13 +89,75 @@
         <w:rPr>
           <w:lang w:val="en-CA"/>
         </w:rPr>
-        <w:t xml:space="preserve">5 sets of 18 concepts were used as frequency stimuli, the rest were used as lifetime stimuli. This </w:t>
-      </w:r>
-      <w:r>
-        <w:rPr>
-          <w:lang w:val="en-CA"/>
-        </w:rPr>
-        <w:t>assignment was counterbalanced across participants.</w:t>
+        <w:t xml:space="preserve">Stimuli were 180 concrete English concepts selected from McRae’s database. They were divided in to 10 sets of 18 concepts, matched on </w:t>
+      </w:r>
+      <w:r>
+        <w:rPr>
+          <w:lang w:val="en-CA"/>
+        </w:rPr>
+        <w:t xml:space="preserve">average feature-overlap with respect to the entire database, </w:t>
+      </w:r>
+      <w:r>
+        <w:rPr>
+          <w:lang w:val="en-CA"/>
+        </w:rPr>
+        <w:t xml:space="preserve">normative lifetime exposure, word frequency, </w:t>
+      </w:r>
+      <w:r>
+        <w:rPr>
+          <w:lang w:val="en-CA"/>
+        </w:rPr>
+        <w:t xml:space="preserve">number of letters, and number of syllables, using genetic algorithms </w:t>
+      </w:r>
+      <w:r>
+        <w:rPr>
+          <w:lang w:val="en-CA"/>
+        </w:rPr>
+        <w:fldChar w:fldCharType="begin"/>
+      </w:r>
+      <w:r>
+        <w:rPr>
+          <w:lang w:val="en-CA"/>
+        </w:rPr>
+        <w:instrText xml:space="preserve"> ADDIN ZOTERO_ITEM CSL_CITATION {"citationID":"0CWUrcLg","properties":{"formattedCitation":"(van Casteren &amp; Davis, 2007)","plainCitation":"(van Casteren &amp; Davis, 2007)","noteIndex":0},"citationItems":[{"id":977,"uris":["http://zotero.org/users/4078476/items/WZ54YMQ6"],"uri":["http://zotero.org/users/4078476/items/WZ54YMQ6"],"itemData":{"id":977,"type":"article-journal","title":"Match: A program to assist in matching the conditions of factorial experiments","container-title":"Behavior Research Methods","page":"973-978","volume":"39","issue":"4","source":"Springer Link","abstract":"In most experiments that involve between-subjects or between-items factorial designs, the items and/or the participants in the various experimental groups differ on one or more variables, but need to be matched on all other factors that can affect the outcome measure. Matching large groups of items or participants on multiple dimensions is a difficult and time-consuming task, yet failure to match conditions will lead to suboptimal experiments. We describe a computer program, “Match,” that automates this process by selecting the best-matching items from larger sets of candidate items. In most cases, the program produces near-optimal solutions in a matter of minutes and selects matches that are typically superior to those obtained using hand matching or other semiautomated processes. We report the results of a case study in which Match was used to generate matched sets of experimental items (words varying in length and frequency) for a published study on language processing. The program was able to come up with better-matching item sets than those hand-selected by the authors of the original study, and in a fraction of the time originally taken up with stimulus matching.","DOI":"10.3758/BF03192992","ISSN":"1554-3528","shortTitle":"Match","journalAbbreviation":"Behavior Research Methods","language":"en","author":[{"family":"Casteren","given":"Maarten","non-dropping-particle":"van"},{"family":"Davis","given":"Matthew H."}],"issued":{"date-parts":[["2007",11,1]]}}}],"schema":"https://github.com/citation-style-language/schema/raw/master/csl-citation.json"} </w:instrText>
+      </w:r>
+      <w:r>
+        <w:rPr>
+          <w:lang w:val="en-CA"/>
+        </w:rPr>
+        <w:fldChar w:fldCharType="separate"/>
+      </w:r>
+      <w:r>
+        <w:rPr>
+          <w:rFonts w:ascii="Calibri" w:hAnsi="Calibri" w:cs="Calibri"/>
+        </w:rPr>
+        <w:t>(van Casteren &amp; Davis, 2007)</w:t>
+      </w:r>
+      <w:r>
+        <w:rPr>
+          <w:lang w:val="en-CA"/>
+        </w:rPr>
+        <w:fldChar w:fldCharType="end"/>
+      </w:r>
+      <w:r>
+        <w:rPr>
+          <w:lang w:val="en-CA"/>
+        </w:rPr>
+        <w:t xml:space="preserve">. The match </w:t>
+      </w:r>
+      <w:proofErr w:type="gramStart"/>
+      <w:r>
+        <w:rPr>
+          <w:lang w:val="en-CA"/>
+        </w:rPr>
+        <w:t>were</w:t>
+      </w:r>
+      <w:proofErr w:type="gramEnd"/>
+      <w:r>
+        <w:rPr>
+          <w:lang w:val="en-CA"/>
+        </w:rPr>
+        <w:t xml:space="preserve"> confirmed with MANOVA in R.</w:t>
       </w:r>
     </w:p>
     <w:p>
@@ -198,39 +170,13 @@
         <w:rPr>
           <w:lang w:val="en-CA"/>
         </w:rPr>
-        <w:t>During study, the 5 sets were each presented for 1, 3, 5, 7, and 9 times, resulting 450 presentations in total. In addition, 50 pronounceable non-words</w:t>
-      </w:r>
-      <w:r>
-        <w:rPr>
-          <w:lang w:val="en-CA"/>
-        </w:rPr>
-        <w:t xml:space="preserve"> each presented once</w:t>
-      </w:r>
-      <w:r>
-        <w:rPr>
-          <w:lang w:val="en-CA"/>
-        </w:rPr>
-        <w:t xml:space="preserve"> were used as targets for the lexical decision task in the study phase.</w:t>
-      </w:r>
-      <w:r>
-        <w:rPr>
-          <w:lang w:val="en-CA"/>
-        </w:rPr>
-        <w:t xml:space="preserve"> These non-words are the same across the two counterbalance versions. </w:t>
-      </w:r>
-      <w:proofErr w:type="gramStart"/>
-      <w:r>
-        <w:rPr>
-          <w:lang w:val="en-CA"/>
-        </w:rPr>
-        <w:t>So</w:t>
-      </w:r>
-      <w:proofErr w:type="gramEnd"/>
-      <w:r>
-        <w:rPr>
-          <w:lang w:val="en-CA"/>
-        </w:rPr>
-        <w:t xml:space="preserve"> in total, a study phase is consist of 500 trials, which were divided into 10 runs of 50 trials, with the run order counterbalanced across participants.</w:t>
+        <w:t xml:space="preserve">5 sets of 18 concepts were used as frequency stimuli, the rest were used as lifetime stimuli. This </w:t>
+      </w:r>
+      <w:r>
+        <w:rPr>
+          <w:lang w:val="en-CA"/>
+        </w:rPr>
+        <w:t>assignment was counterbalanced across participants.</w:t>
       </w:r>
     </w:p>
     <w:p>
@@ -243,6 +189,51 @@
         <w:rPr>
           <w:lang w:val="en-CA"/>
         </w:rPr>
+        <w:t>During study, the 5 sets were each presented for 1, 3, 5, 7, and 9 times, resulting 450 presentations in total. In addition, 50 pronounceable non-words</w:t>
+      </w:r>
+      <w:r>
+        <w:rPr>
+          <w:lang w:val="en-CA"/>
+        </w:rPr>
+        <w:t xml:space="preserve"> each presented once</w:t>
+      </w:r>
+      <w:r>
+        <w:rPr>
+          <w:lang w:val="en-CA"/>
+        </w:rPr>
+        <w:t xml:space="preserve"> were used as targets for the lexical decision task in the study phase.</w:t>
+      </w:r>
+      <w:r>
+        <w:rPr>
+          <w:lang w:val="en-CA"/>
+        </w:rPr>
+        <w:t xml:space="preserve"> These non-words are the same across the two counterbalance versions. </w:t>
+      </w:r>
+      <w:proofErr w:type="gramStart"/>
+      <w:r>
+        <w:rPr>
+          <w:lang w:val="en-CA"/>
+        </w:rPr>
+        <w:t>So</w:t>
+      </w:r>
+      <w:proofErr w:type="gramEnd"/>
+      <w:r>
+        <w:rPr>
+          <w:lang w:val="en-CA"/>
+        </w:rPr>
+        <w:t xml:space="preserve"> in total, a study phase is consist of 500 trials, which were divided into 10 runs of 50 trials, with the run order counterbalanced across participants.</w:t>
+      </w:r>
+    </w:p>
+    <w:p>
+      <w:pPr>
+        <w:rPr>
+          <w:lang w:val="en-CA"/>
+        </w:rPr>
+      </w:pPr>
+      <w:r>
+        <w:rPr>
+          <w:lang w:val="en-CA"/>
+        </w:rPr>
         <w:t xml:space="preserve">During test, the words presented in the study phase were used in the relative frequency judgement task, while the other 5 sets were used for the lifetime exposure task. The two tasks alternate every 5 trials, resulting a total of 180 </w:t>
       </w:r>
       <w:r>
@@ -250,6 +241,75 @@
           <w:lang w:val="en-CA"/>
         </w:rPr>
         <w:t xml:space="preserve">trials. These trials were divided into 4 runs of 45 trials, again the run order was counterbalanced across participants. </w:t>
+      </w:r>
+    </w:p>
+    <w:p>
+      <w:pPr>
+        <w:rPr>
+          <w:lang w:val="en-CA"/>
+        </w:rPr>
+      </w:pPr>
+      <w:r>
+        <w:rPr>
+          <w:lang w:val="en-CA"/>
+        </w:rPr>
+        <w:t>For both the study and the test phase, the inter stimulus intervals</w:t>
+      </w:r>
+      <w:r>
+        <w:rPr>
+          <w:lang w:val="en-CA"/>
+        </w:rPr>
+        <w:t xml:space="preserve"> (ISI)</w:t>
+      </w:r>
+      <w:r>
+        <w:rPr>
+          <w:lang w:val="en-CA"/>
+        </w:rPr>
+        <w:t xml:space="preserve"> were jittered. They were randomly sampled from a truncated exponential distribution</w:t>
+      </w:r>
+      <w:r>
+        <w:rPr>
+          <w:lang w:val="en-CA"/>
+        </w:rPr>
+        <w:t xml:space="preserve"> using custom MATLAB script</w:t>
+      </w:r>
+      <w:r>
+        <w:rPr>
+          <w:lang w:val="en-CA"/>
+        </w:rPr>
+        <w:t>. They</w:t>
+      </w:r>
+      <w:r>
+        <w:rPr>
+          <w:lang w:val="en-CA"/>
+        </w:rPr>
+        <w:t xml:space="preserve"> mean ISI</w:t>
+      </w:r>
+      <w:r>
+        <w:rPr>
+          <w:lang w:val="en-CA"/>
+        </w:rPr>
+        <w:t>, minimum, and maximum were</w:t>
+      </w:r>
+      <w:r>
+        <w:rPr>
+          <w:lang w:val="en-CA"/>
+        </w:rPr>
+        <w:t xml:space="preserve"> 4 seconds</w:t>
+      </w:r>
+      <w:r>
+        <w:rPr>
+          <w:lang w:val="en-CA"/>
+        </w:rPr>
+        <w:t>, 2.5 seconds, and 10 seconds, respectively</w:t>
+      </w:r>
+      <w:bookmarkStart w:id="0" w:name="_GoBack"/>
+      <w:bookmarkEnd w:id="0"/>
+      <w:r>
+        <w:rPr>
+          <w:lang w:val="en-CA"/>
+        </w:rPr>
+        <w:t>.</w:t>
       </w:r>
     </w:p>
     <w:p>
@@ -726,6 +786,7 @@
   <w:style w:type="character" w:default="1" w:styleId="DefaultParagraphFont">
     <w:name w:val="Default Paragraph Font"/>
     <w:uiPriority w:val="1"/>
+    <w:semiHidden/>
     <w:unhideWhenUsed/>
   </w:style>
   <w:style w:type="table" w:default="1" w:styleId="TableNormal">

</xml_diff>

<commit_message>
changed key prac script to reflect key mapping on the scanner, changed variable naming in lifetime pilot script to avoid confusion, and changed dummy scan number to 4 TR. Minor updates to method notes
</commit_message>
<xml_diff>
--- a/Method notes.docx
+++ b/Method notes.docx
@@ -303,8 +303,6 @@
         </w:rPr>
         <w:t>, 2.5 seconds, and 10 seconds, respectively</w:t>
       </w:r>
-      <w:bookmarkStart w:id="0" w:name="_GoBack"/>
-      <w:bookmarkEnd w:id="0"/>
       <w:r>
         <w:rPr>
           <w:lang w:val="en-CA"/>
@@ -334,7 +332,35 @@
         <w:rPr>
           <w:lang w:val="en-CA"/>
         </w:rPr>
-        <w:t xml:space="preserve">. The hand/finger mapping was counterbalanced across participants for the test phase tasks, but not for the study phase task. </w:t>
+        <w:t>. The hand/finger mapping was counterbalanced across participants for the test phase tasks, but not for the study phase task</w:t>
+      </w:r>
+      <w:r>
+        <w:rPr>
+          <w:lang w:val="en-CA"/>
+        </w:rPr>
+        <w:t xml:space="preserve">, during which key pressing only happens when participant judge a stimulus to be non-word, which are </w:t>
+      </w:r>
+      <w:proofErr w:type="spellStart"/>
+      <w:r>
+        <w:rPr>
+          <w:lang w:val="en-CA"/>
+        </w:rPr>
+        <w:t>discared</w:t>
+      </w:r>
+      <w:proofErr w:type="spellEnd"/>
+      <w:r>
+        <w:rPr>
+          <w:lang w:val="en-CA"/>
+        </w:rPr>
+        <w:t xml:space="preserve"> from later analyses</w:t>
+      </w:r>
+      <w:bookmarkStart w:id="0" w:name="_GoBack"/>
+      <w:bookmarkEnd w:id="0"/>
+      <w:r>
+        <w:rPr>
+          <w:lang w:val="en-CA"/>
+        </w:rPr>
+        <w:t xml:space="preserve">. </w:t>
       </w:r>
       <w:r>
         <w:rPr>

</xml_diff>

<commit_message>
changed pilot/Windows/lifetime.m output behavioral filename to conform to BIDS naming scheme. Started coding for lifetime pilot analysis script
</commit_message>
<xml_diff>
--- a/Method notes.docx
+++ b/Method notes.docx
@@ -143,16 +143,16 @@
         <w:rPr>
           <w:lang w:val="en-CA"/>
         </w:rPr>
-        <w:t xml:space="preserve">. The match </w:t>
-      </w:r>
-      <w:proofErr w:type="gramStart"/>
-      <w:r>
-        <w:rPr>
-          <w:lang w:val="en-CA"/>
-        </w:rPr>
-        <w:t>were</w:t>
-      </w:r>
-      <w:proofErr w:type="gramEnd"/>
+        <w:t>. The match w</w:t>
+      </w:r>
+      <w:r>
+        <w:rPr>
+          <w:lang w:val="en-CA"/>
+        </w:rPr>
+        <w:t>as</w:t>
+      </w:r>
+      <w:bookmarkStart w:id="0" w:name="_GoBack"/>
+      <w:bookmarkEnd w:id="0"/>
       <w:r>
         <w:rPr>
           <w:lang w:val="en-CA"/>
@@ -354,8 +354,6 @@
         </w:rPr>
         <w:t xml:space="preserve"> from later analyses</w:t>
       </w:r>
-      <w:bookmarkStart w:id="0" w:name="_GoBack"/>
-      <w:bookmarkEnd w:id="0"/>
       <w:r>
         <w:rPr>
           <w:lang w:val="en-CA"/>

</xml_diff>

<commit_message>
started building study phase script. updated method notes
</commit_message>
<xml_diff>
--- a/Method notes.docx
+++ b/Method notes.docx
@@ -151,8 +151,6 @@
         </w:rPr>
         <w:t>as</w:t>
       </w:r>
-      <w:bookmarkStart w:id="0" w:name="_GoBack"/>
-      <w:bookmarkEnd w:id="0"/>
       <w:r>
         <w:rPr>
           <w:lang w:val="en-CA"/>
@@ -189,39 +187,75 @@
         <w:rPr>
           <w:lang w:val="en-CA"/>
         </w:rPr>
-        <w:t>During study, the 5 sets were each presented for 1, 3, 5, 7, and 9 times, resulting 450 presentations in total. In addition, 50 pronounceable non-words</w:t>
-      </w:r>
-      <w:r>
-        <w:rPr>
-          <w:lang w:val="en-CA"/>
-        </w:rPr>
-        <w:t xml:space="preserve"> each presented once</w:t>
-      </w:r>
-      <w:r>
-        <w:rPr>
-          <w:lang w:val="en-CA"/>
-        </w:rPr>
-        <w:t xml:space="preserve"> were used as targets for the lexical decision task in the study phase.</w:t>
-      </w:r>
-      <w:r>
-        <w:rPr>
-          <w:lang w:val="en-CA"/>
-        </w:rPr>
-        <w:t xml:space="preserve"> These non-words are the same across the two counterbalance versions. </w:t>
-      </w:r>
-      <w:proofErr w:type="gramStart"/>
-      <w:r>
-        <w:rPr>
-          <w:lang w:val="en-CA"/>
-        </w:rPr>
-        <w:t>So</w:t>
-      </w:r>
-      <w:proofErr w:type="gramEnd"/>
-      <w:r>
-        <w:rPr>
-          <w:lang w:val="en-CA"/>
-        </w:rPr>
-        <w:t xml:space="preserve"> in total, a study phase is consist of 500 trials, which were divided into 10 runs of 50 trials, with the run order counterbalanced across participants.</w:t>
+        <w:t>During study, the 5 sets were each presented for 1, 3, 5, 7, and 9 times, resulting 450 presentations in total</w:t>
+      </w:r>
+      <w:del w:id="0" w:author="Haopei Yang" w:date="2019-04-22T17:32:00Z">
+        <w:r>
+          <w:rPr>
+            <w:lang w:val="en-CA"/>
+          </w:rPr>
+          <w:delText xml:space="preserve">. </w:delText>
+        </w:r>
+        <w:commentRangeStart w:id="1"/>
+        <w:r>
+          <w:rPr>
+            <w:lang w:val="en-CA"/>
+          </w:rPr>
+          <w:delText>In addition, 50 pronounceable non-words</w:delText>
+        </w:r>
+        <w:r>
+          <w:rPr>
+            <w:lang w:val="en-CA"/>
+          </w:rPr>
+          <w:delText xml:space="preserve"> each presented once</w:delText>
+        </w:r>
+        <w:r>
+          <w:rPr>
+            <w:lang w:val="en-CA"/>
+          </w:rPr>
+          <w:delText xml:space="preserve"> were used as targets for the lexical decision task in the study phase.</w:delText>
+        </w:r>
+        <w:r>
+          <w:rPr>
+            <w:lang w:val="en-CA"/>
+          </w:rPr>
+          <w:delText xml:space="preserve"> These non-words are the same across the two counterbalance versions. So in total, a study phase is consist of 500 trials, which were divided into 10 runs of 50 trials, with</w:delText>
+        </w:r>
+      </w:del>
+      <w:r>
+        <w:rPr>
+          <w:lang w:val="en-CA"/>
+        </w:rPr>
+        <w:t xml:space="preserve"> </w:t>
+      </w:r>
+      <w:ins w:id="2" w:author="Haopei Yang" w:date="2019-04-22T17:32:00Z">
+        <w:r>
+          <w:rPr>
+            <w:lang w:val="en-CA"/>
+          </w:rPr>
+          <w:t>T</w:t>
+        </w:r>
+        <w:commentRangeEnd w:id="1"/>
+        <w:r>
+          <w:rPr>
+            <w:rStyle w:val="CommentReference"/>
+          </w:rPr>
+          <w:commentReference w:id="1"/>
+        </w:r>
+      </w:ins>
+      <w:del w:id="3" w:author="Haopei Yang" w:date="2019-04-22T17:32:00Z">
+        <w:r>
+          <w:rPr>
+            <w:lang w:val="en-CA"/>
+          </w:rPr>
+          <w:delText>t</w:delText>
+        </w:r>
+      </w:del>
+      <w:r>
+        <w:rPr>
+          <w:lang w:val="en-CA"/>
+        </w:rPr>
+        <w:t>he run order counterbalanced across participants.</w:t>
       </w:r>
     </w:p>
     <w:p>
@@ -249,66 +283,106 @@
           <w:lang w:val="en-CA"/>
         </w:rPr>
       </w:pPr>
-      <w:r>
-        <w:rPr>
-          <w:lang w:val="en-CA"/>
-        </w:rPr>
-        <w:t>For both the study and the test phase, the inter stimulus intervals</w:t>
-      </w:r>
-      <w:r>
-        <w:rPr>
-          <w:lang w:val="en-CA"/>
-        </w:rPr>
-        <w:t xml:space="preserve"> (ISI)</w:t>
-      </w:r>
-      <w:r>
-        <w:rPr>
-          <w:lang w:val="en-CA"/>
-        </w:rPr>
-        <w:t xml:space="preserve"> were jittered. They were randomly sampled from a truncated exponential distribution</w:t>
-      </w:r>
-      <w:r>
-        <w:rPr>
-          <w:lang w:val="en-CA"/>
-        </w:rPr>
-        <w:t xml:space="preserve"> using custom MATLAB script</w:t>
-      </w:r>
-      <w:r>
-        <w:rPr>
-          <w:lang w:val="en-CA"/>
-        </w:rPr>
-        <w:t>. They</w:t>
-      </w:r>
-      <w:r>
-        <w:rPr>
-          <w:lang w:val="en-CA"/>
-        </w:rPr>
-        <w:t xml:space="preserve"> mean ISI</w:t>
-      </w:r>
-      <w:r>
-        <w:rPr>
-          <w:lang w:val="en-CA"/>
-        </w:rPr>
-        <w:t>, minimum, and maximum were</w:t>
-      </w:r>
-      <w:r>
-        <w:rPr>
-          <w:lang w:val="en-CA"/>
-        </w:rPr>
-        <w:t xml:space="preserve"> 4 seconds</w:t>
-      </w:r>
-      <w:r>
-        <w:rPr>
-          <w:lang w:val="en-CA"/>
-        </w:rPr>
-        <w:t>, 2.5 seconds, and 10 seconds, respectively</w:t>
-      </w:r>
-      <w:r>
-        <w:rPr>
-          <w:lang w:val="en-CA"/>
-        </w:rPr>
-        <w:t>.</w:t>
-      </w:r>
+      <w:ins w:id="4" w:author="Haopei Yang" w:date="2019-04-22T17:31:00Z">
+        <w:r>
+          <w:rPr>
+            <w:lang w:val="en-CA"/>
+          </w:rPr>
+          <w:t xml:space="preserve">For the </w:t>
+        </w:r>
+        <w:r>
+          <w:rPr>
+            <w:lang w:val="en-CA"/>
+          </w:rPr>
+          <w:t>study</w:t>
+        </w:r>
+        <w:r>
+          <w:rPr>
+            <w:lang w:val="en-CA"/>
+          </w:rPr>
+          <w:t xml:space="preserve"> phase, </w:t>
+        </w:r>
+      </w:ins>
+      <w:ins w:id="5" w:author="Haopei Yang" w:date="2019-04-22T17:34:00Z">
+        <w:r>
+          <w:rPr>
+            <w:lang w:val="en-CA"/>
+          </w:rPr>
+          <w:t>each stimulus was sh</w:t>
+        </w:r>
+      </w:ins>
+      <w:ins w:id="6" w:author="Haopei Yang" w:date="2019-04-22T17:35:00Z">
+        <w:r>
+          <w:rPr>
+            <w:lang w:val="en-CA"/>
+          </w:rPr>
+          <w:t xml:space="preserve">own for 1 second. </w:t>
+        </w:r>
+      </w:ins>
+      <w:ins w:id="7" w:author="Haopei Yang" w:date="2019-04-22T17:34:00Z">
+        <w:r>
+          <w:rPr>
+            <w:lang w:val="en-CA"/>
+          </w:rPr>
+          <w:t>T</w:t>
+        </w:r>
+      </w:ins>
+      <w:ins w:id="8" w:author="Haopei Yang" w:date="2019-04-22T17:31:00Z">
+        <w:r>
+          <w:rPr>
+            <w:lang w:val="en-CA"/>
+          </w:rPr>
+          <w:t xml:space="preserve">he inter stimulus intervals (ISI) were jittered. They were randomly sampled from a truncated exponential distribution using custom MATLAB script. They mean ISI, minimum, and maximum were </w:t>
+        </w:r>
+      </w:ins>
+      <w:ins w:id="9" w:author="Haopei Yang" w:date="2019-04-22T17:32:00Z">
+        <w:r>
+          <w:rPr>
+            <w:lang w:val="en-CA"/>
+          </w:rPr>
+          <w:t>1.5</w:t>
+        </w:r>
+      </w:ins>
+      <w:ins w:id="10" w:author="Haopei Yang" w:date="2019-04-22T17:31:00Z">
+        <w:r>
+          <w:rPr>
+            <w:lang w:val="en-CA"/>
+          </w:rPr>
+          <w:t xml:space="preserve"> seconds, </w:t>
+        </w:r>
+      </w:ins>
+      <w:ins w:id="11" w:author="Haopei Yang" w:date="2019-04-22T17:32:00Z">
+        <w:r>
+          <w:rPr>
+            <w:lang w:val="en-CA"/>
+          </w:rPr>
+          <w:t>1</w:t>
+        </w:r>
+      </w:ins>
+      <w:ins w:id="12" w:author="Haopei Yang" w:date="2019-04-22T17:31:00Z">
+        <w:r>
+          <w:rPr>
+            <w:lang w:val="en-CA"/>
+          </w:rPr>
+          <w:t xml:space="preserve"> seconds, and </w:t>
+        </w:r>
+      </w:ins>
+      <w:ins w:id="13" w:author="Haopei Yang" w:date="2019-04-22T17:32:00Z">
+        <w:r>
+          <w:rPr>
+            <w:lang w:val="en-CA"/>
+          </w:rPr>
+          <w:t>4</w:t>
+        </w:r>
+      </w:ins>
+      <w:ins w:id="14" w:author="Haopei Yang" w:date="2019-04-22T17:31:00Z">
+        <w:r>
+          <w:rPr>
+            <w:lang w:val="en-CA"/>
+          </w:rPr>
+          <w:t xml:space="preserve"> seconds, respectively.</w:t>
+        </w:r>
+      </w:ins>
     </w:p>
     <w:p>
       <w:pPr>
@@ -320,6 +394,111 @@
         <w:rPr>
           <w:lang w:val="en-CA"/>
         </w:rPr>
+        <w:t xml:space="preserve">For the test phase, </w:t>
+      </w:r>
+      <w:ins w:id="15" w:author="Haopei Yang" w:date="2019-04-22T17:35:00Z">
+        <w:r>
+          <w:rPr>
+            <w:lang w:val="en-CA"/>
+          </w:rPr>
+          <w:t xml:space="preserve">each stimulus was shown or 2.5 seconds. </w:t>
+        </w:r>
+      </w:ins>
+      <w:bookmarkStart w:id="16" w:name="_GoBack"/>
+      <w:bookmarkEnd w:id="16"/>
+      <w:del w:id="17" w:author="Haopei Yang" w:date="2019-04-22T17:35:00Z">
+        <w:r>
+          <w:rPr>
+            <w:lang w:val="en-CA"/>
+          </w:rPr>
+          <w:delText xml:space="preserve">the </w:delText>
+        </w:r>
+      </w:del>
+      <w:ins w:id="18" w:author="Haopei Yang" w:date="2019-04-22T17:35:00Z">
+        <w:r>
+          <w:rPr>
+            <w:lang w:val="en-CA"/>
+          </w:rPr>
+          <w:t>T</w:t>
+        </w:r>
+        <w:r>
+          <w:rPr>
+            <w:lang w:val="en-CA"/>
+          </w:rPr>
+          <w:t xml:space="preserve">he </w:t>
+        </w:r>
+      </w:ins>
+      <w:r>
+        <w:rPr>
+          <w:lang w:val="en-CA"/>
+        </w:rPr>
+        <w:t>inter stimulus intervals</w:t>
+      </w:r>
+      <w:r>
+        <w:rPr>
+          <w:lang w:val="en-CA"/>
+        </w:rPr>
+        <w:t xml:space="preserve"> (ISI)</w:t>
+      </w:r>
+      <w:r>
+        <w:rPr>
+          <w:lang w:val="en-CA"/>
+        </w:rPr>
+        <w:t xml:space="preserve"> were jittered. They were randomly sampled from a truncated exponential distribution</w:t>
+      </w:r>
+      <w:r>
+        <w:rPr>
+          <w:lang w:val="en-CA"/>
+        </w:rPr>
+        <w:t xml:space="preserve"> using custom MATLAB script</w:t>
+      </w:r>
+      <w:r>
+        <w:rPr>
+          <w:lang w:val="en-CA"/>
+        </w:rPr>
+        <w:t>. They</w:t>
+      </w:r>
+      <w:r>
+        <w:rPr>
+          <w:lang w:val="en-CA"/>
+        </w:rPr>
+        <w:t xml:space="preserve"> mean ISI</w:t>
+      </w:r>
+      <w:r>
+        <w:rPr>
+          <w:lang w:val="en-CA"/>
+        </w:rPr>
+        <w:t>, minimum, and maximum were</w:t>
+      </w:r>
+      <w:r>
+        <w:rPr>
+          <w:lang w:val="en-CA"/>
+        </w:rPr>
+        <w:t xml:space="preserve"> 4 seconds</w:t>
+      </w:r>
+      <w:r>
+        <w:rPr>
+          <w:lang w:val="en-CA"/>
+        </w:rPr>
+        <w:t>, 2.5 seconds, and 10 seconds, respectively</w:t>
+      </w:r>
+      <w:r>
+        <w:rPr>
+          <w:lang w:val="en-CA"/>
+        </w:rPr>
+        <w:t>.</w:t>
+      </w:r>
+    </w:p>
+    <w:p>
+      <w:pPr>
+        <w:rPr>
+          <w:lang w:val="en-CA"/>
+        </w:rPr>
+      </w:pPr>
+      <w:r>
+        <w:rPr>
+          <w:lang w:val="en-CA"/>
+        </w:rPr>
         <w:t>Participants used 2 keys to make the lexical decision in the study phase, and 5 keys to make the frequency/lifetime decision in the test phase</w:t>
       </w:r>
       <w:r>
@@ -396,7 +575,14 @@
         <w:rPr>
           <w:lang w:val="en-CA"/>
         </w:rPr>
-        <w:t>45 correct trials successively to pass. Each trial is self-timed. If they make an incorrect response, a figure of the button box with a red box on the correct key will be shown to them for 2 seconds.</w:t>
+        <w:t xml:space="preserve">45 correct trials successively to pass. </w:t>
+      </w:r>
+      <w:r>
+        <w:rPr>
+          <w:lang w:val="en-CA"/>
+        </w:rPr>
+        <w:lastRenderedPageBreak/>
+        <w:t>Each trial is self-timed. If they make an incorrect response, a figure of the button box with a red box on the correct key will be shown to them for 2 seconds.</w:t>
       </w:r>
     </w:p>
     <w:sectPr>
@@ -407,6 +593,55 @@
     </w:sectPr>
   </w:body>
 </w:document>
+</file>
+
+<file path=word/comments.xml><?xml version="1.0" encoding="utf-8"?>
+<w:comments xmlns:wpc="http://schemas.microsoft.com/office/word/2010/wordprocessingCanvas" xmlns:cx="http://schemas.microsoft.com/office/drawing/2014/chartex" xmlns:cx1="http://schemas.microsoft.com/office/drawing/2015/9/8/chartex" xmlns:cx2="http://schemas.microsoft.com/office/drawing/2015/10/21/chartex" xmlns:cx3="http://schemas.microsoft.com/office/drawing/2016/5/9/chartex" xmlns:cx4="http://schemas.microsoft.com/office/drawing/2016/5/10/chartex" xmlns:cx5="http://schemas.microsoft.com/office/drawing/2016/5/11/chartex" xmlns:cx6="http://schemas.microsoft.com/office/drawing/2016/5/12/chartex" xmlns:cx7="http://schemas.microsoft.com/office/drawing/2016/5/13/chartex" xmlns:cx8="http://schemas.microsoft.com/office/drawing/2016/5/14/chartex" xmlns:mc="http://schemas.openxmlformats.org/markup-compatibility/2006" xmlns:aink="http://schemas.microsoft.com/office/drawing/2016/ink" xmlns:am3d="http://schemas.microsoft.com/office/drawing/2017/model3d" xmlns:o="urn:schemas-microsoft-com:office:office" xmlns:r="http://schemas.openxmlformats.org/officeDocument/2006/relationships" xmlns:m="http://schemas.openxmlformats.org/officeDocument/2006/math" xmlns:v="urn:schemas-microsoft-com:vml" xmlns:wp14="http://schemas.microsoft.com/office/word/2010/wordprocessingDrawing" xmlns:wp="http://schemas.openxmlformats.org/drawingml/2006/wordprocessingDrawing" xmlns:w10="urn:schemas-microsoft-com:office:word" xmlns:w="http://schemas.openxmlformats.org/wordprocessingml/2006/main" xmlns:w14="http://schemas.microsoft.com/office/word/2010/wordml" xmlns:w15="http://schemas.microsoft.com/office/word/2012/wordml" xmlns:w16cid="http://schemas.microsoft.com/office/word/2016/wordml/cid" xmlns:w16se="http://schemas.microsoft.com/office/word/2015/wordml/symex" xmlns:wpg="http://schemas.microsoft.com/office/word/2010/wordprocessingGroup" xmlns:wpi="http://schemas.microsoft.com/office/word/2010/wordprocessingInk" xmlns:wne="http://schemas.microsoft.com/office/word/2006/wordml" xmlns:wps="http://schemas.microsoft.com/office/word/2010/wordprocessingShape" mc:Ignorable="w14 w15 w16se w16cid wp14">
+  <w:comment w:id="1" w:author="Haopei Yang" w:date="2019-04-22T17:32:00Z" w:initials="HY">
+    <w:p>
+      <w:pPr>
+        <w:pStyle w:val="CommentText"/>
+      </w:pPr>
+      <w:r>
+        <w:rPr>
+          <w:rStyle w:val="CommentReference"/>
+        </w:rPr>
+        <w:annotationRef/>
+      </w:r>
+      <w:r>
+        <w:t xml:space="preserve">Stick to animacy judgement, since lexical decision will introduce another </w:t>
+      </w:r>
+      <w:proofErr w:type="gramStart"/>
+      <w:r>
+        <w:t>confound:</w:t>
+      </w:r>
+      <w:proofErr w:type="gramEnd"/>
+      <w:r>
+        <w:t xml:space="preserve"> participants only make motor response during the test phase</w:t>
+      </w:r>
+    </w:p>
+  </w:comment>
+</w:comments>
+</file>
+
+<file path=word/commentsExtended.xml><?xml version="1.0" encoding="utf-8"?>
+<w15:commentsEx xmlns:wpc="http://schemas.microsoft.com/office/word/2010/wordprocessingCanvas" xmlns:cx="http://schemas.microsoft.com/office/drawing/2014/chartex" xmlns:cx1="http://schemas.microsoft.com/office/drawing/2015/9/8/chartex" xmlns:cx2="http://schemas.microsoft.com/office/drawing/2015/10/21/chartex" xmlns:cx3="http://schemas.microsoft.com/office/drawing/2016/5/9/chartex" xmlns:cx4="http://schemas.microsoft.com/office/drawing/2016/5/10/chartex" xmlns:cx5="http://schemas.microsoft.com/office/drawing/2016/5/11/chartex" xmlns:cx6="http://schemas.microsoft.com/office/drawing/2016/5/12/chartex" xmlns:cx7="http://schemas.microsoft.com/office/drawing/2016/5/13/chartex" xmlns:cx8="http://schemas.microsoft.com/office/drawing/2016/5/14/chartex" xmlns:mc="http://schemas.openxmlformats.org/markup-compatibility/2006" xmlns:aink="http://schemas.microsoft.com/office/drawing/2016/ink" xmlns:am3d="http://schemas.microsoft.com/office/drawing/2017/model3d" xmlns:o="urn:schemas-microsoft-com:office:office" xmlns:r="http://schemas.openxmlformats.org/officeDocument/2006/relationships" xmlns:m="http://schemas.openxmlformats.org/officeDocument/2006/math" xmlns:v="urn:schemas-microsoft-com:vml" xmlns:wp14="http://schemas.microsoft.com/office/word/2010/wordprocessingDrawing" xmlns:wp="http://schemas.openxmlformats.org/drawingml/2006/wordprocessingDrawing" xmlns:w10="urn:schemas-microsoft-com:office:word" xmlns:w="http://schemas.openxmlformats.org/wordprocessingml/2006/main" xmlns:w14="http://schemas.microsoft.com/office/word/2010/wordml" xmlns:w15="http://schemas.microsoft.com/office/word/2012/wordml" xmlns:w16cid="http://schemas.microsoft.com/office/word/2016/wordml/cid" xmlns:w16se="http://schemas.microsoft.com/office/word/2015/wordml/symex" xmlns:wpg="http://schemas.microsoft.com/office/word/2010/wordprocessingGroup" xmlns:wpi="http://schemas.microsoft.com/office/word/2010/wordprocessingInk" xmlns:wne="http://schemas.microsoft.com/office/word/2006/wordml" xmlns:wps="http://schemas.microsoft.com/office/word/2010/wordprocessingShape" mc:Ignorable="w14 w15 w16se w16cid wp14">
+  <w15:commentEx w15:paraId="37DD3EB0" w15:done="0"/>
+</w15:commentsEx>
+</file>
+
+<file path=word/commentsIds.xml><?xml version="1.0" encoding="utf-8"?>
+<w16cid:commentsIds xmlns:wpc="http://schemas.microsoft.com/office/word/2010/wordprocessingCanvas" xmlns:cx="http://schemas.microsoft.com/office/drawing/2014/chartex" xmlns:cx1="http://schemas.microsoft.com/office/drawing/2015/9/8/chartex" xmlns:cx2="http://schemas.microsoft.com/office/drawing/2015/10/21/chartex" xmlns:cx3="http://schemas.microsoft.com/office/drawing/2016/5/9/chartex" xmlns:cx4="http://schemas.microsoft.com/office/drawing/2016/5/10/chartex" xmlns:cx5="http://schemas.microsoft.com/office/drawing/2016/5/11/chartex" xmlns:cx6="http://schemas.microsoft.com/office/drawing/2016/5/12/chartex" xmlns:cx7="http://schemas.microsoft.com/office/drawing/2016/5/13/chartex" xmlns:cx8="http://schemas.microsoft.com/office/drawing/2016/5/14/chartex" xmlns:mc="http://schemas.openxmlformats.org/markup-compatibility/2006" xmlns:aink="http://schemas.microsoft.com/office/drawing/2016/ink" xmlns:am3d="http://schemas.microsoft.com/office/drawing/2017/model3d" xmlns:o="urn:schemas-microsoft-com:office:office" xmlns:r="http://schemas.openxmlformats.org/officeDocument/2006/relationships" xmlns:m="http://schemas.openxmlformats.org/officeDocument/2006/math" xmlns:v="urn:schemas-microsoft-com:vml" xmlns:wp14="http://schemas.microsoft.com/office/word/2010/wordprocessingDrawing" xmlns:wp="http://schemas.openxmlformats.org/drawingml/2006/wordprocessingDrawing" xmlns:w10="urn:schemas-microsoft-com:office:word" xmlns:w="http://schemas.openxmlformats.org/wordprocessingml/2006/main" xmlns:w14="http://schemas.microsoft.com/office/word/2010/wordml" xmlns:w15="http://schemas.microsoft.com/office/word/2012/wordml" xmlns:w16cid="http://schemas.microsoft.com/office/word/2016/wordml/cid" xmlns:w16se="http://schemas.microsoft.com/office/word/2015/wordml/symex" xmlns:wpg="http://schemas.microsoft.com/office/word/2010/wordprocessingGroup" xmlns:wpi="http://schemas.microsoft.com/office/word/2010/wordprocessingInk" xmlns:wne="http://schemas.microsoft.com/office/word/2006/wordml" xmlns:wps="http://schemas.microsoft.com/office/word/2010/wordprocessingShape" mc:Ignorable="w14 w15 w16se w16cid wp14">
+  <w16cid:commentId w16cid:paraId="37DD3EB0" w16cid:durableId="20687946"/>
+</w16cid:commentsIds>
+</file>
+
+<file path=word/people.xml><?xml version="1.0" encoding="utf-8"?>
+<w15:people xmlns:wpc="http://schemas.microsoft.com/office/word/2010/wordprocessingCanvas" xmlns:cx="http://schemas.microsoft.com/office/drawing/2014/chartex" xmlns:cx1="http://schemas.microsoft.com/office/drawing/2015/9/8/chartex" xmlns:cx2="http://schemas.microsoft.com/office/drawing/2015/10/21/chartex" xmlns:cx3="http://schemas.microsoft.com/office/drawing/2016/5/9/chartex" xmlns:cx4="http://schemas.microsoft.com/office/drawing/2016/5/10/chartex" xmlns:cx5="http://schemas.microsoft.com/office/drawing/2016/5/11/chartex" xmlns:cx6="http://schemas.microsoft.com/office/drawing/2016/5/12/chartex" xmlns:cx7="http://schemas.microsoft.com/office/drawing/2016/5/13/chartex" xmlns:cx8="http://schemas.microsoft.com/office/drawing/2016/5/14/chartex" xmlns:mc="http://schemas.openxmlformats.org/markup-compatibility/2006" xmlns:aink="http://schemas.microsoft.com/office/drawing/2016/ink" xmlns:am3d="http://schemas.microsoft.com/office/drawing/2017/model3d" xmlns:o="urn:schemas-microsoft-com:office:office" xmlns:r="http://schemas.openxmlformats.org/officeDocument/2006/relationships" xmlns:m="http://schemas.openxmlformats.org/officeDocument/2006/math" xmlns:v="urn:schemas-microsoft-com:vml" xmlns:wp14="http://schemas.microsoft.com/office/word/2010/wordprocessingDrawing" xmlns:wp="http://schemas.openxmlformats.org/drawingml/2006/wordprocessingDrawing" xmlns:w10="urn:schemas-microsoft-com:office:word" xmlns:w="http://schemas.openxmlformats.org/wordprocessingml/2006/main" xmlns:w14="http://schemas.microsoft.com/office/word/2010/wordml" xmlns:w15="http://schemas.microsoft.com/office/word/2012/wordml" xmlns:w16cid="http://schemas.microsoft.com/office/word/2016/wordml/cid" xmlns:w16se="http://schemas.microsoft.com/office/word/2015/wordml/symex" xmlns:wpg="http://schemas.microsoft.com/office/word/2010/wordprocessingGroup" xmlns:wpi="http://schemas.microsoft.com/office/word/2010/wordprocessingInk" xmlns:wne="http://schemas.microsoft.com/office/word/2006/wordml" xmlns:wps="http://schemas.microsoft.com/office/word/2010/wordprocessingShape" mc:Ignorable="w14 w15 w16se w16cid wp14">
+  <w15:person w15:author="Haopei Yang">
+    <w15:presenceInfo w15:providerId="Windows Live" w15:userId="5b712a50e083cb24"/>
+  </w15:person>
+</w15:people>
 </file>
 
 <file path=word/styles.xml><?xml version="1.0" encoding="utf-8"?>
@@ -426,7 +661,7 @@
       </w:pPr>
     </w:pPrDefault>
   </w:docDefaults>
-  <w:latentStyles w:defLockedState="0" w:defUIPriority="99" w:defSemiHidden="0" w:defUnhideWhenUsed="0" w:defQFormat="0" w:count="375">
+  <w:latentStyles w:defLockedState="0" w:defUIPriority="99" w:defSemiHidden="0" w:defUnhideWhenUsed="0" w:defQFormat="0" w:count="376">
     <w:lsdException w:name="Normal" w:uiPriority="0" w:qFormat="1"/>
     <w:lsdException w:name="heading 1" w:uiPriority="9" w:qFormat="1"/>
     <w:lsdException w:name="heading 2" w:semiHidden="1" w:uiPriority="9" w:unhideWhenUsed="1" w:qFormat="1"/>
@@ -532,7 +767,6 @@
     <w:lsdException w:name="HTML Sample" w:semiHidden="1" w:unhideWhenUsed="1"/>
     <w:lsdException w:name="HTML Typewriter" w:semiHidden="1" w:unhideWhenUsed="1"/>
     <w:lsdException w:name="HTML Variable" w:semiHidden="1" w:unhideWhenUsed="1"/>
-    <w:lsdException w:name="Normal Table" w:semiHidden="1" w:unhideWhenUsed="1"/>
     <w:lsdException w:name="annotation subject" w:semiHidden="1" w:unhideWhenUsed="1"/>
     <w:lsdException w:name="No List" w:semiHidden="1" w:unhideWhenUsed="1"/>
     <w:lsdException w:name="Outline List 1" w:semiHidden="1" w:unhideWhenUsed="1"/>
@@ -579,10 +813,8 @@
     <w:lsdException w:name="Table Subtle 2" w:semiHidden="1" w:unhideWhenUsed="1"/>
     <w:lsdException w:name="Table Web 1" w:semiHidden="1" w:unhideWhenUsed="1"/>
     <w:lsdException w:name="Table Web 2" w:semiHidden="1" w:unhideWhenUsed="1"/>
-    <w:lsdException w:name="Table Web 3" w:semiHidden="1" w:unhideWhenUsed="1"/>
     <w:lsdException w:name="Balloon Text" w:semiHidden="1" w:unhideWhenUsed="1"/>
     <w:lsdException w:name="Table Grid" w:uiPriority="39"/>
-    <w:lsdException w:name="Table Theme" w:semiHidden="1" w:unhideWhenUsed="1"/>
     <w:lsdException w:name="Placeholder Text" w:semiHidden="1"/>
     <w:lsdException w:name="No Spacing" w:uiPriority="1" w:qFormat="1"/>
     <w:lsdException w:name="Light Shading" w:uiPriority="60"/>
@@ -802,6 +1034,7 @@
     <w:lsdException w:name="Smart Hyperlink" w:semiHidden="1" w:unhideWhenUsed="1"/>
     <w:lsdException w:name="Hashtag" w:semiHidden="1" w:unhideWhenUsed="1"/>
     <w:lsdException w:name="Unresolved Mention" w:semiHidden="1" w:unhideWhenUsed="1"/>
+    <w:lsdException w:name="Smart Link" w:semiHidden="1" w:unhideWhenUsed="1"/>
   </w:latentStyles>
   <w:style w:type="paragraph" w:default="1" w:styleId="Normal">
     <w:name w:val="Normal"/>
@@ -833,6 +1066,104 @@
     <w:uiPriority w:val="99"/>
     <w:semiHidden/>
     <w:unhideWhenUsed/>
+  </w:style>
+  <w:style w:type="character" w:styleId="CommentReference">
+    <w:name w:val="annotation reference"/>
+    <w:basedOn w:val="DefaultParagraphFont"/>
+    <w:uiPriority w:val="99"/>
+    <w:semiHidden/>
+    <w:unhideWhenUsed/>
+    <w:rsid w:val="00B66838"/>
+    <w:rPr>
+      <w:sz w:val="16"/>
+      <w:szCs w:val="16"/>
+    </w:rPr>
+  </w:style>
+  <w:style w:type="paragraph" w:styleId="CommentText">
+    <w:name w:val="annotation text"/>
+    <w:basedOn w:val="Normal"/>
+    <w:link w:val="CommentTextChar"/>
+    <w:uiPriority w:val="99"/>
+    <w:semiHidden/>
+    <w:unhideWhenUsed/>
+    <w:rsid w:val="00B66838"/>
+    <w:pPr>
+      <w:spacing w:line="240" w:lineRule="auto"/>
+    </w:pPr>
+    <w:rPr>
+      <w:sz w:val="20"/>
+      <w:szCs w:val="20"/>
+    </w:rPr>
+  </w:style>
+  <w:style w:type="character" w:customStyle="1" w:styleId="CommentTextChar">
+    <w:name w:val="Comment Text Char"/>
+    <w:basedOn w:val="DefaultParagraphFont"/>
+    <w:link w:val="CommentText"/>
+    <w:uiPriority w:val="99"/>
+    <w:semiHidden/>
+    <w:rsid w:val="00B66838"/>
+    <w:rPr>
+      <w:sz w:val="20"/>
+      <w:szCs w:val="20"/>
+    </w:rPr>
+  </w:style>
+  <w:style w:type="paragraph" w:styleId="CommentSubject">
+    <w:name w:val="annotation subject"/>
+    <w:basedOn w:val="CommentText"/>
+    <w:next w:val="CommentText"/>
+    <w:link w:val="CommentSubjectChar"/>
+    <w:uiPriority w:val="99"/>
+    <w:semiHidden/>
+    <w:unhideWhenUsed/>
+    <w:rsid w:val="00B66838"/>
+    <w:rPr>
+      <w:b/>
+      <w:bCs/>
+    </w:rPr>
+  </w:style>
+  <w:style w:type="character" w:customStyle="1" w:styleId="CommentSubjectChar">
+    <w:name w:val="Comment Subject Char"/>
+    <w:basedOn w:val="CommentTextChar"/>
+    <w:link w:val="CommentSubject"/>
+    <w:uiPriority w:val="99"/>
+    <w:semiHidden/>
+    <w:rsid w:val="00B66838"/>
+    <w:rPr>
+      <w:b/>
+      <w:bCs/>
+      <w:sz w:val="20"/>
+      <w:szCs w:val="20"/>
+    </w:rPr>
+  </w:style>
+  <w:style w:type="paragraph" w:styleId="BalloonText">
+    <w:name w:val="Balloon Text"/>
+    <w:basedOn w:val="Normal"/>
+    <w:link w:val="BalloonTextChar"/>
+    <w:uiPriority w:val="99"/>
+    <w:semiHidden/>
+    <w:unhideWhenUsed/>
+    <w:rsid w:val="00B66838"/>
+    <w:pPr>
+      <w:spacing w:after="0" w:line="240" w:lineRule="auto"/>
+    </w:pPr>
+    <w:rPr>
+      <w:rFonts w:ascii="Segoe UI" w:hAnsi="Segoe UI" w:cs="Segoe UI"/>
+      <w:sz w:val="18"/>
+      <w:szCs w:val="18"/>
+    </w:rPr>
+  </w:style>
+  <w:style w:type="character" w:customStyle="1" w:styleId="BalloonTextChar">
+    <w:name w:val="Balloon Text Char"/>
+    <w:basedOn w:val="DefaultParagraphFont"/>
+    <w:link w:val="BalloonText"/>
+    <w:uiPriority w:val="99"/>
+    <w:semiHidden/>
+    <w:rsid w:val="00B66838"/>
+    <w:rPr>
+      <w:rFonts w:ascii="Segoe UI" w:hAnsi="Segoe UI" w:cs="Segoe UI"/>
+      <w:sz w:val="18"/>
+      <w:szCs w:val="18"/>
+    </w:rPr>
   </w:style>
 </w:styles>
 </file>

</xml_diff>

<commit_message>
changed study jitter to 1-4 seconds (mean 1.5 sec) and changed jitter scheme, now all block orders have the same jitter order thus the same stimulus would have different ISI depending on the block order, preventing potential ISI effect if we want to do item-level analyses. Updated method notes to reflect this change. Attached norm_fam and objective_freq in the stimulus sheet and updated version_select script to load those info into MATLAB.
</commit_message>
<xml_diff>
--- a/Method notes.docx
+++ b/Method notes.docx
@@ -288,19 +288,7 @@
           <w:rPr>
             <w:lang w:val="en-CA"/>
           </w:rPr>
-          <w:t xml:space="preserve">For the </w:t>
-        </w:r>
-        <w:r>
-          <w:rPr>
-            <w:lang w:val="en-CA"/>
-          </w:rPr>
-          <w:t>study</w:t>
-        </w:r>
-        <w:r>
-          <w:rPr>
-            <w:lang w:val="en-CA"/>
-          </w:rPr>
-          <w:t xml:space="preserve"> phase, </w:t>
+          <w:t xml:space="preserve">For the study phase, </w:t>
         </w:r>
       </w:ins>
       <w:ins w:id="5" w:author="Haopei Yang" w:date="2019-04-22T17:34:00Z">
@@ -381,12 +369,21 @@
             <w:lang w:val="en-CA"/>
           </w:rPr>
           <w:t xml:space="preserve"> seconds, respectively.</w:t>
+        </w:r>
+      </w:ins>
+      <w:ins w:id="15" w:author="Haopei Yang" w:date="2019-04-25T13:24:00Z">
+        <w:r>
+          <w:rPr>
+            <w:lang w:val="en-CA"/>
+          </w:rPr>
+          <w:t xml:space="preserve"> </w:t>
         </w:r>
       </w:ins>
     </w:p>
     <w:p>
       <w:pPr>
         <w:rPr>
+          <w:ins w:id="16" w:author="Haopei Yang" w:date="2019-04-25T13:26:00Z"/>
           <w:lang w:val="en-CA"/>
         </w:rPr>
       </w:pPr>
@@ -396,7 +393,7 @@
         </w:rPr>
         <w:t xml:space="preserve">For the test phase, </w:t>
       </w:r>
-      <w:ins w:id="15" w:author="Haopei Yang" w:date="2019-04-22T17:35:00Z">
+      <w:ins w:id="17" w:author="Haopei Yang" w:date="2019-04-22T17:35:00Z">
         <w:r>
           <w:rPr>
             <w:lang w:val="en-CA"/>
@@ -404,9 +401,7 @@
           <w:t xml:space="preserve">each stimulus was shown or 2.5 seconds. </w:t>
         </w:r>
       </w:ins>
-      <w:bookmarkStart w:id="16" w:name="_GoBack"/>
-      <w:bookmarkEnd w:id="16"/>
-      <w:del w:id="17" w:author="Haopei Yang" w:date="2019-04-22T17:35:00Z">
+      <w:del w:id="18" w:author="Haopei Yang" w:date="2019-04-22T17:35:00Z">
         <w:r>
           <w:rPr>
             <w:lang w:val="en-CA"/>
@@ -414,18 +409,12 @@
           <w:delText xml:space="preserve">the </w:delText>
         </w:r>
       </w:del>
-      <w:ins w:id="18" w:author="Haopei Yang" w:date="2019-04-22T17:35:00Z">
-        <w:r>
-          <w:rPr>
-            <w:lang w:val="en-CA"/>
-          </w:rPr>
-          <w:t>T</w:t>
-        </w:r>
-        <w:r>
-          <w:rPr>
-            <w:lang w:val="en-CA"/>
-          </w:rPr>
-          <w:t xml:space="preserve">he </w:t>
+      <w:ins w:id="19" w:author="Haopei Yang" w:date="2019-04-22T17:35:00Z">
+        <w:r>
+          <w:rPr>
+            <w:lang w:val="en-CA"/>
+          </w:rPr>
+          <w:t xml:space="preserve">The </w:t>
         </w:r>
       </w:ins>
       <w:r>
@@ -495,6 +484,23 @@
           <w:lang w:val="en-CA"/>
         </w:rPr>
       </w:pPr>
+      <w:ins w:id="20" w:author="Haopei Yang" w:date="2019-04-25T13:26:00Z">
+        <w:r>
+          <w:rPr>
+            <w:lang w:val="en-CA"/>
+          </w:rPr>
+          <w:t>The ISI sequence remained constant across different block-counterbalance versions. Thus each stimulus was associated with different ISI across versions to control for potential although unlikely ISI effect.</w:t>
+        </w:r>
+      </w:ins>
+      <w:bookmarkStart w:id="21" w:name="_GoBack"/>
+      <w:bookmarkEnd w:id="21"/>
+    </w:p>
+    <w:p>
+      <w:pPr>
+        <w:rPr>
+          <w:lang w:val="en-CA"/>
+        </w:rPr>
+      </w:pPr>
       <w:r>
         <w:rPr>
           <w:lang w:val="en-CA"/>
@@ -555,7 +561,14 @@
         <w:rPr>
           <w:lang w:val="en-CA"/>
         </w:rPr>
-        <w:t xml:space="preserve">block to familiarize them with the key mapping. In this practice block, they saw numbers 1-5, and are asked to press the corresponding key on the MRI button box. Participants </w:t>
+        <w:t xml:space="preserve">block to familiarize them with the key mapping. In this practice block, they saw numbers 1-5, and are asked to press the </w:t>
+      </w:r>
+      <w:r>
+        <w:rPr>
+          <w:lang w:val="en-CA"/>
+        </w:rPr>
+        <w:lastRenderedPageBreak/>
+        <w:t xml:space="preserve">corresponding key on the MRI button box. Participants </w:t>
       </w:r>
       <w:proofErr w:type="gramStart"/>
       <w:r>
@@ -575,14 +588,7 @@
         <w:rPr>
           <w:lang w:val="en-CA"/>
         </w:rPr>
-        <w:t xml:space="preserve">45 correct trials successively to pass. </w:t>
-      </w:r>
-      <w:r>
-        <w:rPr>
-          <w:lang w:val="en-CA"/>
-        </w:rPr>
-        <w:lastRenderedPageBreak/>
-        <w:t>Each trial is self-timed. If they make an incorrect response, a figure of the button box with a red box on the correct key will be shown to them for 2 seconds.</w:t>
+        <w:t>45 correct trials successively to pass. Each trial is self-timed. If they make an incorrect response, a figure of the button box with a red box on the correct key will be shown to them for 2 seconds.</w:t>
       </w:r>
     </w:p>
     <w:sectPr>
@@ -767,6 +773,7 @@
     <w:lsdException w:name="HTML Sample" w:semiHidden="1" w:unhideWhenUsed="1"/>
     <w:lsdException w:name="HTML Typewriter" w:semiHidden="1" w:unhideWhenUsed="1"/>
     <w:lsdException w:name="HTML Variable" w:semiHidden="1" w:unhideWhenUsed="1"/>
+    <w:lsdException w:name="Normal Table" w:semiHidden="1" w:unhideWhenUsed="1"/>
     <w:lsdException w:name="annotation subject" w:semiHidden="1" w:unhideWhenUsed="1"/>
     <w:lsdException w:name="No List" w:semiHidden="1" w:unhideWhenUsed="1"/>
     <w:lsdException w:name="Outline List 1" w:semiHidden="1" w:unhideWhenUsed="1"/>
@@ -813,8 +820,10 @@
     <w:lsdException w:name="Table Subtle 2" w:semiHidden="1" w:unhideWhenUsed="1"/>
     <w:lsdException w:name="Table Web 1" w:semiHidden="1" w:unhideWhenUsed="1"/>
     <w:lsdException w:name="Table Web 2" w:semiHidden="1" w:unhideWhenUsed="1"/>
+    <w:lsdException w:name="Table Web 3" w:semiHidden="1" w:unhideWhenUsed="1"/>
     <w:lsdException w:name="Balloon Text" w:semiHidden="1" w:unhideWhenUsed="1"/>
     <w:lsdException w:name="Table Grid" w:uiPriority="39"/>
+    <w:lsdException w:name="Table Theme" w:semiHidden="1" w:unhideWhenUsed="1"/>
     <w:lsdException w:name="Placeholder Text" w:semiHidden="1"/>
     <w:lsdException w:name="No Spacing" w:uiPriority="1" w:qFormat="1"/>
     <w:lsdException w:name="Light Shading" w:uiPriority="60"/>

</xml_diff>

<commit_message>
added script in procedure.m to put task-switch rows in the test phase stimulus sheet.
</commit_message>
<xml_diff>
--- a/Method notes.docx
+++ b/Method notes.docx
@@ -27,21 +27,7 @@
         <w:rPr>
           <w:lang w:val="en-CA"/>
         </w:rPr>
-        <w:t xml:space="preserve">To get a sense whether we can see </w:t>
-      </w:r>
-      <w:proofErr w:type="spellStart"/>
-      <w:r>
-        <w:rPr>
-          <w:lang w:val="en-CA"/>
-        </w:rPr>
-        <w:t>PrC</w:t>
-      </w:r>
-      <w:proofErr w:type="spellEnd"/>
-      <w:r>
-        <w:rPr>
-          <w:lang w:val="en-CA"/>
-        </w:rPr>
-        <w:t xml:space="preserve"> with our scanning protocol, we used a block-design one-back localizer</w:t>
+        <w:t>To get a sense whether we can see PrC with our scanning protocol, we used a block-design one-back localizer</w:t>
       </w:r>
       <w:r>
         <w:rPr>
@@ -492,12 +478,11 @@
           <w:t>The ISI sequence remained constant across different block-counterbalance versions. Thus each stimulus was associated with different ISI across versions to control for potential although unlikely ISI effect.</w:t>
         </w:r>
       </w:ins>
-      <w:bookmarkStart w:id="21" w:name="_GoBack"/>
-      <w:bookmarkEnd w:id="21"/>
     </w:p>
     <w:p>
       <w:pPr>
         <w:rPr>
+          <w:ins w:id="21" w:author="Haopei Yang" w:date="2019-06-12T12:37:00Z"/>
           <w:lang w:val="en-CA"/>
         </w:rPr>
       </w:pPr>
@@ -523,21 +508,7 @@
         <w:rPr>
           <w:lang w:val="en-CA"/>
         </w:rPr>
-        <w:t xml:space="preserve">, during which key pressing only happens when participant judge a stimulus to be non-word, which are </w:t>
-      </w:r>
-      <w:proofErr w:type="spellStart"/>
-      <w:r>
-        <w:rPr>
-          <w:lang w:val="en-CA"/>
-        </w:rPr>
-        <w:t>discared</w:t>
-      </w:r>
-      <w:proofErr w:type="spellEnd"/>
-      <w:r>
-        <w:rPr>
-          <w:lang w:val="en-CA"/>
-        </w:rPr>
-        <w:t xml:space="preserve"> from later analyses</w:t>
+        <w:t>, during which key pressing only happens when participant judge a stimulus to be non-word, which are discared from later analyses</w:t>
       </w:r>
       <w:r>
         <w:rPr>
@@ -561,28 +532,7 @@
         <w:rPr>
           <w:lang w:val="en-CA"/>
         </w:rPr>
-        <w:t xml:space="preserve">block to familiarize them with the key mapping. In this practice block, they saw numbers 1-5, and are asked to press the </w:t>
-      </w:r>
-      <w:r>
-        <w:rPr>
-          <w:lang w:val="en-CA"/>
-        </w:rPr>
-        <w:lastRenderedPageBreak/>
-        <w:t xml:space="preserve">corresponding key on the MRI button box. Participants </w:t>
-      </w:r>
-      <w:proofErr w:type="gramStart"/>
-      <w:r>
-        <w:rPr>
-          <w:lang w:val="en-CA"/>
-        </w:rPr>
-        <w:t>have to</w:t>
-      </w:r>
-      <w:proofErr w:type="gramEnd"/>
-      <w:r>
-        <w:rPr>
-          <w:lang w:val="en-CA"/>
-        </w:rPr>
-        <w:t xml:space="preserve"> get </w:t>
+        <w:t xml:space="preserve">block to familiarize them with the key mapping. In this practice block, they saw numbers 1-5, and are asked to press the corresponding key on the MRI button box. Participants have to get </w:t>
       </w:r>
       <w:r>
         <w:rPr>
@@ -590,6 +540,24 @@
         </w:rPr>
         <w:t>45 correct trials successively to pass. Each trial is self-timed. If they make an incorrect response, a figure of the button box with a red box on the correct key will be shown to them for 2 seconds.</w:t>
       </w:r>
+    </w:p>
+    <w:p>
+      <w:pPr>
+        <w:rPr>
+          <w:lang w:val="en-CA"/>
+        </w:rPr>
+      </w:pPr>
+      <w:ins w:id="22" w:author="Haopei Yang" w:date="2019-06-12T12:37:00Z">
+        <w:r>
+          <w:rPr>
+            <w:lang w:val="en-CA"/>
+          </w:rPr>
+          <w:lastRenderedPageBreak/>
+          <w:t>After the test phase, participants rated their lifetime familiarity on all items presented in the frequency judgement task, outside of the scanner.</w:t>
+        </w:r>
+      </w:ins>
+      <w:bookmarkStart w:id="23" w:name="_GoBack"/>
+      <w:bookmarkEnd w:id="23"/>
     </w:p>
     <w:sectPr>
       <w:pgSz w:w="12240" w:h="15840"/>
@@ -615,15 +583,7 @@
         <w:annotationRef/>
       </w:r>
       <w:r>
-        <w:t xml:space="preserve">Stick to animacy judgement, since lexical decision will introduce another </w:t>
-      </w:r>
-      <w:proofErr w:type="gramStart"/>
-      <w:r>
-        <w:t>confound:</w:t>
-      </w:r>
-      <w:proofErr w:type="gramEnd"/>
-      <w:r>
-        <w:t xml:space="preserve"> participants only make motor response during the test phase</w:t>
+        <w:t>Stick to animacy judgement, since lexical decision will introduce another confound: participants only make motor response during the test phase</w:t>
       </w:r>
     </w:p>
   </w:comment>

</xml_diff>

<commit_message>
added documentation on error handling design in the main script and method notes. Added page flip in test phase script. Added 2 second fixation after paused experiment gets continued in the study phase. Improved if logic in the main script for handling terminated study runs.
</commit_message>
<xml_diff>
--- a/Method notes.docx
+++ b/Method notes.docx
@@ -544,10 +544,11 @@
     <w:p>
       <w:pPr>
         <w:rPr>
-          <w:lang w:val="en-CA"/>
-        </w:rPr>
-      </w:pPr>
-      <w:ins w:id="22" w:author="Haopei Yang" w:date="2019-06-12T12:37:00Z">
+          <w:ins w:id="22" w:author="Haopei Yang" w:date="2019-06-17T16:38:00Z"/>
+          <w:lang w:val="en-CA"/>
+        </w:rPr>
+      </w:pPr>
+      <w:ins w:id="23" w:author="Haopei Yang" w:date="2019-06-12T12:37:00Z">
         <w:r>
           <w:rPr>
             <w:lang w:val="en-CA"/>
@@ -556,8 +557,158 @@
           <w:t>After the test phase, participants rated their lifetime familiarity on all items presented in the frequency judgement task, outside of the scanner.</w:t>
         </w:r>
       </w:ins>
-      <w:bookmarkStart w:id="23" w:name="_GoBack"/>
-      <w:bookmarkEnd w:id="23"/>
+    </w:p>
+    <w:p>
+      <w:pPr>
+        <w:rPr>
+          <w:ins w:id="24" w:author="Haopei Yang" w:date="2019-06-17T16:39:00Z"/>
+          <w:lang w:val="en-CA"/>
+        </w:rPr>
+      </w:pPr>
+      <w:ins w:id="25" w:author="Haopei Yang" w:date="2019-06-17T16:39:00Z">
+        <w:r>
+          <w:rPr>
+            <w:lang w:val="en-CA"/>
+          </w:rPr>
+          <w:br w:type="page"/>
+        </w:r>
+      </w:ins>
+    </w:p>
+    <w:p>
+      <w:pPr>
+        <w:rPr>
+          <w:lang w:val="en-CA"/>
+        </w:rPr>
+      </w:pPr>
+      <w:ins w:id="26" w:author="Haopei Yang" w:date="2019-06-17T16:39:00Z">
+        <w:r>
+          <w:rPr>
+            <w:lang w:val="en-CA"/>
+          </w:rPr>
+          <w:lastRenderedPageBreak/>
+          <w:t xml:space="preserve">The script has built in error handling. At each trial of any phases, the experimenter can press the pause key (P) to pause the experiment after the current trial. Participants’ responses will </w:t>
+        </w:r>
+      </w:ins>
+      <w:ins w:id="27" w:author="Haopei Yang" w:date="2019-06-17T16:40:00Z">
+        <w:r>
+          <w:rPr>
+            <w:lang w:val="en-CA"/>
+          </w:rPr>
+          <w:t>still be recorded for the paused trial, and saved in the disk as a .mat file with all responses so far for the current phase (study, key_prac,</w:t>
+        </w:r>
+      </w:ins>
+      <w:ins w:id="28" w:author="Haopei Yang" w:date="2019-06-17T16:41:00Z">
+        <w:r>
+          <w:rPr>
+            <w:lang w:val="en-CA"/>
+          </w:rPr>
+          <w:t xml:space="preserve"> test)</w:t>
+        </w:r>
+      </w:ins>
+      <w:ins w:id="29" w:author="Haopei Yang" w:date="2019-06-17T16:40:00Z">
+        <w:r>
+          <w:rPr>
+            <w:lang w:val="en-CA"/>
+          </w:rPr>
+          <w:t xml:space="preserve">. </w:t>
+        </w:r>
+      </w:ins>
+      <w:ins w:id="30" w:author="Haopei Yang" w:date="2019-06-17T16:41:00Z">
+        <w:r>
+          <w:rPr>
+            <w:lang w:val="en-CA"/>
+          </w:rPr>
+          <w:t xml:space="preserve">The experimenter can choose to continue the paused experiment by pressing the experimenter pass key (E), which will lead to the presentation of a fixation cross for 2 seconds, then </w:t>
+        </w:r>
+      </w:ins>
+      <w:ins w:id="31" w:author="Haopei Yang" w:date="2019-06-17T16:42:00Z">
+        <w:r>
+          <w:rPr>
+            <w:lang w:val="en-CA"/>
+          </w:rPr>
+          <w:t>continue to the next trial</w:t>
+        </w:r>
+      </w:ins>
+      <w:ins w:id="32" w:author="Haopei Yang" w:date="2019-06-17T16:46:00Z">
+        <w:r>
+          <w:rPr>
+            <w:lang w:val="en-CA"/>
+          </w:rPr>
+          <w:t>, with all the appropriate instructions and prompt for the participants</w:t>
+        </w:r>
+      </w:ins>
+      <w:bookmarkStart w:id="33" w:name="_GoBack"/>
+      <w:bookmarkEnd w:id="33"/>
+      <w:ins w:id="34" w:author="Haopei Yang" w:date="2019-06-17T16:42:00Z">
+        <w:r>
+          <w:rPr>
+            <w:lang w:val="en-CA"/>
+          </w:rPr>
+          <w:t xml:space="preserve">. The experimenter can also choose to terminate the paused experiment by pressing the terminate key (T). This is to handle the situation where something </w:t>
+        </w:r>
+        <w:r>
+          <w:rPr>
+            <w:lang w:val="en-CA"/>
+          </w:rPr>
+          <w:t xml:space="preserve">happened to the scanner and </w:t>
+        </w:r>
+      </w:ins>
+      <w:ins w:id="35" w:author="Haopei Yang" w:date="2019-06-17T16:43:00Z">
+        <w:r>
+          <w:rPr>
+            <w:lang w:val="en-CA"/>
+          </w:rPr>
+          <w:t>a separate run has to be started. For the study and the test phase, the script will automatically relunch after pressing the terminate key from the next trial</w:t>
+        </w:r>
+      </w:ins>
+      <w:ins w:id="36" w:author="Haopei Yang" w:date="2019-06-17T16:44:00Z">
+        <w:r>
+          <w:rPr>
+            <w:lang w:val="en-CA"/>
+          </w:rPr>
+          <w:t>. For the key-prac phase, the script will proceed into the next phase (i.e. test phase) since the stimuli in the key_prac phase is not of set order but are</w:t>
+        </w:r>
+      </w:ins>
+      <w:ins w:id="37" w:author="Haopei Yang" w:date="2019-06-17T16:45:00Z">
+        <w:r>
+          <w:rPr>
+            <w:lang w:val="en-CA"/>
+          </w:rPr>
+          <w:t xml:space="preserve"> continuously</w:t>
+        </w:r>
+      </w:ins>
+      <w:ins w:id="38" w:author="Haopei Yang" w:date="2019-06-17T16:44:00Z">
+        <w:r>
+          <w:rPr>
+            <w:lang w:val="en-CA"/>
+          </w:rPr>
+          <w:t xml:space="preserve"> </w:t>
+        </w:r>
+      </w:ins>
+      <w:ins w:id="39" w:author="Haopei Yang" w:date="2019-06-17T16:45:00Z">
+        <w:r>
+          <w:rPr>
+            <w:lang w:val="en-CA"/>
+          </w:rPr>
+          <w:t xml:space="preserve">and </w:t>
+        </w:r>
+      </w:ins>
+      <w:ins w:id="40" w:author="Haopei Yang" w:date="2019-06-17T16:44:00Z">
+        <w:r>
+          <w:rPr>
+            <w:lang w:val="en-CA"/>
+          </w:rPr>
+          <w:t xml:space="preserve">randomly sampled. </w:t>
+        </w:r>
+      </w:ins>
+      <w:ins w:id="41" w:author="Haopei Yang" w:date="2019-06-17T16:45:00Z">
+        <w:r>
+          <w:rPr>
+            <w:lang w:val="en-CA"/>
+          </w:rPr>
+          <w:t xml:space="preserve">This also allow the experimenter to manully terminate the key_prac phase if it runs too long. </w:t>
+        </w:r>
+      </w:ins>
     </w:p>
     <w:sectPr>
       <w:pgSz w:w="12240" w:h="15840"/>

</xml_diff>

<commit_message>
added post-scan instructions and script. Finished main script and fixed errors in termination-restarting code. That part is still hard-coded in terms of trial number (e.g. study being 5 runs of 90 trials) for now, which may need to be updated if this is to be used in another study. NEED A FULL TESTING!
</commit_message>
<xml_diff>
--- a/Method notes.docx
+++ b/Method notes.docx
@@ -557,15 +557,77 @@
           <w:t>After the test phase, participants rated their lifetime familiarity on all items presented in the frequency judgement task, outside of the scanner.</w:t>
         </w:r>
       </w:ins>
+      <w:ins w:id="24" w:author="Haopei Yang" w:date="2019-06-24T12:00:00Z">
+        <w:r>
+          <w:rPr>
+            <w:lang w:val="en-CA"/>
+          </w:rPr>
+          <w:t xml:space="preserve"> They would use the same finger to scale mapping</w:t>
+        </w:r>
+      </w:ins>
+      <w:ins w:id="25" w:author="Haopei Yang" w:date="2019-06-24T12:01:00Z">
+        <w:r>
+          <w:rPr>
+            <w:lang w:val="en-CA"/>
+          </w:rPr>
+          <w:t xml:space="preserve"> as in the test phase</w:t>
+        </w:r>
+      </w:ins>
+      <w:ins w:id="26" w:author="Haopei Yang" w:date="2019-06-24T12:00:00Z">
+        <w:r>
+          <w:rPr>
+            <w:lang w:val="en-CA"/>
+          </w:rPr>
+          <w:t>, although the exact</w:t>
+        </w:r>
+      </w:ins>
+      <w:ins w:id="27" w:author="Haopei Yang" w:date="2019-06-24T12:01:00Z">
+        <w:r>
+          <w:rPr>
+            <w:lang w:val="en-CA"/>
+          </w:rPr>
+          <w:t xml:space="preserve"> keys are different since now participants use a laptop keyboard rather than button boxes. This allow us to control for </w:t>
+        </w:r>
+      </w:ins>
+      <w:ins w:id="28" w:author="Haopei Yang" w:date="2019-06-24T12:02:00Z">
+        <w:r>
+          <w:rPr>
+            <w:lang w:val="en-CA"/>
+          </w:rPr>
+          <w:t xml:space="preserve">potential motor learning effect associated with using a new set of finger-to-scale mapping. </w:t>
+        </w:r>
+      </w:ins>
+      <w:ins w:id="29" w:author="Haopei Yang" w:date="2019-06-24T12:03:00Z">
+        <w:r>
+          <w:rPr>
+            <w:lang w:val="en-CA"/>
+          </w:rPr>
+          <w:t xml:space="preserve">We </w:t>
+        </w:r>
+        <w:r>
+          <w:rPr>
+            <w:lang w:val="en-CA"/>
+          </w:rPr>
+          <w:t xml:space="preserve">also </w:t>
+        </w:r>
+        <w:bookmarkStart w:id="30" w:name="_GoBack"/>
+        <w:bookmarkEnd w:id="30"/>
+        <w:r>
+          <w:rPr>
+            <w:lang w:val="en-CA"/>
+          </w:rPr>
+          <w:t>used the same trial timing and measured reaction time for this phase.</w:t>
+        </w:r>
+      </w:ins>
     </w:p>
     <w:p>
       <w:pPr>
         <w:rPr>
-          <w:ins w:id="24" w:author="Haopei Yang" w:date="2019-06-17T16:39:00Z"/>
-          <w:lang w:val="en-CA"/>
-        </w:rPr>
-      </w:pPr>
-      <w:ins w:id="25" w:author="Haopei Yang" w:date="2019-06-17T16:39:00Z">
+          <w:ins w:id="31" w:author="Haopei Yang" w:date="2019-06-17T16:39:00Z"/>
+          <w:lang w:val="en-CA"/>
+        </w:rPr>
+      </w:pPr>
+      <w:ins w:id="32" w:author="Haopei Yang" w:date="2019-06-17T16:39:00Z">
         <w:r>
           <w:rPr>
             <w:lang w:val="en-CA"/>
@@ -580,7 +642,7 @@
           <w:lang w:val="en-CA"/>
         </w:rPr>
       </w:pPr>
-      <w:ins w:id="26" w:author="Haopei Yang" w:date="2019-06-17T16:39:00Z">
+      <w:ins w:id="33" w:author="Haopei Yang" w:date="2019-06-17T16:39:00Z">
         <w:r>
           <w:rPr>
             <w:lang w:val="en-CA"/>
@@ -589,7 +651,7 @@
           <w:t xml:space="preserve">The script has built in error handling. At each trial of any phases, the experimenter can press the pause key (P) to pause the experiment after the current trial. Participants’ responses will </w:t>
         </w:r>
       </w:ins>
-      <w:ins w:id="27" w:author="Haopei Yang" w:date="2019-06-17T16:40:00Z">
+      <w:ins w:id="34" w:author="Haopei Yang" w:date="2019-06-17T16:40:00Z">
         <w:r>
           <w:rPr>
             <w:lang w:val="en-CA"/>
@@ -597,7 +659,7 @@
           <w:t>still be recorded for the paused trial, and saved in the disk as a .mat file with all responses so far for the current phase (study, key_prac,</w:t>
         </w:r>
       </w:ins>
-      <w:ins w:id="28" w:author="Haopei Yang" w:date="2019-06-17T16:41:00Z">
+      <w:ins w:id="35" w:author="Haopei Yang" w:date="2019-06-17T16:41:00Z">
         <w:r>
           <w:rPr>
             <w:lang w:val="en-CA"/>
@@ -605,7 +667,7 @@
           <w:t xml:space="preserve"> test)</w:t>
         </w:r>
       </w:ins>
-      <w:ins w:id="29" w:author="Haopei Yang" w:date="2019-06-17T16:40:00Z">
+      <w:ins w:id="36" w:author="Haopei Yang" w:date="2019-06-17T16:40:00Z">
         <w:r>
           <w:rPr>
             <w:lang w:val="en-CA"/>
@@ -613,7 +675,7 @@
           <w:t xml:space="preserve">. </w:t>
         </w:r>
       </w:ins>
-      <w:ins w:id="30" w:author="Haopei Yang" w:date="2019-06-17T16:41:00Z">
+      <w:ins w:id="37" w:author="Haopei Yang" w:date="2019-06-17T16:41:00Z">
         <w:r>
           <w:rPr>
             <w:lang w:val="en-CA"/>
@@ -621,7 +683,7 @@
           <w:t xml:space="preserve">The experimenter can choose to continue the paused experiment by pressing the experimenter pass key (E), which will lead to the presentation of a fixation cross for 2 seconds, then </w:t>
         </w:r>
       </w:ins>
-      <w:ins w:id="31" w:author="Haopei Yang" w:date="2019-06-17T16:42:00Z">
+      <w:ins w:id="38" w:author="Haopei Yang" w:date="2019-06-17T16:42:00Z">
         <w:r>
           <w:rPr>
             <w:lang w:val="en-CA"/>
@@ -629,7 +691,7 @@
           <w:t>continue to the next trial</w:t>
         </w:r>
       </w:ins>
-      <w:ins w:id="32" w:author="Haopei Yang" w:date="2019-06-17T16:46:00Z">
+      <w:ins w:id="39" w:author="Haopei Yang" w:date="2019-06-17T16:46:00Z">
         <w:r>
           <w:rPr>
             <w:lang w:val="en-CA"/>
@@ -637,9 +699,7 @@
           <w:t>, with all the appropriate instructions and prompt for the participants</w:t>
         </w:r>
       </w:ins>
-      <w:bookmarkStart w:id="33" w:name="_GoBack"/>
-      <w:bookmarkEnd w:id="33"/>
-      <w:ins w:id="34" w:author="Haopei Yang" w:date="2019-06-17T16:42:00Z">
+      <w:ins w:id="40" w:author="Haopei Yang" w:date="2019-06-17T16:42:00Z">
         <w:r>
           <w:rPr>
             <w:lang w:val="en-CA"/>
@@ -653,7 +713,7 @@
           <w:t xml:space="preserve">happened to the scanner and </w:t>
         </w:r>
       </w:ins>
-      <w:ins w:id="35" w:author="Haopei Yang" w:date="2019-06-17T16:43:00Z">
+      <w:ins w:id="41" w:author="Haopei Yang" w:date="2019-06-17T16:43:00Z">
         <w:r>
           <w:rPr>
             <w:lang w:val="en-CA"/>
@@ -661,7 +721,7 @@
           <w:t>a separate run has to be started. For the study and the test phase, the script will automatically relunch after pressing the terminate key from the next trial</w:t>
         </w:r>
       </w:ins>
-      <w:ins w:id="36" w:author="Haopei Yang" w:date="2019-06-17T16:44:00Z">
+      <w:ins w:id="42" w:author="Haopei Yang" w:date="2019-06-17T16:44:00Z">
         <w:r>
           <w:rPr>
             <w:lang w:val="en-CA"/>
@@ -669,7 +729,7 @@
           <w:t>. For the key-prac phase, the script will proceed into the next phase (i.e. test phase) since the stimuli in the key_prac phase is not of set order but are</w:t>
         </w:r>
       </w:ins>
-      <w:ins w:id="37" w:author="Haopei Yang" w:date="2019-06-17T16:45:00Z">
+      <w:ins w:id="43" w:author="Haopei Yang" w:date="2019-06-17T16:45:00Z">
         <w:r>
           <w:rPr>
             <w:lang w:val="en-CA"/>
@@ -677,7 +737,7 @@
           <w:t xml:space="preserve"> continuously</w:t>
         </w:r>
       </w:ins>
-      <w:ins w:id="38" w:author="Haopei Yang" w:date="2019-06-17T16:44:00Z">
+      <w:ins w:id="44" w:author="Haopei Yang" w:date="2019-06-17T16:44:00Z">
         <w:r>
           <w:rPr>
             <w:lang w:val="en-CA"/>
@@ -685,7 +745,7 @@
           <w:t xml:space="preserve"> </w:t>
         </w:r>
       </w:ins>
-      <w:ins w:id="39" w:author="Haopei Yang" w:date="2019-06-17T16:45:00Z">
+      <w:ins w:id="45" w:author="Haopei Yang" w:date="2019-06-17T16:45:00Z">
         <w:r>
           <w:rPr>
             <w:lang w:val="en-CA"/>
@@ -693,7 +753,7 @@
           <w:t xml:space="preserve">and </w:t>
         </w:r>
       </w:ins>
-      <w:ins w:id="40" w:author="Haopei Yang" w:date="2019-06-17T16:44:00Z">
+      <w:ins w:id="46" w:author="Haopei Yang" w:date="2019-06-17T16:44:00Z">
         <w:r>
           <w:rPr>
             <w:lang w:val="en-CA"/>
@@ -701,7 +761,7 @@
           <w:t xml:space="preserve">randomly sampled. </w:t>
         </w:r>
       </w:ins>
-      <w:ins w:id="41" w:author="Haopei Yang" w:date="2019-06-17T16:45:00Z">
+      <w:ins w:id="47" w:author="Haopei Yang" w:date="2019-06-17T16:45:00Z">
         <w:r>
           <w:rPr>
             <w:lang w:val="en-CA"/>

</xml_diff>

<commit_message>
fixed termination handling (should)
</commit_message>
<xml_diff>
--- a/Method notes.docx
+++ b/Method notes.docx
@@ -87,7 +87,23 @@
         <w:rPr>
           <w:lang w:val="en-CA"/>
         </w:rPr>
-        <w:t xml:space="preserve">normative lifetime exposure, word frequency, </w:t>
+        <w:t xml:space="preserve">normative lifetime exposure, </w:t>
+      </w:r>
+      <w:ins w:id="0" w:author="Haopei Yang" w:date="2019-07-31T00:54:00Z">
+        <w:r>
+          <w:rPr>
+            <w:lang w:val="en-CA"/>
+          </w:rPr>
+          <w:t xml:space="preserve">log </w:t>
+        </w:r>
+      </w:ins>
+      <w:bookmarkStart w:id="1" w:name="_GoBack"/>
+      <w:bookmarkEnd w:id="1"/>
+      <w:r>
+        <w:rPr>
+          <w:lang w:val="en-CA"/>
+        </w:rPr>
+        <w:t xml:space="preserve">word frequency, </w:t>
       </w:r>
       <w:r>
         <w:rPr>
@@ -175,14 +191,14 @@
         </w:rPr>
         <w:t>During study, the 5 sets were each presented for 1, 3, 5, 7, and 9 times, resulting 450 presentations in total</w:t>
       </w:r>
-      <w:del w:id="0" w:author="Haopei Yang" w:date="2019-04-22T17:32:00Z">
+      <w:del w:id="2" w:author="Haopei Yang" w:date="2019-04-22T17:32:00Z">
         <w:r>
           <w:rPr>
             <w:lang w:val="en-CA"/>
           </w:rPr>
           <w:delText xml:space="preserve">. </w:delText>
         </w:r>
-        <w:commentRangeStart w:id="1"/>
+        <w:commentRangeStart w:id="3"/>
         <w:r>
           <w:rPr>
             <w:lang w:val="en-CA"/>
@@ -214,22 +230,22 @@
         </w:rPr>
         <w:t xml:space="preserve"> </w:t>
       </w:r>
-      <w:ins w:id="2" w:author="Haopei Yang" w:date="2019-04-22T17:32:00Z">
+      <w:ins w:id="4" w:author="Haopei Yang" w:date="2019-04-22T17:32:00Z">
         <w:r>
           <w:rPr>
             <w:lang w:val="en-CA"/>
           </w:rPr>
           <w:t>T</w:t>
         </w:r>
-        <w:commentRangeEnd w:id="1"/>
+        <w:commentRangeEnd w:id="3"/>
         <w:r>
           <w:rPr>
             <w:rStyle w:val="CommentReference"/>
           </w:rPr>
-          <w:commentReference w:id="1"/>
-        </w:r>
-      </w:ins>
-      <w:del w:id="3" w:author="Haopei Yang" w:date="2019-04-22T17:32:00Z">
+          <w:commentReference w:id="3"/>
+        </w:r>
+      </w:ins>
+      <w:del w:id="5" w:author="Haopei Yang" w:date="2019-04-22T17:32:00Z">
         <w:r>
           <w:rPr>
             <w:lang w:val="en-CA"/>
@@ -269,7 +285,7 @@
           <w:lang w:val="en-CA"/>
         </w:rPr>
       </w:pPr>
-      <w:ins w:id="4" w:author="Haopei Yang" w:date="2019-04-22T17:31:00Z">
+      <w:ins w:id="6" w:author="Haopei Yang" w:date="2019-04-22T17:31:00Z">
         <w:r>
           <w:rPr>
             <w:lang w:val="en-CA"/>
@@ -277,7 +293,7 @@
           <w:t xml:space="preserve">For the study phase, </w:t>
         </w:r>
       </w:ins>
-      <w:ins w:id="5" w:author="Haopei Yang" w:date="2019-04-22T17:34:00Z">
+      <w:ins w:id="7" w:author="Haopei Yang" w:date="2019-04-22T17:34:00Z">
         <w:r>
           <w:rPr>
             <w:lang w:val="en-CA"/>
@@ -285,7 +301,7 @@
           <w:t>each stimulus was sh</w:t>
         </w:r>
       </w:ins>
-      <w:ins w:id="6" w:author="Haopei Yang" w:date="2019-04-22T17:35:00Z">
+      <w:ins w:id="8" w:author="Haopei Yang" w:date="2019-04-22T17:35:00Z">
         <w:r>
           <w:rPr>
             <w:lang w:val="en-CA"/>
@@ -293,7 +309,7 @@
           <w:t xml:space="preserve">own for 1 second. </w:t>
         </w:r>
       </w:ins>
-      <w:ins w:id="7" w:author="Haopei Yang" w:date="2019-04-22T17:34:00Z">
+      <w:ins w:id="9" w:author="Haopei Yang" w:date="2019-04-22T17:34:00Z">
         <w:r>
           <w:rPr>
             <w:lang w:val="en-CA"/>
@@ -301,7 +317,7 @@
           <w:t>T</w:t>
         </w:r>
       </w:ins>
-      <w:ins w:id="8" w:author="Haopei Yang" w:date="2019-04-22T17:31:00Z">
+      <w:ins w:id="10" w:author="Haopei Yang" w:date="2019-04-22T17:31:00Z">
         <w:r>
           <w:rPr>
             <w:lang w:val="en-CA"/>
@@ -309,7 +325,7 @@
           <w:t xml:space="preserve">he inter stimulus intervals (ISI) were jittered. They were randomly sampled from a truncated exponential distribution using custom MATLAB script. They mean ISI, minimum, and maximum were </w:t>
         </w:r>
       </w:ins>
-      <w:ins w:id="9" w:author="Haopei Yang" w:date="2019-04-22T17:32:00Z">
+      <w:ins w:id="11" w:author="Haopei Yang" w:date="2019-04-22T17:32:00Z">
         <w:r>
           <w:rPr>
             <w:lang w:val="en-CA"/>
@@ -317,7 +333,7 @@
           <w:t>1.5</w:t>
         </w:r>
       </w:ins>
-      <w:ins w:id="10" w:author="Haopei Yang" w:date="2019-04-22T17:31:00Z">
+      <w:ins w:id="12" w:author="Haopei Yang" w:date="2019-04-22T17:31:00Z">
         <w:r>
           <w:rPr>
             <w:lang w:val="en-CA"/>
@@ -325,7 +341,7 @@
           <w:t xml:space="preserve"> seconds, </w:t>
         </w:r>
       </w:ins>
-      <w:ins w:id="11" w:author="Haopei Yang" w:date="2019-04-22T17:32:00Z">
+      <w:ins w:id="13" w:author="Haopei Yang" w:date="2019-04-22T17:32:00Z">
         <w:r>
           <w:rPr>
             <w:lang w:val="en-CA"/>
@@ -333,7 +349,7 @@
           <w:t>1</w:t>
         </w:r>
       </w:ins>
-      <w:ins w:id="12" w:author="Haopei Yang" w:date="2019-04-22T17:31:00Z">
+      <w:ins w:id="14" w:author="Haopei Yang" w:date="2019-04-22T17:31:00Z">
         <w:r>
           <w:rPr>
             <w:lang w:val="en-CA"/>
@@ -341,7 +357,7 @@
           <w:t xml:space="preserve"> seconds, and </w:t>
         </w:r>
       </w:ins>
-      <w:ins w:id="13" w:author="Haopei Yang" w:date="2019-04-22T17:32:00Z">
+      <w:ins w:id="15" w:author="Haopei Yang" w:date="2019-04-22T17:32:00Z">
         <w:r>
           <w:rPr>
             <w:lang w:val="en-CA"/>
@@ -349,7 +365,7 @@
           <w:t>4</w:t>
         </w:r>
       </w:ins>
-      <w:ins w:id="14" w:author="Haopei Yang" w:date="2019-04-22T17:31:00Z">
+      <w:ins w:id="16" w:author="Haopei Yang" w:date="2019-04-22T17:31:00Z">
         <w:r>
           <w:rPr>
             <w:lang w:val="en-CA"/>
@@ -357,7 +373,7 @@
           <w:t xml:space="preserve"> seconds, respectively.</w:t>
         </w:r>
       </w:ins>
-      <w:ins w:id="15" w:author="Haopei Yang" w:date="2019-04-25T13:24:00Z">
+      <w:ins w:id="17" w:author="Haopei Yang" w:date="2019-04-25T13:24:00Z">
         <w:r>
           <w:rPr>
             <w:lang w:val="en-CA"/>
@@ -369,7 +385,7 @@
     <w:p>
       <w:pPr>
         <w:rPr>
-          <w:ins w:id="16" w:author="Haopei Yang" w:date="2019-04-25T13:26:00Z"/>
+          <w:ins w:id="18" w:author="Haopei Yang" w:date="2019-04-25T13:26:00Z"/>
           <w:lang w:val="en-CA"/>
         </w:rPr>
       </w:pPr>
@@ -379,7 +395,7 @@
         </w:rPr>
         <w:t xml:space="preserve">For the test phase, </w:t>
       </w:r>
-      <w:ins w:id="17" w:author="Haopei Yang" w:date="2019-04-22T17:35:00Z">
+      <w:ins w:id="19" w:author="Haopei Yang" w:date="2019-04-22T17:35:00Z">
         <w:r>
           <w:rPr>
             <w:lang w:val="en-CA"/>
@@ -387,7 +403,7 @@
           <w:t xml:space="preserve">each stimulus was shown or 2.5 seconds. </w:t>
         </w:r>
       </w:ins>
-      <w:del w:id="18" w:author="Haopei Yang" w:date="2019-04-22T17:35:00Z">
+      <w:del w:id="20" w:author="Haopei Yang" w:date="2019-04-22T17:35:00Z">
         <w:r>
           <w:rPr>
             <w:lang w:val="en-CA"/>
@@ -395,7 +411,7 @@
           <w:delText xml:space="preserve">the </w:delText>
         </w:r>
       </w:del>
-      <w:ins w:id="19" w:author="Haopei Yang" w:date="2019-04-22T17:35:00Z">
+      <w:ins w:id="21" w:author="Haopei Yang" w:date="2019-04-22T17:35:00Z">
         <w:r>
           <w:rPr>
             <w:lang w:val="en-CA"/>
@@ -470,7 +486,7 @@
           <w:lang w:val="en-CA"/>
         </w:rPr>
       </w:pPr>
-      <w:ins w:id="20" w:author="Haopei Yang" w:date="2019-04-25T13:26:00Z">
+      <w:ins w:id="22" w:author="Haopei Yang" w:date="2019-04-25T13:26:00Z">
         <w:r>
           <w:rPr>
             <w:lang w:val="en-CA"/>
@@ -482,7 +498,7 @@
     <w:p>
       <w:pPr>
         <w:rPr>
-          <w:ins w:id="21" w:author="Haopei Yang" w:date="2019-06-12T12:37:00Z"/>
+          <w:ins w:id="23" w:author="Haopei Yang" w:date="2019-06-12T12:37:00Z"/>
           <w:lang w:val="en-CA"/>
         </w:rPr>
       </w:pPr>
@@ -544,11 +560,11 @@
     <w:p>
       <w:pPr>
         <w:rPr>
-          <w:ins w:id="22" w:author="Haopei Yang" w:date="2019-06-17T16:38:00Z"/>
-          <w:lang w:val="en-CA"/>
-        </w:rPr>
-      </w:pPr>
-      <w:ins w:id="23" w:author="Haopei Yang" w:date="2019-06-12T12:37:00Z">
+          <w:ins w:id="24" w:author="Haopei Yang" w:date="2019-06-17T16:38:00Z"/>
+          <w:lang w:val="en-CA"/>
+        </w:rPr>
+      </w:pPr>
+      <w:ins w:id="25" w:author="Haopei Yang" w:date="2019-06-12T12:37:00Z">
         <w:r>
           <w:rPr>
             <w:lang w:val="en-CA"/>
@@ -557,7 +573,7 @@
           <w:t>After the test phase, participants rated their lifetime familiarity on all items presented in the frequency judgement task, outside of the scanner.</w:t>
         </w:r>
       </w:ins>
-      <w:ins w:id="24" w:author="Haopei Yang" w:date="2019-06-24T12:00:00Z">
+      <w:ins w:id="26" w:author="Haopei Yang" w:date="2019-06-24T12:00:00Z">
         <w:r>
           <w:rPr>
             <w:lang w:val="en-CA"/>
@@ -565,7 +581,7 @@
           <w:t xml:space="preserve"> They would use the same finger to scale mapping</w:t>
         </w:r>
       </w:ins>
-      <w:ins w:id="25" w:author="Haopei Yang" w:date="2019-06-24T12:01:00Z">
+      <w:ins w:id="27" w:author="Haopei Yang" w:date="2019-06-24T12:01:00Z">
         <w:r>
           <w:rPr>
             <w:lang w:val="en-CA"/>
@@ -573,7 +589,7 @@
           <w:t xml:space="preserve"> as in the test phase</w:t>
         </w:r>
       </w:ins>
-      <w:ins w:id="26" w:author="Haopei Yang" w:date="2019-06-24T12:00:00Z">
+      <w:ins w:id="28" w:author="Haopei Yang" w:date="2019-06-24T12:00:00Z">
         <w:r>
           <w:rPr>
             <w:lang w:val="en-CA"/>
@@ -581,7 +597,7 @@
           <w:t>, although the exact</w:t>
         </w:r>
       </w:ins>
-      <w:ins w:id="27" w:author="Haopei Yang" w:date="2019-06-24T12:01:00Z">
+      <w:ins w:id="29" w:author="Haopei Yang" w:date="2019-06-24T12:01:00Z">
         <w:r>
           <w:rPr>
             <w:lang w:val="en-CA"/>
@@ -589,7 +605,7 @@
           <w:t xml:space="preserve"> keys are different since now participants use a laptop keyboard rather than button boxes. This allow us to control for </w:t>
         </w:r>
       </w:ins>
-      <w:ins w:id="28" w:author="Haopei Yang" w:date="2019-06-24T12:02:00Z">
+      <w:ins w:id="30" w:author="Haopei Yang" w:date="2019-06-24T12:02:00Z">
         <w:r>
           <w:rPr>
             <w:lang w:val="en-CA"/>
@@ -597,7 +613,7 @@
           <w:t xml:space="preserve">potential motor learning effect associated with using a new set of finger-to-scale mapping. </w:t>
         </w:r>
       </w:ins>
-      <w:ins w:id="29" w:author="Haopei Yang" w:date="2019-06-24T12:03:00Z">
+      <w:ins w:id="31" w:author="Haopei Yang" w:date="2019-06-24T12:03:00Z">
         <w:r>
           <w:rPr>
             <w:lang w:val="en-CA"/>
@@ -610,8 +626,6 @@
           </w:rPr>
           <w:t xml:space="preserve">also </w:t>
         </w:r>
-        <w:bookmarkStart w:id="30" w:name="_GoBack"/>
-        <w:bookmarkEnd w:id="30"/>
         <w:r>
           <w:rPr>
             <w:lang w:val="en-CA"/>
@@ -623,11 +637,11 @@
     <w:p>
       <w:pPr>
         <w:rPr>
-          <w:ins w:id="31" w:author="Haopei Yang" w:date="2019-06-17T16:39:00Z"/>
-          <w:lang w:val="en-CA"/>
-        </w:rPr>
-      </w:pPr>
-      <w:ins w:id="32" w:author="Haopei Yang" w:date="2019-06-17T16:39:00Z">
+          <w:ins w:id="32" w:author="Haopei Yang" w:date="2019-06-17T16:39:00Z"/>
+          <w:lang w:val="en-CA"/>
+        </w:rPr>
+      </w:pPr>
+      <w:ins w:id="33" w:author="Haopei Yang" w:date="2019-06-17T16:39:00Z">
         <w:r>
           <w:rPr>
             <w:lang w:val="en-CA"/>
@@ -642,7 +656,7 @@
           <w:lang w:val="en-CA"/>
         </w:rPr>
       </w:pPr>
-      <w:ins w:id="33" w:author="Haopei Yang" w:date="2019-06-17T16:39:00Z">
+      <w:ins w:id="34" w:author="Haopei Yang" w:date="2019-06-17T16:39:00Z">
         <w:r>
           <w:rPr>
             <w:lang w:val="en-CA"/>
@@ -651,7 +665,7 @@
           <w:t xml:space="preserve">The script has built in error handling. At each trial of any phases, the experimenter can press the pause key (P) to pause the experiment after the current trial. Participants’ responses will </w:t>
         </w:r>
       </w:ins>
-      <w:ins w:id="34" w:author="Haopei Yang" w:date="2019-06-17T16:40:00Z">
+      <w:ins w:id="35" w:author="Haopei Yang" w:date="2019-06-17T16:40:00Z">
         <w:r>
           <w:rPr>
             <w:lang w:val="en-CA"/>
@@ -659,7 +673,7 @@
           <w:t>still be recorded for the paused trial, and saved in the disk as a .mat file with all responses so far for the current phase (study, key_prac,</w:t>
         </w:r>
       </w:ins>
-      <w:ins w:id="35" w:author="Haopei Yang" w:date="2019-06-17T16:41:00Z">
+      <w:ins w:id="36" w:author="Haopei Yang" w:date="2019-06-17T16:41:00Z">
         <w:r>
           <w:rPr>
             <w:lang w:val="en-CA"/>
@@ -667,7 +681,7 @@
           <w:t xml:space="preserve"> test)</w:t>
         </w:r>
       </w:ins>
-      <w:ins w:id="36" w:author="Haopei Yang" w:date="2019-06-17T16:40:00Z">
+      <w:ins w:id="37" w:author="Haopei Yang" w:date="2019-06-17T16:40:00Z">
         <w:r>
           <w:rPr>
             <w:lang w:val="en-CA"/>
@@ -675,7 +689,7 @@
           <w:t xml:space="preserve">. </w:t>
         </w:r>
       </w:ins>
-      <w:ins w:id="37" w:author="Haopei Yang" w:date="2019-06-17T16:41:00Z">
+      <w:ins w:id="38" w:author="Haopei Yang" w:date="2019-06-17T16:41:00Z">
         <w:r>
           <w:rPr>
             <w:lang w:val="en-CA"/>
@@ -683,7 +697,7 @@
           <w:t xml:space="preserve">The experimenter can choose to continue the paused experiment by pressing the experimenter pass key (E), which will lead to the presentation of a fixation cross for 2 seconds, then </w:t>
         </w:r>
       </w:ins>
-      <w:ins w:id="38" w:author="Haopei Yang" w:date="2019-06-17T16:42:00Z">
+      <w:ins w:id="39" w:author="Haopei Yang" w:date="2019-06-17T16:42:00Z">
         <w:r>
           <w:rPr>
             <w:lang w:val="en-CA"/>
@@ -691,7 +705,7 @@
           <w:t>continue to the next trial</w:t>
         </w:r>
       </w:ins>
-      <w:ins w:id="39" w:author="Haopei Yang" w:date="2019-06-17T16:46:00Z">
+      <w:ins w:id="40" w:author="Haopei Yang" w:date="2019-06-17T16:46:00Z">
         <w:r>
           <w:rPr>
             <w:lang w:val="en-CA"/>
@@ -699,7 +713,7 @@
           <w:t>, with all the appropriate instructions and prompt for the participants</w:t>
         </w:r>
       </w:ins>
-      <w:ins w:id="40" w:author="Haopei Yang" w:date="2019-06-17T16:42:00Z">
+      <w:ins w:id="41" w:author="Haopei Yang" w:date="2019-06-17T16:42:00Z">
         <w:r>
           <w:rPr>
             <w:lang w:val="en-CA"/>
@@ -713,7 +727,7 @@
           <w:t xml:space="preserve">happened to the scanner and </w:t>
         </w:r>
       </w:ins>
-      <w:ins w:id="41" w:author="Haopei Yang" w:date="2019-06-17T16:43:00Z">
+      <w:ins w:id="42" w:author="Haopei Yang" w:date="2019-06-17T16:43:00Z">
         <w:r>
           <w:rPr>
             <w:lang w:val="en-CA"/>
@@ -721,7 +735,7 @@
           <w:t>a separate run has to be started. For the study and the test phase, the script will automatically relunch after pressing the terminate key from the next trial</w:t>
         </w:r>
       </w:ins>
-      <w:ins w:id="42" w:author="Haopei Yang" w:date="2019-06-17T16:44:00Z">
+      <w:ins w:id="43" w:author="Haopei Yang" w:date="2019-06-17T16:44:00Z">
         <w:r>
           <w:rPr>
             <w:lang w:val="en-CA"/>
@@ -729,7 +743,7 @@
           <w:t>. For the key-prac phase, the script will proceed into the next phase (i.e. test phase) since the stimuli in the key_prac phase is not of set order but are</w:t>
         </w:r>
       </w:ins>
-      <w:ins w:id="43" w:author="Haopei Yang" w:date="2019-06-17T16:45:00Z">
+      <w:ins w:id="44" w:author="Haopei Yang" w:date="2019-06-17T16:45:00Z">
         <w:r>
           <w:rPr>
             <w:lang w:val="en-CA"/>
@@ -737,7 +751,7 @@
           <w:t xml:space="preserve"> continuously</w:t>
         </w:r>
       </w:ins>
-      <w:ins w:id="44" w:author="Haopei Yang" w:date="2019-06-17T16:44:00Z">
+      <w:ins w:id="45" w:author="Haopei Yang" w:date="2019-06-17T16:44:00Z">
         <w:r>
           <w:rPr>
             <w:lang w:val="en-CA"/>
@@ -745,7 +759,7 @@
           <w:t xml:space="preserve"> </w:t>
         </w:r>
       </w:ins>
-      <w:ins w:id="45" w:author="Haopei Yang" w:date="2019-06-17T16:45:00Z">
+      <w:ins w:id="46" w:author="Haopei Yang" w:date="2019-06-17T16:45:00Z">
         <w:r>
           <w:rPr>
             <w:lang w:val="en-CA"/>
@@ -753,7 +767,7 @@
           <w:t xml:space="preserve">and </w:t>
         </w:r>
       </w:ins>
-      <w:ins w:id="46" w:author="Haopei Yang" w:date="2019-06-17T16:44:00Z">
+      <w:ins w:id="47" w:author="Haopei Yang" w:date="2019-06-17T16:44:00Z">
         <w:r>
           <w:rPr>
             <w:lang w:val="en-CA"/>
@@ -761,7 +775,7 @@
           <w:t xml:space="preserve">randomly sampled. </w:t>
         </w:r>
       </w:ins>
-      <w:ins w:id="47" w:author="Haopei Yang" w:date="2019-06-17T16:45:00Z">
+      <w:ins w:id="48" w:author="Haopei Yang" w:date="2019-06-17T16:45:00Z">
         <w:r>
           <w:rPr>
             <w:lang w:val="en-CA"/>
@@ -782,7 +796,7 @@
 
 <file path=word/comments.xml><?xml version="1.0" encoding="utf-8"?>
 <w:comments xmlns:wpc="http://schemas.microsoft.com/office/word/2010/wordprocessingCanvas" xmlns:cx="http://schemas.microsoft.com/office/drawing/2014/chartex" xmlns:cx1="http://schemas.microsoft.com/office/drawing/2015/9/8/chartex" xmlns:cx2="http://schemas.microsoft.com/office/drawing/2015/10/21/chartex" xmlns:cx3="http://schemas.microsoft.com/office/drawing/2016/5/9/chartex" xmlns:cx4="http://schemas.microsoft.com/office/drawing/2016/5/10/chartex" xmlns:cx5="http://schemas.microsoft.com/office/drawing/2016/5/11/chartex" xmlns:cx6="http://schemas.microsoft.com/office/drawing/2016/5/12/chartex" xmlns:cx7="http://schemas.microsoft.com/office/drawing/2016/5/13/chartex" xmlns:cx8="http://schemas.microsoft.com/office/drawing/2016/5/14/chartex" xmlns:mc="http://schemas.openxmlformats.org/markup-compatibility/2006" xmlns:aink="http://schemas.microsoft.com/office/drawing/2016/ink" xmlns:am3d="http://schemas.microsoft.com/office/drawing/2017/model3d" xmlns:o="urn:schemas-microsoft-com:office:office" xmlns:r="http://schemas.openxmlformats.org/officeDocument/2006/relationships" xmlns:m="http://schemas.openxmlformats.org/officeDocument/2006/math" xmlns:v="urn:schemas-microsoft-com:vml" xmlns:wp14="http://schemas.microsoft.com/office/word/2010/wordprocessingDrawing" xmlns:wp="http://schemas.openxmlformats.org/drawingml/2006/wordprocessingDrawing" xmlns:w10="urn:schemas-microsoft-com:office:word" xmlns:w="http://schemas.openxmlformats.org/wordprocessingml/2006/main" xmlns:w14="http://schemas.microsoft.com/office/word/2010/wordml" xmlns:w15="http://schemas.microsoft.com/office/word/2012/wordml" xmlns:w16cid="http://schemas.microsoft.com/office/word/2016/wordml/cid" xmlns:w16se="http://schemas.microsoft.com/office/word/2015/wordml/symex" xmlns:wpg="http://schemas.microsoft.com/office/word/2010/wordprocessingGroup" xmlns:wpi="http://schemas.microsoft.com/office/word/2010/wordprocessingInk" xmlns:wne="http://schemas.microsoft.com/office/word/2006/wordml" xmlns:wps="http://schemas.microsoft.com/office/word/2010/wordprocessingShape" mc:Ignorable="w14 w15 w16se w16cid wp14">
-  <w:comment w:id="1" w:author="Haopei Yang" w:date="2019-04-22T17:32:00Z" w:initials="HY">
+  <w:comment w:id="3" w:author="Haopei Yang" w:date="2019-04-22T17:32:00Z" w:initials="HY">
     <w:p>
       <w:pPr>
         <w:pStyle w:val="CommentText"/>

</xml_diff>

<commit_message>
added sleep 3 in submission
</commit_message>
<xml_diff>
--- a/Method notes.docx
+++ b/Method notes.docx
@@ -97,8 +97,6 @@
           <w:t xml:space="preserve">log </w:t>
         </w:r>
       </w:ins>
-      <w:bookmarkStart w:id="1" w:name="_GoBack"/>
-      <w:bookmarkEnd w:id="1"/>
       <w:r>
         <w:rPr>
           <w:lang w:val="en-CA"/>
@@ -191,14 +189,14 @@
         </w:rPr>
         <w:t>During study, the 5 sets were each presented for 1, 3, 5, 7, and 9 times, resulting 450 presentations in total</w:t>
       </w:r>
-      <w:del w:id="2" w:author="Haopei Yang" w:date="2019-04-22T17:32:00Z">
+      <w:del w:id="1" w:author="Haopei Yang" w:date="2019-04-22T17:32:00Z">
         <w:r>
           <w:rPr>
             <w:lang w:val="en-CA"/>
           </w:rPr>
           <w:delText xml:space="preserve">. </w:delText>
         </w:r>
-        <w:commentRangeStart w:id="3"/>
+        <w:commentRangeStart w:id="2"/>
         <w:r>
           <w:rPr>
             <w:lang w:val="en-CA"/>
@@ -230,22 +228,22 @@
         </w:rPr>
         <w:t xml:space="preserve"> </w:t>
       </w:r>
-      <w:ins w:id="4" w:author="Haopei Yang" w:date="2019-04-22T17:32:00Z">
+      <w:ins w:id="3" w:author="Haopei Yang" w:date="2019-04-22T17:32:00Z">
         <w:r>
           <w:rPr>
             <w:lang w:val="en-CA"/>
           </w:rPr>
           <w:t>T</w:t>
         </w:r>
-        <w:commentRangeEnd w:id="3"/>
+        <w:commentRangeEnd w:id="2"/>
         <w:r>
           <w:rPr>
             <w:rStyle w:val="CommentReference"/>
           </w:rPr>
-          <w:commentReference w:id="3"/>
-        </w:r>
-      </w:ins>
-      <w:del w:id="5" w:author="Haopei Yang" w:date="2019-04-22T17:32:00Z">
+          <w:commentReference w:id="2"/>
+        </w:r>
+      </w:ins>
+      <w:del w:id="4" w:author="Haopei Yang" w:date="2019-04-22T17:32:00Z">
         <w:r>
           <w:rPr>
             <w:lang w:val="en-CA"/>
@@ -285,7 +283,7 @@
           <w:lang w:val="en-CA"/>
         </w:rPr>
       </w:pPr>
-      <w:ins w:id="6" w:author="Haopei Yang" w:date="2019-04-22T17:31:00Z">
+      <w:ins w:id="5" w:author="Haopei Yang" w:date="2019-04-22T17:31:00Z">
         <w:r>
           <w:rPr>
             <w:lang w:val="en-CA"/>
@@ -293,7 +291,7 @@
           <w:t xml:space="preserve">For the study phase, </w:t>
         </w:r>
       </w:ins>
-      <w:ins w:id="7" w:author="Haopei Yang" w:date="2019-04-22T17:34:00Z">
+      <w:ins w:id="6" w:author="Haopei Yang" w:date="2019-04-22T17:34:00Z">
         <w:r>
           <w:rPr>
             <w:lang w:val="en-CA"/>
@@ -301,7 +299,7 @@
           <w:t>each stimulus was sh</w:t>
         </w:r>
       </w:ins>
-      <w:ins w:id="8" w:author="Haopei Yang" w:date="2019-04-22T17:35:00Z">
+      <w:ins w:id="7" w:author="Haopei Yang" w:date="2019-04-22T17:35:00Z">
         <w:r>
           <w:rPr>
             <w:lang w:val="en-CA"/>
@@ -309,7 +307,7 @@
           <w:t xml:space="preserve">own for 1 second. </w:t>
         </w:r>
       </w:ins>
-      <w:ins w:id="9" w:author="Haopei Yang" w:date="2019-04-22T17:34:00Z">
+      <w:ins w:id="8" w:author="Haopei Yang" w:date="2019-04-22T17:34:00Z">
         <w:r>
           <w:rPr>
             <w:lang w:val="en-CA"/>
@@ -317,7 +315,7 @@
           <w:t>T</w:t>
         </w:r>
       </w:ins>
-      <w:ins w:id="10" w:author="Haopei Yang" w:date="2019-04-22T17:31:00Z">
+      <w:ins w:id="9" w:author="Haopei Yang" w:date="2019-04-22T17:31:00Z">
         <w:r>
           <w:rPr>
             <w:lang w:val="en-CA"/>
@@ -325,7 +323,7 @@
           <w:t xml:space="preserve">he inter stimulus intervals (ISI) were jittered. They were randomly sampled from a truncated exponential distribution using custom MATLAB script. They mean ISI, minimum, and maximum were </w:t>
         </w:r>
       </w:ins>
-      <w:ins w:id="11" w:author="Haopei Yang" w:date="2019-04-22T17:32:00Z">
+      <w:ins w:id="10" w:author="Haopei Yang" w:date="2019-04-22T17:32:00Z">
         <w:r>
           <w:rPr>
             <w:lang w:val="en-CA"/>
@@ -333,7 +331,7 @@
           <w:t>1.5</w:t>
         </w:r>
       </w:ins>
-      <w:ins w:id="12" w:author="Haopei Yang" w:date="2019-04-22T17:31:00Z">
+      <w:ins w:id="11" w:author="Haopei Yang" w:date="2019-04-22T17:31:00Z">
         <w:r>
           <w:rPr>
             <w:lang w:val="en-CA"/>
@@ -341,7 +339,7 @@
           <w:t xml:space="preserve"> seconds, </w:t>
         </w:r>
       </w:ins>
-      <w:ins w:id="13" w:author="Haopei Yang" w:date="2019-04-22T17:32:00Z">
+      <w:ins w:id="12" w:author="Haopei Yang" w:date="2019-04-22T17:32:00Z">
         <w:r>
           <w:rPr>
             <w:lang w:val="en-CA"/>
@@ -349,7 +347,7 @@
           <w:t>1</w:t>
         </w:r>
       </w:ins>
-      <w:ins w:id="14" w:author="Haopei Yang" w:date="2019-04-22T17:31:00Z">
+      <w:ins w:id="13" w:author="Haopei Yang" w:date="2019-04-22T17:31:00Z">
         <w:r>
           <w:rPr>
             <w:lang w:val="en-CA"/>
@@ -357,7 +355,7 @@
           <w:t xml:space="preserve"> seconds, and </w:t>
         </w:r>
       </w:ins>
-      <w:ins w:id="15" w:author="Haopei Yang" w:date="2019-04-22T17:32:00Z">
+      <w:ins w:id="14" w:author="Haopei Yang" w:date="2019-04-22T17:32:00Z">
         <w:r>
           <w:rPr>
             <w:lang w:val="en-CA"/>
@@ -365,7 +363,7 @@
           <w:t>4</w:t>
         </w:r>
       </w:ins>
-      <w:ins w:id="16" w:author="Haopei Yang" w:date="2019-04-22T17:31:00Z">
+      <w:ins w:id="15" w:author="Haopei Yang" w:date="2019-04-22T17:31:00Z">
         <w:r>
           <w:rPr>
             <w:lang w:val="en-CA"/>
@@ -373,7 +371,7 @@
           <w:t xml:space="preserve"> seconds, respectively.</w:t>
         </w:r>
       </w:ins>
-      <w:ins w:id="17" w:author="Haopei Yang" w:date="2019-04-25T13:24:00Z">
+      <w:ins w:id="16" w:author="Haopei Yang" w:date="2019-04-25T13:24:00Z">
         <w:r>
           <w:rPr>
             <w:lang w:val="en-CA"/>
@@ -385,7 +383,7 @@
     <w:p>
       <w:pPr>
         <w:rPr>
-          <w:ins w:id="18" w:author="Haopei Yang" w:date="2019-04-25T13:26:00Z"/>
+          <w:ins w:id="17" w:author="Haopei Yang" w:date="2019-04-25T13:26:00Z"/>
           <w:lang w:val="en-CA"/>
         </w:rPr>
       </w:pPr>
@@ -395,7 +393,7 @@
         </w:rPr>
         <w:t xml:space="preserve">For the test phase, </w:t>
       </w:r>
-      <w:ins w:id="19" w:author="Haopei Yang" w:date="2019-04-22T17:35:00Z">
+      <w:ins w:id="18" w:author="Haopei Yang" w:date="2019-04-22T17:35:00Z">
         <w:r>
           <w:rPr>
             <w:lang w:val="en-CA"/>
@@ -403,7 +401,7 @@
           <w:t xml:space="preserve">each stimulus was shown or 2.5 seconds. </w:t>
         </w:r>
       </w:ins>
-      <w:del w:id="20" w:author="Haopei Yang" w:date="2019-04-22T17:35:00Z">
+      <w:del w:id="19" w:author="Haopei Yang" w:date="2019-04-22T17:35:00Z">
         <w:r>
           <w:rPr>
             <w:lang w:val="en-CA"/>
@@ -411,7 +409,7 @@
           <w:delText xml:space="preserve">the </w:delText>
         </w:r>
       </w:del>
-      <w:ins w:id="21" w:author="Haopei Yang" w:date="2019-04-22T17:35:00Z">
+      <w:ins w:id="20" w:author="Haopei Yang" w:date="2019-04-22T17:35:00Z">
         <w:r>
           <w:rPr>
             <w:lang w:val="en-CA"/>
@@ -486,7 +484,7 @@
           <w:lang w:val="en-CA"/>
         </w:rPr>
       </w:pPr>
-      <w:ins w:id="22" w:author="Haopei Yang" w:date="2019-04-25T13:26:00Z">
+      <w:ins w:id="21" w:author="Haopei Yang" w:date="2019-04-25T13:26:00Z">
         <w:r>
           <w:rPr>
             <w:lang w:val="en-CA"/>
@@ -498,7 +496,7 @@
     <w:p>
       <w:pPr>
         <w:rPr>
-          <w:ins w:id="23" w:author="Haopei Yang" w:date="2019-06-12T12:37:00Z"/>
+          <w:ins w:id="22" w:author="Haopei Yang" w:date="2019-06-12T12:37:00Z"/>
           <w:lang w:val="en-CA"/>
         </w:rPr>
       </w:pPr>
@@ -548,7 +546,14 @@
         <w:rPr>
           <w:lang w:val="en-CA"/>
         </w:rPr>
-        <w:t xml:space="preserve">block to familiarize them with the key mapping. In this practice block, they saw numbers 1-5, and are asked to press the corresponding key on the MRI button box. Participants have to get </w:t>
+        <w:t xml:space="preserve">block to familiarize them with the key mapping. In this practice block, they saw numbers 1-5, and are asked to press the </w:t>
+      </w:r>
+      <w:r>
+        <w:rPr>
+          <w:lang w:val="en-CA"/>
+        </w:rPr>
+        <w:lastRenderedPageBreak/>
+        <w:t xml:space="preserve">corresponding key on the MRI button box. Participants have to get </w:t>
       </w:r>
       <w:r>
         <w:rPr>
@@ -560,20 +565,19 @@
     <w:p>
       <w:pPr>
         <w:rPr>
-          <w:ins w:id="24" w:author="Haopei Yang" w:date="2019-06-17T16:38:00Z"/>
-          <w:lang w:val="en-CA"/>
-        </w:rPr>
-      </w:pPr>
-      <w:ins w:id="25" w:author="Haopei Yang" w:date="2019-06-12T12:37:00Z">
-        <w:r>
-          <w:rPr>
-            <w:lang w:val="en-CA"/>
-          </w:rPr>
-          <w:lastRenderedPageBreak/>
+          <w:ins w:id="23" w:author="Haopei Yang" w:date="2019-06-17T16:38:00Z"/>
+          <w:lang w:val="en-CA"/>
+        </w:rPr>
+      </w:pPr>
+      <w:ins w:id="24" w:author="Haopei Yang" w:date="2019-06-12T12:37:00Z">
+        <w:r>
+          <w:rPr>
+            <w:lang w:val="en-CA"/>
+          </w:rPr>
           <w:t>After the test phase, participants rated their lifetime familiarity on all items presented in the frequency judgement task, outside of the scanner.</w:t>
         </w:r>
       </w:ins>
-      <w:ins w:id="26" w:author="Haopei Yang" w:date="2019-06-24T12:00:00Z">
+      <w:ins w:id="25" w:author="Haopei Yang" w:date="2019-06-24T12:00:00Z">
         <w:r>
           <w:rPr>
             <w:lang w:val="en-CA"/>
@@ -581,7 +585,7 @@
           <w:t xml:space="preserve"> They would use the same finger to scale mapping</w:t>
         </w:r>
       </w:ins>
-      <w:ins w:id="27" w:author="Haopei Yang" w:date="2019-06-24T12:01:00Z">
+      <w:ins w:id="26" w:author="Haopei Yang" w:date="2019-06-24T12:01:00Z">
         <w:r>
           <w:rPr>
             <w:lang w:val="en-CA"/>
@@ -589,7 +593,7 @@
           <w:t xml:space="preserve"> as in the test phase</w:t>
         </w:r>
       </w:ins>
-      <w:ins w:id="28" w:author="Haopei Yang" w:date="2019-06-24T12:00:00Z">
+      <w:ins w:id="27" w:author="Haopei Yang" w:date="2019-06-24T12:00:00Z">
         <w:r>
           <w:rPr>
             <w:lang w:val="en-CA"/>
@@ -597,7 +601,7 @@
           <w:t>, although the exact</w:t>
         </w:r>
       </w:ins>
-      <w:ins w:id="29" w:author="Haopei Yang" w:date="2019-06-24T12:01:00Z">
+      <w:ins w:id="28" w:author="Haopei Yang" w:date="2019-06-24T12:01:00Z">
         <w:r>
           <w:rPr>
             <w:lang w:val="en-CA"/>
@@ -605,7 +609,7 @@
           <w:t xml:space="preserve"> keys are different since now participants use a laptop keyboard rather than button boxes. This allow us to control for </w:t>
         </w:r>
       </w:ins>
-      <w:ins w:id="30" w:author="Haopei Yang" w:date="2019-06-24T12:02:00Z">
+      <w:ins w:id="29" w:author="Haopei Yang" w:date="2019-06-24T12:02:00Z">
         <w:r>
           <w:rPr>
             <w:lang w:val="en-CA"/>
@@ -613,7 +617,7 @@
           <w:t xml:space="preserve">potential motor learning effect associated with using a new set of finger-to-scale mapping. </w:t>
         </w:r>
       </w:ins>
-      <w:ins w:id="31" w:author="Haopei Yang" w:date="2019-06-24T12:03:00Z">
+      <w:ins w:id="30" w:author="Haopei Yang" w:date="2019-06-24T12:03:00Z">
         <w:r>
           <w:rPr>
             <w:lang w:val="en-CA"/>
@@ -637,11 +641,11 @@
     <w:p>
       <w:pPr>
         <w:rPr>
-          <w:ins w:id="32" w:author="Haopei Yang" w:date="2019-06-17T16:39:00Z"/>
-          <w:lang w:val="en-CA"/>
-        </w:rPr>
-      </w:pPr>
-      <w:ins w:id="33" w:author="Haopei Yang" w:date="2019-06-17T16:39:00Z">
+          <w:ins w:id="31" w:author="Haopei Yang" w:date="2019-06-17T16:39:00Z"/>
+          <w:lang w:val="en-CA"/>
+        </w:rPr>
+      </w:pPr>
+      <w:ins w:id="32" w:author="Haopei Yang" w:date="2019-06-17T16:39:00Z">
         <w:r>
           <w:rPr>
             <w:lang w:val="en-CA"/>
@@ -653,6 +657,7 @@
     <w:p>
       <w:pPr>
         <w:rPr>
+          <w:ins w:id="33" w:author="Haopei Yang" w:date="2020-02-09T17:15:00Z"/>
           <w:lang w:val="en-CA"/>
         </w:rPr>
       </w:pPr>
@@ -783,6 +788,56 @@
           <w:t xml:space="preserve">This also allow the experimenter to manully terminate the key_prac phase if it runs too long. </w:t>
         </w:r>
       </w:ins>
+    </w:p>
+    <w:p>
+      <w:pPr>
+        <w:rPr>
+          <w:ins w:id="49" w:author="Haopei Yang" w:date="2020-02-09T17:15:00Z"/>
+          <w:lang w:val="en-CA"/>
+        </w:rPr>
+      </w:pPr>
+      <w:ins w:id="50" w:author="Haopei Yang" w:date="2020-02-09T17:15:00Z">
+        <w:r>
+          <w:rPr>
+            <w:lang w:val="en-CA"/>
+          </w:rPr>
+          <w:br w:type="page"/>
+        </w:r>
+      </w:ins>
+    </w:p>
+    <w:p>
+      <w:pPr>
+        <w:rPr>
+          <w:lang w:val="en-CA"/>
+        </w:rPr>
+      </w:pPr>
+      <w:ins w:id="51" w:author="Haopei Yang" w:date="2020-02-09T17:15:00Z">
+        <w:r>
+          <w:rPr>
+            <w:lang w:val="en-CA"/>
+          </w:rPr>
+          <w:lastRenderedPageBreak/>
+          <w:t>The raw scanning data are processed with fmriprep 1.5.4, with multi-echo combined</w:t>
+        </w:r>
+      </w:ins>
+      <w:ins w:id="52" w:author="Haopei Yang" w:date="2020-02-09T17:16:00Z">
+        <w:r>
+          <w:rPr>
+            <w:lang w:val="en-CA"/>
+          </w:rPr>
+          <w:t xml:space="preserve">. The output space is T1w. The post-preprocess T1 image and raw T2 image are used to segment PrC using ASHS. GLM is </w:t>
+        </w:r>
+      </w:ins>
+      <w:ins w:id="53" w:author="Haopei Yang" w:date="2020-02-09T17:17:00Z">
+        <w:r>
+          <w:rPr>
+            <w:lang w:val="en-CA"/>
+          </w:rPr>
+          <w:t>done in SPM12.</w:t>
+        </w:r>
+      </w:ins>
+      <w:bookmarkStart w:id="54" w:name="_GoBack"/>
+      <w:bookmarkEnd w:id="54"/>
     </w:p>
     <w:sectPr>
       <w:pgSz w:w="12240" w:h="15840"/>
@@ -796,7 +851,7 @@
 
 <file path=word/comments.xml><?xml version="1.0" encoding="utf-8"?>
 <w:comments xmlns:wpc="http://schemas.microsoft.com/office/word/2010/wordprocessingCanvas" xmlns:cx="http://schemas.microsoft.com/office/drawing/2014/chartex" xmlns:cx1="http://schemas.microsoft.com/office/drawing/2015/9/8/chartex" xmlns:cx2="http://schemas.microsoft.com/office/drawing/2015/10/21/chartex" xmlns:cx3="http://schemas.microsoft.com/office/drawing/2016/5/9/chartex" xmlns:cx4="http://schemas.microsoft.com/office/drawing/2016/5/10/chartex" xmlns:cx5="http://schemas.microsoft.com/office/drawing/2016/5/11/chartex" xmlns:cx6="http://schemas.microsoft.com/office/drawing/2016/5/12/chartex" xmlns:cx7="http://schemas.microsoft.com/office/drawing/2016/5/13/chartex" xmlns:cx8="http://schemas.microsoft.com/office/drawing/2016/5/14/chartex" xmlns:mc="http://schemas.openxmlformats.org/markup-compatibility/2006" xmlns:aink="http://schemas.microsoft.com/office/drawing/2016/ink" xmlns:am3d="http://schemas.microsoft.com/office/drawing/2017/model3d" xmlns:o="urn:schemas-microsoft-com:office:office" xmlns:r="http://schemas.openxmlformats.org/officeDocument/2006/relationships" xmlns:m="http://schemas.openxmlformats.org/officeDocument/2006/math" xmlns:v="urn:schemas-microsoft-com:vml" xmlns:wp14="http://schemas.microsoft.com/office/word/2010/wordprocessingDrawing" xmlns:wp="http://schemas.openxmlformats.org/drawingml/2006/wordprocessingDrawing" xmlns:w10="urn:schemas-microsoft-com:office:word" xmlns:w="http://schemas.openxmlformats.org/wordprocessingml/2006/main" xmlns:w14="http://schemas.microsoft.com/office/word/2010/wordml" xmlns:w15="http://schemas.microsoft.com/office/word/2012/wordml" xmlns:w16cid="http://schemas.microsoft.com/office/word/2016/wordml/cid" xmlns:w16se="http://schemas.microsoft.com/office/word/2015/wordml/symex" xmlns:wpg="http://schemas.microsoft.com/office/word/2010/wordprocessingGroup" xmlns:wpi="http://schemas.microsoft.com/office/word/2010/wordprocessingInk" xmlns:wne="http://schemas.microsoft.com/office/word/2006/wordml" xmlns:wps="http://schemas.microsoft.com/office/word/2010/wordprocessingShape" mc:Ignorable="w14 w15 w16se w16cid wp14">
-  <w:comment w:id="3" w:author="Haopei Yang" w:date="2019-04-22T17:32:00Z" w:initials="HY">
+  <w:comment w:id="2" w:author="Haopei Yang" w:date="2019-04-22T17:32:00Z" w:initials="HY">
     <w:p>
       <w:pPr>
         <w:pStyle w:val="CommentText"/>

</xml_diff>

<commit_message>
major overhaul for running first-lvl analyses. Now calls spm_jobman after specifying the model, using the resulting SPM.mat to search for design columns and construct appropriate contrast vectors. Also updated event loading script to get feature-overlap
</commit_message>
<xml_diff>
--- a/Method notes.docx
+++ b/Method notes.docx
@@ -27,7 +27,21 @@
         <w:rPr>
           <w:lang w:val="en-CA"/>
         </w:rPr>
-        <w:t>To get a sense whether we can see PrC with our scanning protocol, we used a block-design one-back localizer</w:t>
+        <w:t xml:space="preserve">To get a sense whether we can see </w:t>
+      </w:r>
+      <w:proofErr w:type="spellStart"/>
+      <w:r>
+        <w:rPr>
+          <w:lang w:val="en-CA"/>
+        </w:rPr>
+        <w:t>PrC</w:t>
+      </w:r>
+      <w:proofErr w:type="spellEnd"/>
+      <w:r>
+        <w:rPr>
+          <w:lang w:val="en-CA"/>
+        </w:rPr>
+        <w:t xml:space="preserve"> with our scanning protocol, we used a block-design one-back localizer</w:t>
       </w:r>
       <w:r>
         <w:rPr>
@@ -157,6 +171,122 @@
         </w:rPr>
         <w:t xml:space="preserve"> confirmed with MANOVA in R.</w:t>
       </w:r>
+      <w:ins w:id="1" w:author="Haopei Yang" w:date="2020-02-10T18:36:00Z">
+        <w:r>
+          <w:rPr>
+            <w:lang w:val="en-CA"/>
+          </w:rPr>
+          <w:t xml:space="preserve"> The 180 stimuli were initially selected to be 90</w:t>
+        </w:r>
+      </w:ins>
+      <w:ins w:id="2" w:author="Haopei Yang" w:date="2020-02-10T18:37:00Z">
+        <w:r>
+          <w:rPr>
+            <w:lang w:val="en-CA"/>
+          </w:rPr>
+          <w:t xml:space="preserve"> with top 30% and 90 with bottom 30 % feature-overlap </w:t>
+        </w:r>
+      </w:ins>
+      <w:ins w:id="3" w:author="Haopei Yang" w:date="2020-02-10T18:38:00Z">
+        <w:r>
+          <w:rPr>
+            <w:lang w:val="en-CA"/>
+          </w:rPr>
+          <w:t>with respect to all other items in the database (541 in total).</w:t>
+        </w:r>
+      </w:ins>
+      <w:ins w:id="4" w:author="Haopei Yang" w:date="2020-02-10T18:40:00Z">
+        <w:r>
+          <w:rPr>
+            <w:lang w:val="en-CA"/>
+          </w:rPr>
+          <w:t xml:space="preserve"> </w:t>
+        </w:r>
+      </w:ins>
+      <w:ins w:id="5" w:author="Haopei Yang" w:date="2020-02-10T18:38:00Z">
+        <w:r>
+          <w:rPr>
+            <w:lang w:val="en-CA"/>
+          </w:rPr>
+          <w:t xml:space="preserve">Note that </w:t>
+        </w:r>
+      </w:ins>
+      <w:ins w:id="6" w:author="Haopei Yang" w:date="2020-02-10T18:41:00Z">
+        <w:r>
+          <w:rPr>
+            <w:lang w:val="en-CA"/>
+          </w:rPr>
+          <w:t xml:space="preserve">even </w:t>
+        </w:r>
+      </w:ins>
+      <w:ins w:id="7" w:author="Haopei Yang" w:date="2020-02-10T18:38:00Z">
+        <w:r>
+          <w:rPr>
+            <w:lang w:val="en-CA"/>
+          </w:rPr>
+          <w:t xml:space="preserve">if we recalculate feature overlap only </w:t>
+        </w:r>
+        <w:bookmarkStart w:id="8" w:name="_GoBack"/>
+        <w:r>
+          <w:rPr>
+            <w:b/>
+            <w:bCs/>
+            <w:lang w:val="en-CA"/>
+            <w:rPrChange w:id="9" w:author="Haopei Yang" w:date="2020-02-10T18:43:00Z">
+              <w:rPr>
+                <w:lang w:val="en-CA"/>
+              </w:rPr>
+            </w:rPrChange>
+          </w:rPr>
+          <w:t xml:space="preserve">within </w:t>
+        </w:r>
+      </w:ins>
+      <w:ins w:id="10" w:author="Haopei Yang" w:date="2020-02-10T18:40:00Z">
+        <w:r>
+          <w:rPr>
+            <w:b/>
+            <w:bCs/>
+            <w:lang w:val="en-CA"/>
+            <w:rPrChange w:id="11" w:author="Haopei Yang" w:date="2020-02-10T18:43:00Z">
+              <w:rPr>
+                <w:lang w:val="en-CA"/>
+              </w:rPr>
+            </w:rPrChange>
+          </w:rPr>
+          <w:t>each of the 90-item set</w:t>
+        </w:r>
+        <w:bookmarkEnd w:id="8"/>
+        <w:r>
+          <w:rPr>
+            <w:lang w:val="en-CA"/>
+          </w:rPr>
+          <w:t>, the range of feature-o</w:t>
+        </w:r>
+      </w:ins>
+      <w:ins w:id="12" w:author="Haopei Yang" w:date="2020-02-10T18:41:00Z">
+        <w:r>
+          <w:rPr>
+            <w:lang w:val="en-CA"/>
+          </w:rPr>
+          <w:t xml:space="preserve">verlap of the two sets does not overlap (i.e. we would </w:t>
+        </w:r>
+      </w:ins>
+      <w:ins w:id="13" w:author="Haopei Yang" w:date="2020-02-10T18:42:00Z">
+        <w:r>
+          <w:rPr>
+            <w:lang w:val="en-CA"/>
+          </w:rPr>
+          <w:t>get exactly same two sets of stimuli if we divide it based on high vs. low feature overlap)</w:t>
+        </w:r>
+      </w:ins>
+      <w:ins w:id="14" w:author="Haopei Yang" w:date="2020-02-10T18:41:00Z">
+        <w:r>
+          <w:rPr>
+            <w:lang w:val="en-CA"/>
+          </w:rPr>
+          <w:t>.</w:t>
+        </w:r>
+      </w:ins>
     </w:p>
     <w:p>
       <w:pPr>
@@ -189,14 +319,14 @@
         </w:rPr>
         <w:t>During study, the 5 sets were each presented for 1, 3, 5, 7, and 9 times, resulting 450 presentations in total</w:t>
       </w:r>
-      <w:del w:id="1" w:author="Haopei Yang" w:date="2019-04-22T17:32:00Z">
+      <w:del w:id="15" w:author="Haopei Yang" w:date="2019-04-22T17:32:00Z">
         <w:r>
           <w:rPr>
             <w:lang w:val="en-CA"/>
           </w:rPr>
           <w:delText xml:space="preserve">. </w:delText>
         </w:r>
-        <w:commentRangeStart w:id="2"/>
+        <w:commentRangeStart w:id="16"/>
         <w:r>
           <w:rPr>
             <w:lang w:val="en-CA"/>
@@ -228,22 +358,22 @@
         </w:rPr>
         <w:t xml:space="preserve"> </w:t>
       </w:r>
-      <w:ins w:id="3" w:author="Haopei Yang" w:date="2019-04-22T17:32:00Z">
+      <w:ins w:id="17" w:author="Haopei Yang" w:date="2019-04-22T17:32:00Z">
         <w:r>
           <w:rPr>
             <w:lang w:val="en-CA"/>
           </w:rPr>
           <w:t>T</w:t>
         </w:r>
-        <w:commentRangeEnd w:id="2"/>
+        <w:commentRangeEnd w:id="16"/>
         <w:r>
           <w:rPr>
             <w:rStyle w:val="CommentReference"/>
           </w:rPr>
-          <w:commentReference w:id="2"/>
-        </w:r>
-      </w:ins>
-      <w:del w:id="4" w:author="Haopei Yang" w:date="2019-04-22T17:32:00Z">
+          <w:commentReference w:id="16"/>
+        </w:r>
+      </w:ins>
+      <w:del w:id="18" w:author="Haopei Yang" w:date="2019-04-22T17:32:00Z">
         <w:r>
           <w:rPr>
             <w:lang w:val="en-CA"/>
@@ -283,7 +413,7 @@
           <w:lang w:val="en-CA"/>
         </w:rPr>
       </w:pPr>
-      <w:ins w:id="5" w:author="Haopei Yang" w:date="2019-04-22T17:31:00Z">
+      <w:ins w:id="19" w:author="Haopei Yang" w:date="2019-04-22T17:31:00Z">
         <w:r>
           <w:rPr>
             <w:lang w:val="en-CA"/>
@@ -291,7 +421,7 @@
           <w:t xml:space="preserve">For the study phase, </w:t>
         </w:r>
       </w:ins>
-      <w:ins w:id="6" w:author="Haopei Yang" w:date="2019-04-22T17:34:00Z">
+      <w:ins w:id="20" w:author="Haopei Yang" w:date="2019-04-22T17:34:00Z">
         <w:r>
           <w:rPr>
             <w:lang w:val="en-CA"/>
@@ -299,7 +429,7 @@
           <w:t>each stimulus was sh</w:t>
         </w:r>
       </w:ins>
-      <w:ins w:id="7" w:author="Haopei Yang" w:date="2019-04-22T17:35:00Z">
+      <w:ins w:id="21" w:author="Haopei Yang" w:date="2019-04-22T17:35:00Z">
         <w:r>
           <w:rPr>
             <w:lang w:val="en-CA"/>
@@ -307,7 +437,7 @@
           <w:t xml:space="preserve">own for 1 second. </w:t>
         </w:r>
       </w:ins>
-      <w:ins w:id="8" w:author="Haopei Yang" w:date="2019-04-22T17:34:00Z">
+      <w:ins w:id="22" w:author="Haopei Yang" w:date="2019-04-22T17:34:00Z">
         <w:r>
           <w:rPr>
             <w:lang w:val="en-CA"/>
@@ -315,7 +445,7 @@
           <w:t>T</w:t>
         </w:r>
       </w:ins>
-      <w:ins w:id="9" w:author="Haopei Yang" w:date="2019-04-22T17:31:00Z">
+      <w:ins w:id="23" w:author="Haopei Yang" w:date="2019-04-22T17:31:00Z">
         <w:r>
           <w:rPr>
             <w:lang w:val="en-CA"/>
@@ -323,7 +453,7 @@
           <w:t xml:space="preserve">he inter stimulus intervals (ISI) were jittered. They were randomly sampled from a truncated exponential distribution using custom MATLAB script. They mean ISI, minimum, and maximum were </w:t>
         </w:r>
       </w:ins>
-      <w:ins w:id="10" w:author="Haopei Yang" w:date="2019-04-22T17:32:00Z">
+      <w:ins w:id="24" w:author="Haopei Yang" w:date="2019-04-22T17:32:00Z">
         <w:r>
           <w:rPr>
             <w:lang w:val="en-CA"/>
@@ -331,7 +461,7 @@
           <w:t>1.5</w:t>
         </w:r>
       </w:ins>
-      <w:ins w:id="11" w:author="Haopei Yang" w:date="2019-04-22T17:31:00Z">
+      <w:ins w:id="25" w:author="Haopei Yang" w:date="2019-04-22T17:31:00Z">
         <w:r>
           <w:rPr>
             <w:lang w:val="en-CA"/>
@@ -339,7 +469,7 @@
           <w:t xml:space="preserve"> seconds, </w:t>
         </w:r>
       </w:ins>
-      <w:ins w:id="12" w:author="Haopei Yang" w:date="2019-04-22T17:32:00Z">
+      <w:ins w:id="26" w:author="Haopei Yang" w:date="2019-04-22T17:32:00Z">
         <w:r>
           <w:rPr>
             <w:lang w:val="en-CA"/>
@@ -347,7 +477,7 @@
           <w:t>1</w:t>
         </w:r>
       </w:ins>
-      <w:ins w:id="13" w:author="Haopei Yang" w:date="2019-04-22T17:31:00Z">
+      <w:ins w:id="27" w:author="Haopei Yang" w:date="2019-04-22T17:31:00Z">
         <w:r>
           <w:rPr>
             <w:lang w:val="en-CA"/>
@@ -355,7 +485,7 @@
           <w:t xml:space="preserve"> seconds, and </w:t>
         </w:r>
       </w:ins>
-      <w:ins w:id="14" w:author="Haopei Yang" w:date="2019-04-22T17:32:00Z">
+      <w:ins w:id="28" w:author="Haopei Yang" w:date="2019-04-22T17:32:00Z">
         <w:r>
           <w:rPr>
             <w:lang w:val="en-CA"/>
@@ -363,7 +493,7 @@
           <w:t>4</w:t>
         </w:r>
       </w:ins>
-      <w:ins w:id="15" w:author="Haopei Yang" w:date="2019-04-22T17:31:00Z">
+      <w:ins w:id="29" w:author="Haopei Yang" w:date="2019-04-22T17:31:00Z">
         <w:r>
           <w:rPr>
             <w:lang w:val="en-CA"/>
@@ -371,7 +501,7 @@
           <w:t xml:space="preserve"> seconds, respectively.</w:t>
         </w:r>
       </w:ins>
-      <w:ins w:id="16" w:author="Haopei Yang" w:date="2019-04-25T13:24:00Z">
+      <w:ins w:id="30" w:author="Haopei Yang" w:date="2019-04-25T13:24:00Z">
         <w:r>
           <w:rPr>
             <w:lang w:val="en-CA"/>
@@ -383,7 +513,7 @@
     <w:p>
       <w:pPr>
         <w:rPr>
-          <w:ins w:id="17" w:author="Haopei Yang" w:date="2019-04-25T13:26:00Z"/>
+          <w:ins w:id="31" w:author="Haopei Yang" w:date="2019-04-25T13:26:00Z"/>
           <w:lang w:val="en-CA"/>
         </w:rPr>
       </w:pPr>
@@ -393,7 +523,7 @@
         </w:rPr>
         <w:t xml:space="preserve">For the test phase, </w:t>
       </w:r>
-      <w:ins w:id="18" w:author="Haopei Yang" w:date="2019-04-22T17:35:00Z">
+      <w:ins w:id="32" w:author="Haopei Yang" w:date="2019-04-22T17:35:00Z">
         <w:r>
           <w:rPr>
             <w:lang w:val="en-CA"/>
@@ -401,7 +531,7 @@
           <w:t xml:space="preserve">each stimulus was shown or 2.5 seconds. </w:t>
         </w:r>
       </w:ins>
-      <w:del w:id="19" w:author="Haopei Yang" w:date="2019-04-22T17:35:00Z">
+      <w:del w:id="33" w:author="Haopei Yang" w:date="2019-04-22T17:35:00Z">
         <w:r>
           <w:rPr>
             <w:lang w:val="en-CA"/>
@@ -409,7 +539,7 @@
           <w:delText xml:space="preserve">the </w:delText>
         </w:r>
       </w:del>
-      <w:ins w:id="20" w:author="Haopei Yang" w:date="2019-04-22T17:35:00Z">
+      <w:ins w:id="34" w:author="Haopei Yang" w:date="2019-04-22T17:35:00Z">
         <w:r>
           <w:rPr>
             <w:lang w:val="en-CA"/>
@@ -484,19 +614,33 @@
           <w:lang w:val="en-CA"/>
         </w:rPr>
       </w:pPr>
-      <w:ins w:id="21" w:author="Haopei Yang" w:date="2019-04-25T13:26:00Z">
-        <w:r>
-          <w:rPr>
-            <w:lang w:val="en-CA"/>
-          </w:rPr>
-          <w:t>The ISI sequence remained constant across different block-counterbalance versions. Thus each stimulus was associated with different ISI across versions to control for potential although unlikely ISI effect.</w:t>
+      <w:ins w:id="35" w:author="Haopei Yang" w:date="2019-04-25T13:26:00Z">
+        <w:r>
+          <w:rPr>
+            <w:lang w:val="en-CA"/>
+          </w:rPr>
+          <w:t xml:space="preserve">The ISI sequence remained constant across different block-counterbalance versions. </w:t>
+        </w:r>
+        <w:proofErr w:type="gramStart"/>
+        <w:r>
+          <w:rPr>
+            <w:lang w:val="en-CA"/>
+          </w:rPr>
+          <w:t>Thus</w:t>
+        </w:r>
+        <w:proofErr w:type="gramEnd"/>
+        <w:r>
+          <w:rPr>
+            <w:lang w:val="en-CA"/>
+          </w:rPr>
+          <w:t xml:space="preserve"> each stimulus was associated with different ISI across versions to control for potential although unlikely ISI effect.</w:t>
         </w:r>
       </w:ins>
     </w:p>
     <w:p>
       <w:pPr>
         <w:rPr>
-          <w:ins w:id="22" w:author="Haopei Yang" w:date="2019-06-12T12:37:00Z"/>
+          <w:ins w:id="36" w:author="Haopei Yang" w:date="2019-06-12T12:37:00Z"/>
           <w:lang w:val="en-CA"/>
         </w:rPr>
       </w:pPr>
@@ -522,7 +666,21 @@
         <w:rPr>
           <w:lang w:val="en-CA"/>
         </w:rPr>
-        <w:t>, during which key pressing only happens when participant judge a stimulus to be non-word, which are discared from later analyses</w:t>
+        <w:t xml:space="preserve">, during which key pressing only happens when participant judge a stimulus to be non-word, which are </w:t>
+      </w:r>
+      <w:proofErr w:type="spellStart"/>
+      <w:r>
+        <w:rPr>
+          <w:lang w:val="en-CA"/>
+        </w:rPr>
+        <w:t>discared</w:t>
+      </w:r>
+      <w:proofErr w:type="spellEnd"/>
+      <w:r>
+        <w:rPr>
+          <w:lang w:val="en-CA"/>
+        </w:rPr>
+        <w:t xml:space="preserve"> from later analyses</w:t>
       </w:r>
       <w:r>
         <w:rPr>
@@ -546,14 +704,28 @@
         <w:rPr>
           <w:lang w:val="en-CA"/>
         </w:rPr>
-        <w:t xml:space="preserve">block to familiarize them with the key mapping. In this practice block, they saw numbers 1-5, and are asked to press the </w:t>
+        <w:t xml:space="preserve">block to familiarize </w:t>
       </w:r>
       <w:r>
         <w:rPr>
           <w:lang w:val="en-CA"/>
         </w:rPr>
         <w:lastRenderedPageBreak/>
-        <w:t xml:space="preserve">corresponding key on the MRI button box. Participants have to get </w:t>
+        <w:t xml:space="preserve">them with the key mapping. In this practice block, they saw numbers 1-5, and are asked to press the corresponding key on the MRI button box. Participants </w:t>
+      </w:r>
+      <w:proofErr w:type="gramStart"/>
+      <w:r>
+        <w:rPr>
+          <w:lang w:val="en-CA"/>
+        </w:rPr>
+        <w:t>have to</w:t>
+      </w:r>
+      <w:proofErr w:type="gramEnd"/>
+      <w:r>
+        <w:rPr>
+          <w:lang w:val="en-CA"/>
+        </w:rPr>
+        <w:t xml:space="preserve"> get </w:t>
       </w:r>
       <w:r>
         <w:rPr>
@@ -565,11 +737,11 @@
     <w:p>
       <w:pPr>
         <w:rPr>
-          <w:ins w:id="23" w:author="Haopei Yang" w:date="2019-06-17T16:38:00Z"/>
+          <w:ins w:id="37" w:author="Haopei Yang" w:date="2019-06-17T16:38:00Z"/>
           <w:lang w:val="en-CA"/>
         </w:rPr>
       </w:pPr>
-      <w:ins w:id="24" w:author="Haopei Yang" w:date="2019-06-12T12:37:00Z">
+      <w:ins w:id="38" w:author="Haopei Yang" w:date="2019-06-12T12:37:00Z">
         <w:r>
           <w:rPr>
             <w:lang w:val="en-CA"/>
@@ -577,7 +749,7 @@
           <w:t>After the test phase, participants rated their lifetime familiarity on all items presented in the frequency judgement task, outside of the scanner.</w:t>
         </w:r>
       </w:ins>
-      <w:ins w:id="25" w:author="Haopei Yang" w:date="2019-06-24T12:00:00Z">
+      <w:ins w:id="39" w:author="Haopei Yang" w:date="2019-06-24T12:00:00Z">
         <w:r>
           <w:rPr>
             <w:lang w:val="en-CA"/>
@@ -585,7 +757,7 @@
           <w:t xml:space="preserve"> They would use the same finger to scale mapping</w:t>
         </w:r>
       </w:ins>
-      <w:ins w:id="26" w:author="Haopei Yang" w:date="2019-06-24T12:01:00Z">
+      <w:ins w:id="40" w:author="Haopei Yang" w:date="2019-06-24T12:01:00Z">
         <w:r>
           <w:rPr>
             <w:lang w:val="en-CA"/>
@@ -593,7 +765,7 @@
           <w:t xml:space="preserve"> as in the test phase</w:t>
         </w:r>
       </w:ins>
-      <w:ins w:id="27" w:author="Haopei Yang" w:date="2019-06-24T12:00:00Z">
+      <w:ins w:id="41" w:author="Haopei Yang" w:date="2019-06-24T12:00:00Z">
         <w:r>
           <w:rPr>
             <w:lang w:val="en-CA"/>
@@ -601,7 +773,7 @@
           <w:t>, although the exact</w:t>
         </w:r>
       </w:ins>
-      <w:ins w:id="28" w:author="Haopei Yang" w:date="2019-06-24T12:01:00Z">
+      <w:ins w:id="42" w:author="Haopei Yang" w:date="2019-06-24T12:01:00Z">
         <w:r>
           <w:rPr>
             <w:lang w:val="en-CA"/>
@@ -609,7 +781,7 @@
           <w:t xml:space="preserve"> keys are different since now participants use a laptop keyboard rather than button boxes. This allow us to control for </w:t>
         </w:r>
       </w:ins>
-      <w:ins w:id="29" w:author="Haopei Yang" w:date="2019-06-24T12:02:00Z">
+      <w:ins w:id="43" w:author="Haopei Yang" w:date="2019-06-24T12:02:00Z">
         <w:r>
           <w:rPr>
             <w:lang w:val="en-CA"/>
@@ -617,7 +789,7 @@
           <w:t xml:space="preserve">potential motor learning effect associated with using a new set of finger-to-scale mapping. </w:t>
         </w:r>
       </w:ins>
-      <w:ins w:id="30" w:author="Haopei Yang" w:date="2019-06-24T12:03:00Z">
+      <w:ins w:id="44" w:author="Haopei Yang" w:date="2019-06-24T12:03:00Z">
         <w:r>
           <w:rPr>
             <w:lang w:val="en-CA"/>
@@ -641,11 +813,11 @@
     <w:p>
       <w:pPr>
         <w:rPr>
-          <w:ins w:id="31" w:author="Haopei Yang" w:date="2019-06-17T16:39:00Z"/>
+          <w:ins w:id="45" w:author="Haopei Yang" w:date="2019-06-17T16:39:00Z"/>
           <w:lang w:val="en-CA"/>
         </w:rPr>
       </w:pPr>
-      <w:ins w:id="32" w:author="Haopei Yang" w:date="2019-06-17T16:39:00Z">
+      <w:ins w:id="46" w:author="Haopei Yang" w:date="2019-06-17T16:39:00Z">
         <w:r>
           <w:rPr>
             <w:lang w:val="en-CA"/>
@@ -657,11 +829,11 @@
     <w:p>
       <w:pPr>
         <w:rPr>
-          <w:ins w:id="33" w:author="Haopei Yang" w:date="2020-02-09T17:15:00Z"/>
+          <w:ins w:id="47" w:author="Haopei Yang" w:date="2020-02-09T17:15:00Z"/>
           <w:lang w:val="en-CA"/>
         </w:rPr>
       </w:pPr>
-      <w:ins w:id="34" w:author="Haopei Yang" w:date="2019-06-17T16:39:00Z">
+      <w:ins w:id="48" w:author="Haopei Yang" w:date="2019-06-17T16:39:00Z">
         <w:r>
           <w:rPr>
             <w:lang w:val="en-CA"/>
@@ -670,15 +842,43 @@
           <w:t xml:space="preserve">The script has built in error handling. At each trial of any phases, the experimenter can press the pause key (P) to pause the experiment after the current trial. Participants’ responses will </w:t>
         </w:r>
       </w:ins>
-      <w:ins w:id="35" w:author="Haopei Yang" w:date="2019-06-17T16:40:00Z">
-        <w:r>
-          <w:rPr>
-            <w:lang w:val="en-CA"/>
-          </w:rPr>
-          <w:t>still be recorded for the paused trial, and saved in the disk as a .mat file with all responses so far for the current phase (study, key_prac,</w:t>
-        </w:r>
-      </w:ins>
-      <w:ins w:id="36" w:author="Haopei Yang" w:date="2019-06-17T16:41:00Z">
+      <w:ins w:id="49" w:author="Haopei Yang" w:date="2019-06-17T16:40:00Z">
+        <w:r>
+          <w:rPr>
+            <w:lang w:val="en-CA"/>
+          </w:rPr>
+          <w:t xml:space="preserve">still be recorded for the paused </w:t>
+        </w:r>
+        <w:proofErr w:type="gramStart"/>
+        <w:r>
+          <w:rPr>
+            <w:lang w:val="en-CA"/>
+          </w:rPr>
+          <w:t>trial, and</w:t>
+        </w:r>
+        <w:proofErr w:type="gramEnd"/>
+        <w:r>
+          <w:rPr>
+            <w:lang w:val="en-CA"/>
+          </w:rPr>
+          <w:t xml:space="preserve"> saved in the disk as a .mat file with all responses so far for the current phase (study, </w:t>
+        </w:r>
+        <w:proofErr w:type="spellStart"/>
+        <w:r>
+          <w:rPr>
+            <w:lang w:val="en-CA"/>
+          </w:rPr>
+          <w:t>key_prac</w:t>
+        </w:r>
+        <w:proofErr w:type="spellEnd"/>
+        <w:r>
+          <w:rPr>
+            <w:lang w:val="en-CA"/>
+          </w:rPr>
+          <w:t>,</w:t>
+        </w:r>
+      </w:ins>
+      <w:ins w:id="50" w:author="Haopei Yang" w:date="2019-06-17T16:41:00Z">
         <w:r>
           <w:rPr>
             <w:lang w:val="en-CA"/>
@@ -686,7 +886,7 @@
           <w:t xml:space="preserve"> test)</w:t>
         </w:r>
       </w:ins>
-      <w:ins w:id="37" w:author="Haopei Yang" w:date="2019-06-17T16:40:00Z">
+      <w:ins w:id="51" w:author="Haopei Yang" w:date="2019-06-17T16:40:00Z">
         <w:r>
           <w:rPr>
             <w:lang w:val="en-CA"/>
@@ -694,7 +894,7 @@
           <w:t xml:space="preserve">. </w:t>
         </w:r>
       </w:ins>
-      <w:ins w:id="38" w:author="Haopei Yang" w:date="2019-06-17T16:41:00Z">
+      <w:ins w:id="52" w:author="Haopei Yang" w:date="2019-06-17T16:41:00Z">
         <w:r>
           <w:rPr>
             <w:lang w:val="en-CA"/>
@@ -702,7 +902,7 @@
           <w:t xml:space="preserve">The experimenter can choose to continue the paused experiment by pressing the experimenter pass key (E), which will lead to the presentation of a fixation cross for 2 seconds, then </w:t>
         </w:r>
       </w:ins>
-      <w:ins w:id="39" w:author="Haopei Yang" w:date="2019-06-17T16:42:00Z">
+      <w:ins w:id="53" w:author="Haopei Yang" w:date="2019-06-17T16:42:00Z">
         <w:r>
           <w:rPr>
             <w:lang w:val="en-CA"/>
@@ -710,7 +910,7 @@
           <w:t>continue to the next trial</w:t>
         </w:r>
       </w:ins>
-      <w:ins w:id="40" w:author="Haopei Yang" w:date="2019-06-17T16:46:00Z">
+      <w:ins w:id="54" w:author="Haopei Yang" w:date="2019-06-17T16:46:00Z">
         <w:r>
           <w:rPr>
             <w:lang w:val="en-CA"/>
@@ -718,7 +918,7 @@
           <w:t>, with all the appropriate instructions and prompt for the participants</w:t>
         </w:r>
       </w:ins>
-      <w:ins w:id="41" w:author="Haopei Yang" w:date="2019-06-17T16:42:00Z">
+      <w:ins w:id="55" w:author="Haopei Yang" w:date="2019-06-17T16:42:00Z">
         <w:r>
           <w:rPr>
             <w:lang w:val="en-CA"/>
@@ -732,23 +932,79 @@
           <w:t xml:space="preserve">happened to the scanner and </w:t>
         </w:r>
       </w:ins>
-      <w:ins w:id="42" w:author="Haopei Yang" w:date="2019-06-17T16:43:00Z">
-        <w:r>
-          <w:rPr>
-            <w:lang w:val="en-CA"/>
-          </w:rPr>
-          <w:t>a separate run has to be started. For the study and the test phase, the script will automatically relunch after pressing the terminate key from the next trial</w:t>
-        </w:r>
-      </w:ins>
-      <w:ins w:id="43" w:author="Haopei Yang" w:date="2019-06-17T16:44:00Z">
-        <w:r>
-          <w:rPr>
-            <w:lang w:val="en-CA"/>
-          </w:rPr>
-          <w:t>. For the key-prac phase, the script will proceed into the next phase (i.e. test phase) since the stimuli in the key_prac phase is not of set order but are</w:t>
-        </w:r>
-      </w:ins>
-      <w:ins w:id="44" w:author="Haopei Yang" w:date="2019-06-17T16:45:00Z">
+      <w:ins w:id="56" w:author="Haopei Yang" w:date="2019-06-17T16:43:00Z">
+        <w:r>
+          <w:rPr>
+            <w:lang w:val="en-CA"/>
+          </w:rPr>
+          <w:t xml:space="preserve">a separate run </w:t>
+        </w:r>
+        <w:proofErr w:type="gramStart"/>
+        <w:r>
+          <w:rPr>
+            <w:lang w:val="en-CA"/>
+          </w:rPr>
+          <w:t>has to</w:t>
+        </w:r>
+        <w:proofErr w:type="gramEnd"/>
+        <w:r>
+          <w:rPr>
+            <w:lang w:val="en-CA"/>
+          </w:rPr>
+          <w:t xml:space="preserve"> be started. For the study and the test phase, the script will automatically </w:t>
+        </w:r>
+        <w:proofErr w:type="spellStart"/>
+        <w:r>
+          <w:rPr>
+            <w:lang w:val="en-CA"/>
+          </w:rPr>
+          <w:t>relunch</w:t>
+        </w:r>
+        <w:proofErr w:type="spellEnd"/>
+        <w:r>
+          <w:rPr>
+            <w:lang w:val="en-CA"/>
+          </w:rPr>
+          <w:t xml:space="preserve"> after pressing the terminate key from the next trial</w:t>
+        </w:r>
+      </w:ins>
+      <w:ins w:id="57" w:author="Haopei Yang" w:date="2019-06-17T16:44:00Z">
+        <w:r>
+          <w:rPr>
+            <w:lang w:val="en-CA"/>
+          </w:rPr>
+          <w:t>. For the key-</w:t>
+        </w:r>
+        <w:proofErr w:type="spellStart"/>
+        <w:r>
+          <w:rPr>
+            <w:lang w:val="en-CA"/>
+          </w:rPr>
+          <w:t>prac</w:t>
+        </w:r>
+        <w:proofErr w:type="spellEnd"/>
+        <w:r>
+          <w:rPr>
+            <w:lang w:val="en-CA"/>
+          </w:rPr>
+          <w:t xml:space="preserve"> phase, the script will proceed into the next phase (i.e. test phase) since the stimuli in the </w:t>
+        </w:r>
+        <w:proofErr w:type="spellStart"/>
+        <w:r>
+          <w:rPr>
+            <w:lang w:val="en-CA"/>
+          </w:rPr>
+          <w:t>key_prac</w:t>
+        </w:r>
+        <w:proofErr w:type="spellEnd"/>
+        <w:r>
+          <w:rPr>
+            <w:lang w:val="en-CA"/>
+          </w:rPr>
+          <w:t xml:space="preserve"> phase is not of set order but are</w:t>
+        </w:r>
+      </w:ins>
+      <w:ins w:id="58" w:author="Haopei Yang" w:date="2019-06-17T16:45:00Z">
         <w:r>
           <w:rPr>
             <w:lang w:val="en-CA"/>
@@ -756,7 +1012,7 @@
           <w:t xml:space="preserve"> continuously</w:t>
         </w:r>
       </w:ins>
-      <w:ins w:id="45" w:author="Haopei Yang" w:date="2019-06-17T16:44:00Z">
+      <w:ins w:id="59" w:author="Haopei Yang" w:date="2019-06-17T16:44:00Z">
         <w:r>
           <w:rPr>
             <w:lang w:val="en-CA"/>
@@ -764,7 +1020,7 @@
           <w:t xml:space="preserve"> </w:t>
         </w:r>
       </w:ins>
-      <w:ins w:id="46" w:author="Haopei Yang" w:date="2019-06-17T16:45:00Z">
+      <w:ins w:id="60" w:author="Haopei Yang" w:date="2019-06-17T16:45:00Z">
         <w:r>
           <w:rPr>
             <w:lang w:val="en-CA"/>
@@ -772,7 +1028,7 @@
           <w:t xml:space="preserve">and </w:t>
         </w:r>
       </w:ins>
-      <w:ins w:id="47" w:author="Haopei Yang" w:date="2019-06-17T16:44:00Z">
+      <w:ins w:id="61" w:author="Haopei Yang" w:date="2019-06-17T16:44:00Z">
         <w:r>
           <w:rPr>
             <w:lang w:val="en-CA"/>
@@ -780,23 +1036,51 @@
           <w:t xml:space="preserve">randomly sampled. </w:t>
         </w:r>
       </w:ins>
-      <w:ins w:id="48" w:author="Haopei Yang" w:date="2019-06-17T16:45:00Z">
-        <w:r>
-          <w:rPr>
-            <w:lang w:val="en-CA"/>
-          </w:rPr>
-          <w:t xml:space="preserve">This also allow the experimenter to manully terminate the key_prac phase if it runs too long. </w:t>
+      <w:ins w:id="62" w:author="Haopei Yang" w:date="2019-06-17T16:45:00Z">
+        <w:r>
+          <w:rPr>
+            <w:lang w:val="en-CA"/>
+          </w:rPr>
+          <w:t xml:space="preserve">This also allow the experimenter to </w:t>
+        </w:r>
+        <w:proofErr w:type="spellStart"/>
+        <w:r>
+          <w:rPr>
+            <w:lang w:val="en-CA"/>
+          </w:rPr>
+          <w:t>manully</w:t>
+        </w:r>
+        <w:proofErr w:type="spellEnd"/>
+        <w:r>
+          <w:rPr>
+            <w:lang w:val="en-CA"/>
+          </w:rPr>
+          <w:t xml:space="preserve"> terminate the </w:t>
+        </w:r>
+        <w:proofErr w:type="spellStart"/>
+        <w:r>
+          <w:rPr>
+            <w:lang w:val="en-CA"/>
+          </w:rPr>
+          <w:t>key_prac</w:t>
+        </w:r>
+        <w:proofErr w:type="spellEnd"/>
+        <w:r>
+          <w:rPr>
+            <w:lang w:val="en-CA"/>
+          </w:rPr>
+          <w:t xml:space="preserve"> phase if it runs too long. </w:t>
         </w:r>
       </w:ins>
     </w:p>
     <w:p>
       <w:pPr>
         <w:rPr>
-          <w:ins w:id="49" w:author="Haopei Yang" w:date="2020-02-09T17:15:00Z"/>
+          <w:ins w:id="63" w:author="Haopei Yang" w:date="2020-02-09T17:15:00Z"/>
           <w:lang w:val="en-CA"/>
         </w:rPr>
       </w:pPr>
-      <w:ins w:id="50" w:author="Haopei Yang" w:date="2020-02-09T17:15:00Z">
+      <w:ins w:id="64" w:author="Haopei Yang" w:date="2020-02-09T17:15:00Z">
         <w:r>
           <w:rPr>
             <w:lang w:val="en-CA"/>
@@ -811,24 +1095,52 @@
           <w:lang w:val="en-CA"/>
         </w:rPr>
       </w:pPr>
-      <w:ins w:id="51" w:author="Haopei Yang" w:date="2020-02-09T17:15:00Z">
+      <w:ins w:id="65" w:author="Haopei Yang" w:date="2020-02-09T17:15:00Z">
         <w:r>
           <w:rPr>
             <w:lang w:val="en-CA"/>
           </w:rPr>
           <w:lastRenderedPageBreak/>
-          <w:t>The raw scanning data are processed with fmriprep 1.5.4, with multi-echo combined</w:t>
-        </w:r>
-      </w:ins>
-      <w:ins w:id="52" w:author="Haopei Yang" w:date="2020-02-09T17:16:00Z">
-        <w:r>
-          <w:rPr>
-            <w:lang w:val="en-CA"/>
-          </w:rPr>
-          <w:t xml:space="preserve">. The output space is T1w. The post-preprocess T1 image and raw T2 image are used to segment PrC using ASHS. GLM is </w:t>
-        </w:r>
-      </w:ins>
-      <w:ins w:id="53" w:author="Haopei Yang" w:date="2020-02-09T17:17:00Z">
+          <w:t xml:space="preserve">The raw scanning data are processed with </w:t>
+        </w:r>
+        <w:proofErr w:type="spellStart"/>
+        <w:r>
+          <w:rPr>
+            <w:lang w:val="en-CA"/>
+          </w:rPr>
+          <w:t>fmriprep</w:t>
+        </w:r>
+        <w:proofErr w:type="spellEnd"/>
+        <w:r>
+          <w:rPr>
+            <w:lang w:val="en-CA"/>
+          </w:rPr>
+          <w:t xml:space="preserve"> 1.5.4, with multi-echo combined</w:t>
+        </w:r>
+      </w:ins>
+      <w:ins w:id="66" w:author="Haopei Yang" w:date="2020-02-09T17:16:00Z">
+        <w:r>
+          <w:rPr>
+            <w:lang w:val="en-CA"/>
+          </w:rPr>
+          <w:t xml:space="preserve">. The output space is T1w. The post-preprocess T1 image and raw T2 image are used to segment </w:t>
+        </w:r>
+        <w:proofErr w:type="spellStart"/>
+        <w:r>
+          <w:rPr>
+            <w:lang w:val="en-CA"/>
+          </w:rPr>
+          <w:t>PrC</w:t>
+        </w:r>
+        <w:proofErr w:type="spellEnd"/>
+        <w:r>
+          <w:rPr>
+            <w:lang w:val="en-CA"/>
+          </w:rPr>
+          <w:t xml:space="preserve"> using ASHS. GLM is </w:t>
+        </w:r>
+      </w:ins>
+      <w:ins w:id="67" w:author="Haopei Yang" w:date="2020-02-09T17:17:00Z">
         <w:r>
           <w:rPr>
             <w:lang w:val="en-CA"/>
@@ -836,8 +1148,6 @@
           <w:t>done in SPM12.</w:t>
         </w:r>
       </w:ins>
-      <w:bookmarkStart w:id="54" w:name="_GoBack"/>
-      <w:bookmarkEnd w:id="54"/>
     </w:p>
     <w:sectPr>
       <w:pgSz w:w="12240" w:h="15840"/>
@@ -851,7 +1161,7 @@
 
 <file path=word/comments.xml><?xml version="1.0" encoding="utf-8"?>
 <w:comments xmlns:wpc="http://schemas.microsoft.com/office/word/2010/wordprocessingCanvas" xmlns:cx="http://schemas.microsoft.com/office/drawing/2014/chartex" xmlns:cx1="http://schemas.microsoft.com/office/drawing/2015/9/8/chartex" xmlns:cx2="http://schemas.microsoft.com/office/drawing/2015/10/21/chartex" xmlns:cx3="http://schemas.microsoft.com/office/drawing/2016/5/9/chartex" xmlns:cx4="http://schemas.microsoft.com/office/drawing/2016/5/10/chartex" xmlns:cx5="http://schemas.microsoft.com/office/drawing/2016/5/11/chartex" xmlns:cx6="http://schemas.microsoft.com/office/drawing/2016/5/12/chartex" xmlns:cx7="http://schemas.microsoft.com/office/drawing/2016/5/13/chartex" xmlns:cx8="http://schemas.microsoft.com/office/drawing/2016/5/14/chartex" xmlns:mc="http://schemas.openxmlformats.org/markup-compatibility/2006" xmlns:aink="http://schemas.microsoft.com/office/drawing/2016/ink" xmlns:am3d="http://schemas.microsoft.com/office/drawing/2017/model3d" xmlns:o="urn:schemas-microsoft-com:office:office" xmlns:r="http://schemas.openxmlformats.org/officeDocument/2006/relationships" xmlns:m="http://schemas.openxmlformats.org/officeDocument/2006/math" xmlns:v="urn:schemas-microsoft-com:vml" xmlns:wp14="http://schemas.microsoft.com/office/word/2010/wordprocessingDrawing" xmlns:wp="http://schemas.openxmlformats.org/drawingml/2006/wordprocessingDrawing" xmlns:w10="urn:schemas-microsoft-com:office:word" xmlns:w="http://schemas.openxmlformats.org/wordprocessingml/2006/main" xmlns:w14="http://schemas.microsoft.com/office/word/2010/wordml" xmlns:w15="http://schemas.microsoft.com/office/word/2012/wordml" xmlns:w16cid="http://schemas.microsoft.com/office/word/2016/wordml/cid" xmlns:w16se="http://schemas.microsoft.com/office/word/2015/wordml/symex" xmlns:wpg="http://schemas.microsoft.com/office/word/2010/wordprocessingGroup" xmlns:wpi="http://schemas.microsoft.com/office/word/2010/wordprocessingInk" xmlns:wne="http://schemas.microsoft.com/office/word/2006/wordml" xmlns:wps="http://schemas.microsoft.com/office/word/2010/wordprocessingShape" mc:Ignorable="w14 w15 w16se w16cid wp14">
-  <w:comment w:id="2" w:author="Haopei Yang" w:date="2019-04-22T17:32:00Z" w:initials="HY">
+  <w:comment w:id="16" w:author="Haopei Yang" w:date="2019-04-22T17:32:00Z" w:initials="HY">
     <w:p>
       <w:pPr>
         <w:pStyle w:val="CommentText"/>
@@ -863,7 +1173,15 @@
         <w:annotationRef/>
       </w:r>
       <w:r>
-        <w:t>Stick to animacy judgement, since lexical decision will introduce another confound: participants only make motor response during the test phase</w:t>
+        <w:t xml:space="preserve">Stick to animacy judgement, since lexical decision will introduce another </w:t>
+      </w:r>
+      <w:proofErr w:type="gramStart"/>
+      <w:r>
+        <w:t>confound:</w:t>
+      </w:r>
+      <w:proofErr w:type="gramEnd"/>
+      <w:r>
+        <w:t xml:space="preserve"> participants only make motor response during the test phase</w:t>
       </w:r>
     </w:p>
   </w:comment>

</xml_diff>

<commit_message>
hard code new exclusion for pscan
</commit_message>
<xml_diff>
--- a/Method notes.docx
+++ b/Method notes.docx
@@ -1,6 +1,6 @@
 
 <file path=word/document.xml><?xml version="1.0" encoding="utf-8"?>
-<w:document xmlns:wpc="http://schemas.microsoft.com/office/word/2010/wordprocessingCanvas" xmlns:cx="http://schemas.microsoft.com/office/drawing/2014/chartex" xmlns:cx1="http://schemas.microsoft.com/office/drawing/2015/9/8/chartex" xmlns:cx2="http://schemas.microsoft.com/office/drawing/2015/10/21/chartex" xmlns:cx3="http://schemas.microsoft.com/office/drawing/2016/5/9/chartex" xmlns:cx4="http://schemas.microsoft.com/office/drawing/2016/5/10/chartex" xmlns:cx5="http://schemas.microsoft.com/office/drawing/2016/5/11/chartex" xmlns:cx6="http://schemas.microsoft.com/office/drawing/2016/5/12/chartex" xmlns:cx7="http://schemas.microsoft.com/office/drawing/2016/5/13/chartex" xmlns:cx8="http://schemas.microsoft.com/office/drawing/2016/5/14/chartex" xmlns:mc="http://schemas.openxmlformats.org/markup-compatibility/2006" xmlns:aink="http://schemas.microsoft.com/office/drawing/2016/ink" xmlns:am3d="http://schemas.microsoft.com/office/drawing/2017/model3d" xmlns:o="urn:schemas-microsoft-com:office:office" xmlns:r="http://schemas.openxmlformats.org/officeDocument/2006/relationships" xmlns:m="http://schemas.openxmlformats.org/officeDocument/2006/math" xmlns:v="urn:schemas-microsoft-com:vml" xmlns:wp14="http://schemas.microsoft.com/office/word/2010/wordprocessingDrawing" xmlns:wp="http://schemas.openxmlformats.org/drawingml/2006/wordprocessingDrawing" xmlns:w10="urn:schemas-microsoft-com:office:word" xmlns:w="http://schemas.openxmlformats.org/wordprocessingml/2006/main" xmlns:w14="http://schemas.microsoft.com/office/word/2010/wordml" xmlns:w15="http://schemas.microsoft.com/office/word/2012/wordml" xmlns:w16cid="http://schemas.microsoft.com/office/word/2016/wordml/cid" xmlns:w16se="http://schemas.microsoft.com/office/word/2015/wordml/symex" xmlns:wpg="http://schemas.microsoft.com/office/word/2010/wordprocessingGroup" xmlns:wpi="http://schemas.microsoft.com/office/word/2010/wordprocessingInk" xmlns:wne="http://schemas.microsoft.com/office/word/2006/wordml" xmlns:wps="http://schemas.microsoft.com/office/word/2010/wordprocessingShape" mc:Ignorable="w14 w15 w16se w16cid wp14">
+<w:document xmlns:wpc="http://schemas.microsoft.com/office/word/2010/wordprocessingCanvas" xmlns:cx="http://schemas.microsoft.com/office/drawing/2014/chartex" xmlns:cx1="http://schemas.microsoft.com/office/drawing/2015/9/8/chartex" xmlns:cx2="http://schemas.microsoft.com/office/drawing/2015/10/21/chartex" xmlns:cx3="http://schemas.microsoft.com/office/drawing/2016/5/9/chartex" xmlns:cx4="http://schemas.microsoft.com/office/drawing/2016/5/10/chartex" xmlns:cx5="http://schemas.microsoft.com/office/drawing/2016/5/11/chartex" xmlns:cx6="http://schemas.microsoft.com/office/drawing/2016/5/12/chartex" xmlns:cx7="http://schemas.microsoft.com/office/drawing/2016/5/13/chartex" xmlns:cx8="http://schemas.microsoft.com/office/drawing/2016/5/14/chartex" xmlns:mc="http://schemas.openxmlformats.org/markup-compatibility/2006" xmlns:aink="http://schemas.microsoft.com/office/drawing/2016/ink" xmlns:am3d="http://schemas.microsoft.com/office/drawing/2017/model3d" xmlns:o="urn:schemas-microsoft-com:office:office" xmlns:r="http://schemas.openxmlformats.org/officeDocument/2006/relationships" xmlns:m="http://schemas.openxmlformats.org/officeDocument/2006/math" xmlns:v="urn:schemas-microsoft-com:vml" xmlns:wp14="http://schemas.microsoft.com/office/word/2010/wordprocessingDrawing" xmlns:wp="http://schemas.openxmlformats.org/drawingml/2006/wordprocessingDrawing" xmlns:w10="urn:schemas-microsoft-com:office:word" xmlns:w="http://schemas.openxmlformats.org/wordprocessingml/2006/main" xmlns:w14="http://schemas.microsoft.com/office/word/2010/wordml" xmlns:w15="http://schemas.microsoft.com/office/word/2012/wordml" xmlns:w16cex="http://schemas.microsoft.com/office/word/2018/wordml/cex" xmlns:w16cid="http://schemas.microsoft.com/office/word/2016/wordml/cid" xmlns:w16="http://schemas.microsoft.com/office/word/2018/wordml" xmlns:w16se="http://schemas.microsoft.com/office/word/2015/wordml/symex" xmlns:wpg="http://schemas.microsoft.com/office/word/2010/wordprocessingGroup" xmlns:wpi="http://schemas.microsoft.com/office/word/2010/wordprocessingInk" xmlns:wne="http://schemas.microsoft.com/office/word/2006/wordml" xmlns:wps="http://schemas.microsoft.com/office/word/2010/wordprocessingShape" mc:Ignorable="w14 w15 w16se w16cid w16 w16cex wp14">
   <w:body>
     <w:p>
       <w:pPr>
@@ -27,21 +27,7 @@
         <w:rPr>
           <w:lang w:val="en-CA"/>
         </w:rPr>
-        <w:t xml:space="preserve">To get a sense whether we can see </w:t>
-      </w:r>
-      <w:proofErr w:type="spellStart"/>
-      <w:r>
-        <w:rPr>
-          <w:lang w:val="en-CA"/>
-        </w:rPr>
-        <w:t>PrC</w:t>
-      </w:r>
-      <w:proofErr w:type="spellEnd"/>
-      <w:r>
-        <w:rPr>
-          <w:lang w:val="en-CA"/>
-        </w:rPr>
-        <w:t xml:space="preserve"> with our scanning protocol, we used a block-design one-back localizer</w:t>
+        <w:t>To get a sense whether we can see PrC with our scanning protocol, we used a block-design one-back localizer</w:t>
       </w:r>
       <w:r>
         <w:rPr>
@@ -226,13 +212,12 @@
           </w:rPr>
           <w:t xml:space="preserve">if we recalculate feature overlap only </w:t>
         </w:r>
-        <w:bookmarkStart w:id="8" w:name="_GoBack"/>
         <w:r>
           <w:rPr>
             <w:b/>
             <w:bCs/>
             <w:lang w:val="en-CA"/>
-            <w:rPrChange w:id="9" w:author="Haopei Yang" w:date="2020-02-10T18:43:00Z">
+            <w:rPrChange w:id="8" w:author="Haopei Yang" w:date="2020-02-10T18:43:00Z">
               <w:rPr>
                 <w:lang w:val="en-CA"/>
               </w:rPr>
@@ -241,13 +226,13 @@
           <w:t xml:space="preserve">within </w:t>
         </w:r>
       </w:ins>
-      <w:ins w:id="10" w:author="Haopei Yang" w:date="2020-02-10T18:40:00Z">
+      <w:ins w:id="9" w:author="Haopei Yang" w:date="2020-02-10T18:40:00Z">
         <w:r>
           <w:rPr>
             <w:b/>
             <w:bCs/>
             <w:lang w:val="en-CA"/>
-            <w:rPrChange w:id="11" w:author="Haopei Yang" w:date="2020-02-10T18:43:00Z">
+            <w:rPrChange w:id="10" w:author="Haopei Yang" w:date="2020-02-10T18:43:00Z">
               <w:rPr>
                 <w:lang w:val="en-CA"/>
               </w:rPr>
@@ -255,7 +240,6 @@
           </w:rPr>
           <w:t>each of the 90-item set</w:t>
         </w:r>
-        <w:bookmarkEnd w:id="8"/>
         <w:r>
           <w:rPr>
             <w:lang w:val="en-CA"/>
@@ -263,7 +247,7 @@
           <w:t>, the range of feature-o</w:t>
         </w:r>
       </w:ins>
-      <w:ins w:id="12" w:author="Haopei Yang" w:date="2020-02-10T18:41:00Z">
+      <w:ins w:id="11" w:author="Haopei Yang" w:date="2020-02-10T18:41:00Z">
         <w:r>
           <w:rPr>
             <w:lang w:val="en-CA"/>
@@ -271,7 +255,7 @@
           <w:t xml:space="preserve">verlap of the two sets does not overlap (i.e. we would </w:t>
         </w:r>
       </w:ins>
-      <w:ins w:id="13" w:author="Haopei Yang" w:date="2020-02-10T18:42:00Z">
+      <w:ins w:id="12" w:author="Haopei Yang" w:date="2020-02-10T18:42:00Z">
         <w:r>
           <w:rPr>
             <w:lang w:val="en-CA"/>
@@ -279,7 +263,7 @@
           <w:t>get exactly same two sets of stimuli if we divide it based on high vs. low feature overlap)</w:t>
         </w:r>
       </w:ins>
-      <w:ins w:id="14" w:author="Haopei Yang" w:date="2020-02-10T18:41:00Z">
+      <w:ins w:id="13" w:author="Haopei Yang" w:date="2020-02-10T18:41:00Z">
         <w:r>
           <w:rPr>
             <w:lang w:val="en-CA"/>
@@ -319,14 +303,14 @@
         </w:rPr>
         <w:t>During study, the 5 sets were each presented for 1, 3, 5, 7, and 9 times, resulting 450 presentations in total</w:t>
       </w:r>
-      <w:del w:id="15" w:author="Haopei Yang" w:date="2019-04-22T17:32:00Z">
+      <w:del w:id="14" w:author="Haopei Yang" w:date="2019-04-22T17:32:00Z">
         <w:r>
           <w:rPr>
             <w:lang w:val="en-CA"/>
           </w:rPr>
           <w:delText xml:space="preserve">. </w:delText>
         </w:r>
-        <w:commentRangeStart w:id="16"/>
+        <w:commentRangeStart w:id="15"/>
         <w:r>
           <w:rPr>
             <w:lang w:val="en-CA"/>
@@ -358,22 +342,22 @@
         </w:rPr>
         <w:t xml:space="preserve"> </w:t>
       </w:r>
-      <w:ins w:id="17" w:author="Haopei Yang" w:date="2019-04-22T17:32:00Z">
+      <w:ins w:id="16" w:author="Haopei Yang" w:date="2019-04-22T17:32:00Z">
         <w:r>
           <w:rPr>
             <w:lang w:val="en-CA"/>
           </w:rPr>
           <w:t>T</w:t>
         </w:r>
-        <w:commentRangeEnd w:id="16"/>
+        <w:commentRangeEnd w:id="15"/>
         <w:r>
           <w:rPr>
             <w:rStyle w:val="CommentReference"/>
           </w:rPr>
-          <w:commentReference w:id="16"/>
-        </w:r>
-      </w:ins>
-      <w:del w:id="18" w:author="Haopei Yang" w:date="2019-04-22T17:32:00Z">
+          <w:commentReference w:id="15"/>
+        </w:r>
+      </w:ins>
+      <w:del w:id="17" w:author="Haopei Yang" w:date="2019-04-22T17:32:00Z">
         <w:r>
           <w:rPr>
             <w:lang w:val="en-CA"/>
@@ -413,7 +397,7 @@
           <w:lang w:val="en-CA"/>
         </w:rPr>
       </w:pPr>
-      <w:ins w:id="19" w:author="Haopei Yang" w:date="2019-04-22T17:31:00Z">
+      <w:ins w:id="18" w:author="Haopei Yang" w:date="2019-04-22T17:31:00Z">
         <w:r>
           <w:rPr>
             <w:lang w:val="en-CA"/>
@@ -421,7 +405,7 @@
           <w:t xml:space="preserve">For the study phase, </w:t>
         </w:r>
       </w:ins>
-      <w:ins w:id="20" w:author="Haopei Yang" w:date="2019-04-22T17:34:00Z">
+      <w:ins w:id="19" w:author="Haopei Yang" w:date="2019-04-22T17:34:00Z">
         <w:r>
           <w:rPr>
             <w:lang w:val="en-CA"/>
@@ -429,7 +413,7 @@
           <w:t>each stimulus was sh</w:t>
         </w:r>
       </w:ins>
-      <w:ins w:id="21" w:author="Haopei Yang" w:date="2019-04-22T17:35:00Z">
+      <w:ins w:id="20" w:author="Haopei Yang" w:date="2019-04-22T17:35:00Z">
         <w:r>
           <w:rPr>
             <w:lang w:val="en-CA"/>
@@ -437,7 +421,7 @@
           <w:t xml:space="preserve">own for 1 second. </w:t>
         </w:r>
       </w:ins>
-      <w:ins w:id="22" w:author="Haopei Yang" w:date="2019-04-22T17:34:00Z">
+      <w:ins w:id="21" w:author="Haopei Yang" w:date="2019-04-22T17:34:00Z">
         <w:r>
           <w:rPr>
             <w:lang w:val="en-CA"/>
@@ -445,7 +429,7 @@
           <w:t>T</w:t>
         </w:r>
       </w:ins>
-      <w:ins w:id="23" w:author="Haopei Yang" w:date="2019-04-22T17:31:00Z">
+      <w:ins w:id="22" w:author="Haopei Yang" w:date="2019-04-22T17:31:00Z">
         <w:r>
           <w:rPr>
             <w:lang w:val="en-CA"/>
@@ -453,7 +437,7 @@
           <w:t xml:space="preserve">he inter stimulus intervals (ISI) were jittered. They were randomly sampled from a truncated exponential distribution using custom MATLAB script. They mean ISI, minimum, and maximum were </w:t>
         </w:r>
       </w:ins>
-      <w:ins w:id="24" w:author="Haopei Yang" w:date="2019-04-22T17:32:00Z">
+      <w:ins w:id="23" w:author="Haopei Yang" w:date="2019-04-22T17:32:00Z">
         <w:r>
           <w:rPr>
             <w:lang w:val="en-CA"/>
@@ -461,7 +445,7 @@
           <w:t>1.5</w:t>
         </w:r>
       </w:ins>
-      <w:ins w:id="25" w:author="Haopei Yang" w:date="2019-04-22T17:31:00Z">
+      <w:ins w:id="24" w:author="Haopei Yang" w:date="2019-04-22T17:31:00Z">
         <w:r>
           <w:rPr>
             <w:lang w:val="en-CA"/>
@@ -469,7 +453,7 @@
           <w:t xml:space="preserve"> seconds, </w:t>
         </w:r>
       </w:ins>
-      <w:ins w:id="26" w:author="Haopei Yang" w:date="2019-04-22T17:32:00Z">
+      <w:ins w:id="25" w:author="Haopei Yang" w:date="2019-04-22T17:32:00Z">
         <w:r>
           <w:rPr>
             <w:lang w:val="en-CA"/>
@@ -477,7 +461,7 @@
           <w:t>1</w:t>
         </w:r>
       </w:ins>
-      <w:ins w:id="27" w:author="Haopei Yang" w:date="2019-04-22T17:31:00Z">
+      <w:ins w:id="26" w:author="Haopei Yang" w:date="2019-04-22T17:31:00Z">
         <w:r>
           <w:rPr>
             <w:lang w:val="en-CA"/>
@@ -485,7 +469,7 @@
           <w:t xml:space="preserve"> seconds, and </w:t>
         </w:r>
       </w:ins>
-      <w:ins w:id="28" w:author="Haopei Yang" w:date="2019-04-22T17:32:00Z">
+      <w:ins w:id="27" w:author="Haopei Yang" w:date="2019-04-22T17:32:00Z">
         <w:r>
           <w:rPr>
             <w:lang w:val="en-CA"/>
@@ -493,7 +477,7 @@
           <w:t>4</w:t>
         </w:r>
       </w:ins>
-      <w:ins w:id="29" w:author="Haopei Yang" w:date="2019-04-22T17:31:00Z">
+      <w:ins w:id="28" w:author="Haopei Yang" w:date="2019-04-22T17:31:00Z">
         <w:r>
           <w:rPr>
             <w:lang w:val="en-CA"/>
@@ -501,7 +485,7 @@
           <w:t xml:space="preserve"> seconds, respectively.</w:t>
         </w:r>
       </w:ins>
-      <w:ins w:id="30" w:author="Haopei Yang" w:date="2019-04-25T13:24:00Z">
+      <w:ins w:id="29" w:author="Haopei Yang" w:date="2019-04-25T13:24:00Z">
         <w:r>
           <w:rPr>
             <w:lang w:val="en-CA"/>
@@ -513,7 +497,7 @@
     <w:p>
       <w:pPr>
         <w:rPr>
-          <w:ins w:id="31" w:author="Haopei Yang" w:date="2019-04-25T13:26:00Z"/>
+          <w:ins w:id="30" w:author="Haopei Yang" w:date="2019-04-25T13:26:00Z"/>
           <w:lang w:val="en-CA"/>
         </w:rPr>
       </w:pPr>
@@ -523,7 +507,7 @@
         </w:rPr>
         <w:t xml:space="preserve">For the test phase, </w:t>
       </w:r>
-      <w:ins w:id="32" w:author="Haopei Yang" w:date="2019-04-22T17:35:00Z">
+      <w:ins w:id="31" w:author="Haopei Yang" w:date="2019-04-22T17:35:00Z">
         <w:r>
           <w:rPr>
             <w:lang w:val="en-CA"/>
@@ -531,7 +515,7 @@
           <w:t xml:space="preserve">each stimulus was shown or 2.5 seconds. </w:t>
         </w:r>
       </w:ins>
-      <w:del w:id="33" w:author="Haopei Yang" w:date="2019-04-22T17:35:00Z">
+      <w:del w:id="32" w:author="Haopei Yang" w:date="2019-04-22T17:35:00Z">
         <w:r>
           <w:rPr>
             <w:lang w:val="en-CA"/>
@@ -539,7 +523,7 @@
           <w:delText xml:space="preserve">the </w:delText>
         </w:r>
       </w:del>
-      <w:ins w:id="34" w:author="Haopei Yang" w:date="2019-04-22T17:35:00Z">
+      <w:ins w:id="33" w:author="Haopei Yang" w:date="2019-04-22T17:35:00Z">
         <w:r>
           <w:rPr>
             <w:lang w:val="en-CA"/>
@@ -614,33 +598,19 @@
           <w:lang w:val="en-CA"/>
         </w:rPr>
       </w:pPr>
-      <w:ins w:id="35" w:author="Haopei Yang" w:date="2019-04-25T13:26:00Z">
-        <w:r>
-          <w:rPr>
-            <w:lang w:val="en-CA"/>
-          </w:rPr>
-          <w:t xml:space="preserve">The ISI sequence remained constant across different block-counterbalance versions. </w:t>
-        </w:r>
-        <w:proofErr w:type="gramStart"/>
-        <w:r>
-          <w:rPr>
-            <w:lang w:val="en-CA"/>
-          </w:rPr>
-          <w:t>Thus</w:t>
-        </w:r>
-        <w:proofErr w:type="gramEnd"/>
-        <w:r>
-          <w:rPr>
-            <w:lang w:val="en-CA"/>
-          </w:rPr>
-          <w:t xml:space="preserve"> each stimulus was associated with different ISI across versions to control for potential although unlikely ISI effect.</w:t>
+      <w:ins w:id="34" w:author="Haopei Yang" w:date="2019-04-25T13:26:00Z">
+        <w:r>
+          <w:rPr>
+            <w:lang w:val="en-CA"/>
+          </w:rPr>
+          <w:t>The ISI sequence remained constant across different block-counterbalance versions. Thus each stimulus was associated with different ISI across versions to control for potential although unlikely ISI effect.</w:t>
         </w:r>
       </w:ins>
     </w:p>
     <w:p>
       <w:pPr>
         <w:rPr>
-          <w:ins w:id="36" w:author="Haopei Yang" w:date="2019-06-12T12:37:00Z"/>
+          <w:ins w:id="35" w:author="Haopei Yang" w:date="2019-06-12T12:37:00Z"/>
           <w:lang w:val="en-CA"/>
         </w:rPr>
       </w:pPr>
@@ -660,34 +630,42 @@
         <w:rPr>
           <w:lang w:val="en-CA"/>
         </w:rPr>
-        <w:t>. The hand/finger mapping was counterbalanced across participants for the test phase tasks, but not for the study phase task</w:t>
-      </w:r>
-      <w:r>
-        <w:rPr>
-          <w:lang w:val="en-CA"/>
-        </w:rPr>
-        <w:t xml:space="preserve">, during which key pressing only happens when participant judge a stimulus to be non-word, which are </w:t>
-      </w:r>
-      <w:proofErr w:type="spellStart"/>
-      <w:r>
-        <w:rPr>
-          <w:lang w:val="en-CA"/>
-        </w:rPr>
-        <w:t>discared</w:t>
-      </w:r>
-      <w:proofErr w:type="spellEnd"/>
-      <w:r>
-        <w:rPr>
-          <w:lang w:val="en-CA"/>
-        </w:rPr>
-        <w:t xml:space="preserve"> from later analyses</w:t>
-      </w:r>
-      <w:r>
-        <w:rPr>
-          <w:lang w:val="en-CA"/>
-        </w:rPr>
-        <w:t xml:space="preserve">. </w:t>
-      </w:r>
+        <w:t>. The hand/finger mapping was counterbalanced across participants</w:t>
+      </w:r>
+      <w:ins w:id="36" w:author="Haopei Yang [2]" w:date="2021-08-13T13:38:00Z">
+        <w:r>
+          <w:rPr>
+            <w:lang w:val="en-CA"/>
+          </w:rPr>
+          <w:t>.</w:t>
+        </w:r>
+      </w:ins>
+      <w:r>
+        <w:rPr>
+          <w:lang w:val="en-CA"/>
+        </w:rPr>
+        <w:t xml:space="preserve"> </w:t>
+      </w:r>
+      <w:del w:id="37" w:author="Haopei Yang [2]" w:date="2021-08-13T13:37:00Z">
+        <w:r>
+          <w:rPr>
+            <w:lang w:val="en-CA"/>
+          </w:rPr>
+          <w:delText>for the test phase tasks, but not for the study phase task</w:delText>
+        </w:r>
+        <w:r>
+          <w:rPr>
+            <w:lang w:val="en-CA"/>
+          </w:rPr>
+          <w:delText>, during which key pressing only happens when participant judge a stimulus to be non-word, which are discared from later analyses</w:delText>
+        </w:r>
+        <w:r>
+          <w:rPr>
+            <w:lang w:val="en-CA"/>
+          </w:rPr>
+          <w:delText xml:space="preserve">. </w:delText>
+        </w:r>
+      </w:del>
       <w:r>
         <w:rPr>
           <w:lang w:val="en-CA"/>
@@ -704,44 +682,44 @@
         <w:rPr>
           <w:lang w:val="en-CA"/>
         </w:rPr>
-        <w:t xml:space="preserve">block to familiarize </w:t>
+        <w:t xml:space="preserve">block to familiarize them with the key mapping. In this practice block, they saw numbers 1-5, and are asked to press the corresponding key on the MRI button box. Participants have to get </w:t>
+      </w:r>
+      <w:r>
+        <w:rPr>
+          <w:lang w:val="en-CA"/>
+        </w:rPr>
+        <w:t xml:space="preserve">45 correct trials </w:t>
       </w:r>
       <w:r>
         <w:rPr>
           <w:lang w:val="en-CA"/>
         </w:rPr>
         <w:lastRenderedPageBreak/>
-        <w:t xml:space="preserve">them with the key mapping. In this practice block, they saw numbers 1-5, and are asked to press the corresponding key on the MRI button box. Participants </w:t>
-      </w:r>
-      <w:proofErr w:type="gramStart"/>
-      <w:r>
-        <w:rPr>
-          <w:lang w:val="en-CA"/>
-        </w:rPr>
-        <w:t>have to</w:t>
-      </w:r>
-      <w:proofErr w:type="gramEnd"/>
-      <w:r>
-        <w:rPr>
-          <w:lang w:val="en-CA"/>
-        </w:rPr>
-        <w:t xml:space="preserve"> get </w:t>
-      </w:r>
-      <w:r>
-        <w:rPr>
-          <w:lang w:val="en-CA"/>
-        </w:rPr>
-        <w:t>45 correct trials successively to pass. Each trial is self-timed. If they make an incorrect response, a figure of the button box with a red box on the correct key will be shown to them for 2 seconds.</w:t>
+        <w:t>successively to pass.</w:t>
+      </w:r>
+      <w:del w:id="38" w:author="Haopei Yang [2]" w:date="2021-08-13T14:07:00Z">
+        <w:r>
+          <w:rPr>
+            <w:lang w:val="en-CA"/>
+          </w:rPr>
+          <w:delText xml:space="preserve"> Each trial is self-timed.</w:delText>
+        </w:r>
+      </w:del>
+      <w:r>
+        <w:rPr>
+          <w:lang w:val="en-CA"/>
+        </w:rPr>
+        <w:t xml:space="preserve"> If they make an incorrect response, a figure of the button box with a red box on the correct key will be shown to them for 2 seconds.</w:t>
       </w:r>
     </w:p>
     <w:p>
       <w:pPr>
         <w:rPr>
-          <w:ins w:id="37" w:author="Haopei Yang" w:date="2019-06-17T16:38:00Z"/>
-          <w:lang w:val="en-CA"/>
-        </w:rPr>
-      </w:pPr>
-      <w:ins w:id="38" w:author="Haopei Yang" w:date="2019-06-12T12:37:00Z">
+          <w:ins w:id="39" w:author="Haopei Yang" w:date="2019-06-17T16:38:00Z"/>
+          <w:lang w:val="en-CA"/>
+        </w:rPr>
+      </w:pPr>
+      <w:ins w:id="40" w:author="Haopei Yang" w:date="2019-06-12T12:37:00Z">
         <w:r>
           <w:rPr>
             <w:lang w:val="en-CA"/>
@@ -749,7 +727,7 @@
           <w:t>After the test phase, participants rated their lifetime familiarity on all items presented in the frequency judgement task, outside of the scanner.</w:t>
         </w:r>
       </w:ins>
-      <w:ins w:id="39" w:author="Haopei Yang" w:date="2019-06-24T12:00:00Z">
+      <w:ins w:id="41" w:author="Haopei Yang" w:date="2019-06-24T12:00:00Z">
         <w:r>
           <w:rPr>
             <w:lang w:val="en-CA"/>
@@ -757,7 +735,7 @@
           <w:t xml:space="preserve"> They would use the same finger to scale mapping</w:t>
         </w:r>
       </w:ins>
-      <w:ins w:id="40" w:author="Haopei Yang" w:date="2019-06-24T12:01:00Z">
+      <w:ins w:id="42" w:author="Haopei Yang" w:date="2019-06-24T12:01:00Z">
         <w:r>
           <w:rPr>
             <w:lang w:val="en-CA"/>
@@ -765,7 +743,7 @@
           <w:t xml:space="preserve"> as in the test phase</w:t>
         </w:r>
       </w:ins>
-      <w:ins w:id="41" w:author="Haopei Yang" w:date="2019-06-24T12:00:00Z">
+      <w:ins w:id="43" w:author="Haopei Yang" w:date="2019-06-24T12:00:00Z">
         <w:r>
           <w:rPr>
             <w:lang w:val="en-CA"/>
@@ -773,7 +751,7 @@
           <w:t>, although the exact</w:t>
         </w:r>
       </w:ins>
-      <w:ins w:id="42" w:author="Haopei Yang" w:date="2019-06-24T12:01:00Z">
+      <w:ins w:id="44" w:author="Haopei Yang" w:date="2019-06-24T12:01:00Z">
         <w:r>
           <w:rPr>
             <w:lang w:val="en-CA"/>
@@ -781,7 +759,7 @@
           <w:t xml:space="preserve"> keys are different since now participants use a laptop keyboard rather than button boxes. This allow us to control for </w:t>
         </w:r>
       </w:ins>
-      <w:ins w:id="43" w:author="Haopei Yang" w:date="2019-06-24T12:02:00Z">
+      <w:ins w:id="45" w:author="Haopei Yang" w:date="2019-06-24T12:02:00Z">
         <w:r>
           <w:rPr>
             <w:lang w:val="en-CA"/>
@@ -789,7 +767,7 @@
           <w:t xml:space="preserve">potential motor learning effect associated with using a new set of finger-to-scale mapping. </w:t>
         </w:r>
       </w:ins>
-      <w:ins w:id="44" w:author="Haopei Yang" w:date="2019-06-24T12:03:00Z">
+      <w:ins w:id="46" w:author="Haopei Yang" w:date="2019-06-24T12:03:00Z">
         <w:r>
           <w:rPr>
             <w:lang w:val="en-CA"/>
@@ -813,11 +791,11 @@
     <w:p>
       <w:pPr>
         <w:rPr>
-          <w:ins w:id="45" w:author="Haopei Yang" w:date="2019-06-17T16:39:00Z"/>
-          <w:lang w:val="en-CA"/>
-        </w:rPr>
-      </w:pPr>
-      <w:ins w:id="46" w:author="Haopei Yang" w:date="2019-06-17T16:39:00Z">
+          <w:ins w:id="47" w:author="Haopei Yang" w:date="2019-06-17T16:39:00Z"/>
+          <w:lang w:val="en-CA"/>
+        </w:rPr>
+      </w:pPr>
+      <w:ins w:id="48" w:author="Haopei Yang" w:date="2019-06-17T16:39:00Z">
         <w:r>
           <w:rPr>
             <w:lang w:val="en-CA"/>
@@ -829,11 +807,11 @@
     <w:p>
       <w:pPr>
         <w:rPr>
-          <w:ins w:id="47" w:author="Haopei Yang" w:date="2020-02-09T17:15:00Z"/>
-          <w:lang w:val="en-CA"/>
-        </w:rPr>
-      </w:pPr>
-      <w:ins w:id="48" w:author="Haopei Yang" w:date="2019-06-17T16:39:00Z">
+          <w:ins w:id="49" w:author="Haopei Yang" w:date="2020-02-09T17:15:00Z"/>
+          <w:lang w:val="en-CA"/>
+        </w:rPr>
+      </w:pPr>
+      <w:ins w:id="50" w:author="Haopei Yang" w:date="2019-06-17T16:39:00Z">
         <w:r>
           <w:rPr>
             <w:lang w:val="en-CA"/>
@@ -842,43 +820,15 @@
           <w:t xml:space="preserve">The script has built in error handling. At each trial of any phases, the experimenter can press the pause key (P) to pause the experiment after the current trial. Participants’ responses will </w:t>
         </w:r>
       </w:ins>
-      <w:ins w:id="49" w:author="Haopei Yang" w:date="2019-06-17T16:40:00Z">
-        <w:r>
-          <w:rPr>
-            <w:lang w:val="en-CA"/>
-          </w:rPr>
-          <w:t xml:space="preserve">still be recorded for the paused </w:t>
-        </w:r>
-        <w:proofErr w:type="gramStart"/>
-        <w:r>
-          <w:rPr>
-            <w:lang w:val="en-CA"/>
-          </w:rPr>
-          <w:t>trial, and</w:t>
-        </w:r>
-        <w:proofErr w:type="gramEnd"/>
-        <w:r>
-          <w:rPr>
-            <w:lang w:val="en-CA"/>
-          </w:rPr>
-          <w:t xml:space="preserve"> saved in the disk as a .mat file with all responses so far for the current phase (study, </w:t>
-        </w:r>
-        <w:proofErr w:type="spellStart"/>
-        <w:r>
-          <w:rPr>
-            <w:lang w:val="en-CA"/>
-          </w:rPr>
-          <w:t>key_prac</w:t>
-        </w:r>
-        <w:proofErr w:type="spellEnd"/>
-        <w:r>
-          <w:rPr>
-            <w:lang w:val="en-CA"/>
-          </w:rPr>
-          <w:t>,</w:t>
-        </w:r>
-      </w:ins>
-      <w:ins w:id="50" w:author="Haopei Yang" w:date="2019-06-17T16:41:00Z">
+      <w:ins w:id="51" w:author="Haopei Yang" w:date="2019-06-17T16:40:00Z">
+        <w:r>
+          <w:rPr>
+            <w:lang w:val="en-CA"/>
+          </w:rPr>
+          <w:t>still be recorded for the paused trial, and saved in the disk as a .mat file with all responses so far for the current phase (study, key_prac,</w:t>
+        </w:r>
+      </w:ins>
+      <w:ins w:id="52" w:author="Haopei Yang" w:date="2019-06-17T16:41:00Z">
         <w:r>
           <w:rPr>
             <w:lang w:val="en-CA"/>
@@ -886,7 +836,7 @@
           <w:t xml:space="preserve"> test)</w:t>
         </w:r>
       </w:ins>
-      <w:ins w:id="51" w:author="Haopei Yang" w:date="2019-06-17T16:40:00Z">
+      <w:ins w:id="53" w:author="Haopei Yang" w:date="2019-06-17T16:40:00Z">
         <w:r>
           <w:rPr>
             <w:lang w:val="en-CA"/>
@@ -894,7 +844,7 @@
           <w:t xml:space="preserve">. </w:t>
         </w:r>
       </w:ins>
-      <w:ins w:id="52" w:author="Haopei Yang" w:date="2019-06-17T16:41:00Z">
+      <w:ins w:id="54" w:author="Haopei Yang" w:date="2019-06-17T16:41:00Z">
         <w:r>
           <w:rPr>
             <w:lang w:val="en-CA"/>
@@ -902,7 +852,7 @@
           <w:t xml:space="preserve">The experimenter can choose to continue the paused experiment by pressing the experimenter pass key (E), which will lead to the presentation of a fixation cross for 2 seconds, then </w:t>
         </w:r>
       </w:ins>
-      <w:ins w:id="53" w:author="Haopei Yang" w:date="2019-06-17T16:42:00Z">
+      <w:ins w:id="55" w:author="Haopei Yang" w:date="2019-06-17T16:42:00Z">
         <w:r>
           <w:rPr>
             <w:lang w:val="en-CA"/>
@@ -910,7 +860,7 @@
           <w:t>continue to the next trial</w:t>
         </w:r>
       </w:ins>
-      <w:ins w:id="54" w:author="Haopei Yang" w:date="2019-06-17T16:46:00Z">
+      <w:ins w:id="56" w:author="Haopei Yang" w:date="2019-06-17T16:46:00Z">
         <w:r>
           <w:rPr>
             <w:lang w:val="en-CA"/>
@@ -918,7 +868,7 @@
           <w:t>, with all the appropriate instructions and prompt for the participants</w:t>
         </w:r>
       </w:ins>
-      <w:ins w:id="55" w:author="Haopei Yang" w:date="2019-06-17T16:42:00Z">
+      <w:ins w:id="57" w:author="Haopei Yang" w:date="2019-06-17T16:42:00Z">
         <w:r>
           <w:rPr>
             <w:lang w:val="en-CA"/>
@@ -932,79 +882,23 @@
           <w:t xml:space="preserve">happened to the scanner and </w:t>
         </w:r>
       </w:ins>
-      <w:ins w:id="56" w:author="Haopei Yang" w:date="2019-06-17T16:43:00Z">
-        <w:r>
-          <w:rPr>
-            <w:lang w:val="en-CA"/>
-          </w:rPr>
-          <w:t xml:space="preserve">a separate run </w:t>
-        </w:r>
-        <w:proofErr w:type="gramStart"/>
-        <w:r>
-          <w:rPr>
-            <w:lang w:val="en-CA"/>
-          </w:rPr>
-          <w:t>has to</w:t>
-        </w:r>
-        <w:proofErr w:type="gramEnd"/>
-        <w:r>
-          <w:rPr>
-            <w:lang w:val="en-CA"/>
-          </w:rPr>
-          <w:t xml:space="preserve"> be started. For the study and the test phase, the script will automatically </w:t>
-        </w:r>
-        <w:proofErr w:type="spellStart"/>
-        <w:r>
-          <w:rPr>
-            <w:lang w:val="en-CA"/>
-          </w:rPr>
-          <w:t>relunch</w:t>
-        </w:r>
-        <w:proofErr w:type="spellEnd"/>
-        <w:r>
-          <w:rPr>
-            <w:lang w:val="en-CA"/>
-          </w:rPr>
-          <w:t xml:space="preserve"> after pressing the terminate key from the next trial</w:t>
-        </w:r>
-      </w:ins>
-      <w:ins w:id="57" w:author="Haopei Yang" w:date="2019-06-17T16:44:00Z">
-        <w:r>
-          <w:rPr>
-            <w:lang w:val="en-CA"/>
-          </w:rPr>
-          <w:t>. For the key-</w:t>
-        </w:r>
-        <w:proofErr w:type="spellStart"/>
-        <w:r>
-          <w:rPr>
-            <w:lang w:val="en-CA"/>
-          </w:rPr>
-          <w:t>prac</w:t>
-        </w:r>
-        <w:proofErr w:type="spellEnd"/>
-        <w:r>
-          <w:rPr>
-            <w:lang w:val="en-CA"/>
-          </w:rPr>
-          <w:t xml:space="preserve"> phase, the script will proceed into the next phase (i.e. test phase) since the stimuli in the </w:t>
-        </w:r>
-        <w:proofErr w:type="spellStart"/>
-        <w:r>
-          <w:rPr>
-            <w:lang w:val="en-CA"/>
-          </w:rPr>
-          <w:t>key_prac</w:t>
-        </w:r>
-        <w:proofErr w:type="spellEnd"/>
-        <w:r>
-          <w:rPr>
-            <w:lang w:val="en-CA"/>
-          </w:rPr>
-          <w:t xml:space="preserve"> phase is not of set order but are</w:t>
-        </w:r>
-      </w:ins>
-      <w:ins w:id="58" w:author="Haopei Yang" w:date="2019-06-17T16:45:00Z">
+      <w:ins w:id="58" w:author="Haopei Yang" w:date="2019-06-17T16:43:00Z">
+        <w:r>
+          <w:rPr>
+            <w:lang w:val="en-CA"/>
+          </w:rPr>
+          <w:t>a separate run has to be started. For the study and the test phase, the script will automatically relunch after pressing the terminate key from the next trial</w:t>
+        </w:r>
+      </w:ins>
+      <w:ins w:id="59" w:author="Haopei Yang" w:date="2019-06-17T16:44:00Z">
+        <w:r>
+          <w:rPr>
+            <w:lang w:val="en-CA"/>
+          </w:rPr>
+          <w:t>. For the key-prac phase, the script will proceed into the next phase (i.e. test phase) since the stimuli in the key_prac phase is not of set order but are</w:t>
+        </w:r>
+      </w:ins>
+      <w:ins w:id="60" w:author="Haopei Yang" w:date="2019-06-17T16:45:00Z">
         <w:r>
           <w:rPr>
             <w:lang w:val="en-CA"/>
@@ -1012,7 +906,7 @@
           <w:t xml:space="preserve"> continuously</w:t>
         </w:r>
       </w:ins>
-      <w:ins w:id="59" w:author="Haopei Yang" w:date="2019-06-17T16:44:00Z">
+      <w:ins w:id="61" w:author="Haopei Yang" w:date="2019-06-17T16:44:00Z">
         <w:r>
           <w:rPr>
             <w:lang w:val="en-CA"/>
@@ -1020,7 +914,7 @@
           <w:t xml:space="preserve"> </w:t>
         </w:r>
       </w:ins>
-      <w:ins w:id="60" w:author="Haopei Yang" w:date="2019-06-17T16:45:00Z">
+      <w:ins w:id="62" w:author="Haopei Yang" w:date="2019-06-17T16:45:00Z">
         <w:r>
           <w:rPr>
             <w:lang w:val="en-CA"/>
@@ -1028,7 +922,7 @@
           <w:t xml:space="preserve">and </w:t>
         </w:r>
       </w:ins>
-      <w:ins w:id="61" w:author="Haopei Yang" w:date="2019-06-17T16:44:00Z">
+      <w:ins w:id="63" w:author="Haopei Yang" w:date="2019-06-17T16:44:00Z">
         <w:r>
           <w:rPr>
             <w:lang w:val="en-CA"/>
@@ -1036,51 +930,23 @@
           <w:t xml:space="preserve">randomly sampled. </w:t>
         </w:r>
       </w:ins>
-      <w:ins w:id="62" w:author="Haopei Yang" w:date="2019-06-17T16:45:00Z">
-        <w:r>
-          <w:rPr>
-            <w:lang w:val="en-CA"/>
-          </w:rPr>
-          <w:t xml:space="preserve">This also allow the experimenter to </w:t>
-        </w:r>
-        <w:proofErr w:type="spellStart"/>
-        <w:r>
-          <w:rPr>
-            <w:lang w:val="en-CA"/>
-          </w:rPr>
-          <w:t>manully</w:t>
-        </w:r>
-        <w:proofErr w:type="spellEnd"/>
-        <w:r>
-          <w:rPr>
-            <w:lang w:val="en-CA"/>
-          </w:rPr>
-          <w:t xml:space="preserve"> terminate the </w:t>
-        </w:r>
-        <w:proofErr w:type="spellStart"/>
-        <w:r>
-          <w:rPr>
-            <w:lang w:val="en-CA"/>
-          </w:rPr>
-          <w:t>key_prac</w:t>
-        </w:r>
-        <w:proofErr w:type="spellEnd"/>
-        <w:r>
-          <w:rPr>
-            <w:lang w:val="en-CA"/>
-          </w:rPr>
-          <w:t xml:space="preserve"> phase if it runs too long. </w:t>
+      <w:ins w:id="64" w:author="Haopei Yang" w:date="2019-06-17T16:45:00Z">
+        <w:r>
+          <w:rPr>
+            <w:lang w:val="en-CA"/>
+          </w:rPr>
+          <w:t xml:space="preserve">This also allow the experimenter to manully terminate the key_prac phase if it runs too long. </w:t>
         </w:r>
       </w:ins>
     </w:p>
     <w:p>
       <w:pPr>
         <w:rPr>
-          <w:ins w:id="63" w:author="Haopei Yang" w:date="2020-02-09T17:15:00Z"/>
-          <w:lang w:val="en-CA"/>
-        </w:rPr>
-      </w:pPr>
-      <w:ins w:id="64" w:author="Haopei Yang" w:date="2020-02-09T17:15:00Z">
+          <w:ins w:id="65" w:author="Haopei Yang" w:date="2020-02-09T17:15:00Z"/>
+          <w:lang w:val="en-CA"/>
+        </w:rPr>
+      </w:pPr>
+      <w:ins w:id="66" w:author="Haopei Yang" w:date="2020-02-09T17:15:00Z">
         <w:r>
           <w:rPr>
             <w:lang w:val="en-CA"/>
@@ -1095,52 +961,24 @@
           <w:lang w:val="en-CA"/>
         </w:rPr>
       </w:pPr>
-      <w:ins w:id="65" w:author="Haopei Yang" w:date="2020-02-09T17:15:00Z">
+      <w:ins w:id="67" w:author="Haopei Yang" w:date="2020-02-09T17:15:00Z">
         <w:r>
           <w:rPr>
             <w:lang w:val="en-CA"/>
           </w:rPr>
           <w:lastRenderedPageBreak/>
-          <w:t xml:space="preserve">The raw scanning data are processed with </w:t>
-        </w:r>
-        <w:proofErr w:type="spellStart"/>
-        <w:r>
-          <w:rPr>
-            <w:lang w:val="en-CA"/>
-          </w:rPr>
-          <w:t>fmriprep</w:t>
-        </w:r>
-        <w:proofErr w:type="spellEnd"/>
-        <w:r>
-          <w:rPr>
-            <w:lang w:val="en-CA"/>
-          </w:rPr>
-          <w:t xml:space="preserve"> 1.5.4, with multi-echo combined</w:t>
-        </w:r>
-      </w:ins>
-      <w:ins w:id="66" w:author="Haopei Yang" w:date="2020-02-09T17:16:00Z">
-        <w:r>
-          <w:rPr>
-            <w:lang w:val="en-CA"/>
-          </w:rPr>
-          <w:t xml:space="preserve">. The output space is T1w. The post-preprocess T1 image and raw T2 image are used to segment </w:t>
-        </w:r>
-        <w:proofErr w:type="spellStart"/>
-        <w:r>
-          <w:rPr>
-            <w:lang w:val="en-CA"/>
-          </w:rPr>
-          <w:t>PrC</w:t>
-        </w:r>
-        <w:proofErr w:type="spellEnd"/>
-        <w:r>
-          <w:rPr>
-            <w:lang w:val="en-CA"/>
-          </w:rPr>
-          <w:t xml:space="preserve"> using ASHS. GLM is </w:t>
-        </w:r>
-      </w:ins>
-      <w:ins w:id="67" w:author="Haopei Yang" w:date="2020-02-09T17:17:00Z">
+          <w:t>The raw scanning data are processed with fmriprep 1.5.4, with multi-echo combined</w:t>
+        </w:r>
+      </w:ins>
+      <w:ins w:id="68" w:author="Haopei Yang" w:date="2020-02-09T17:16:00Z">
+        <w:r>
+          <w:rPr>
+            <w:lang w:val="en-CA"/>
+          </w:rPr>
+          <w:t xml:space="preserve">. The output space is T1w. The post-preprocess T1 image and raw T2 image are used to segment PrC using ASHS. GLM is </w:t>
+        </w:r>
+      </w:ins>
+      <w:ins w:id="69" w:author="Haopei Yang" w:date="2020-02-09T17:17:00Z">
         <w:r>
           <w:rPr>
             <w:lang w:val="en-CA"/>
@@ -1160,8 +998,8 @@
 </file>
 
 <file path=word/comments.xml><?xml version="1.0" encoding="utf-8"?>
-<w:comments xmlns:wpc="http://schemas.microsoft.com/office/word/2010/wordprocessingCanvas" xmlns:cx="http://schemas.microsoft.com/office/drawing/2014/chartex" xmlns:cx1="http://schemas.microsoft.com/office/drawing/2015/9/8/chartex" xmlns:cx2="http://schemas.microsoft.com/office/drawing/2015/10/21/chartex" xmlns:cx3="http://schemas.microsoft.com/office/drawing/2016/5/9/chartex" xmlns:cx4="http://schemas.microsoft.com/office/drawing/2016/5/10/chartex" xmlns:cx5="http://schemas.microsoft.com/office/drawing/2016/5/11/chartex" xmlns:cx6="http://schemas.microsoft.com/office/drawing/2016/5/12/chartex" xmlns:cx7="http://schemas.microsoft.com/office/drawing/2016/5/13/chartex" xmlns:cx8="http://schemas.microsoft.com/office/drawing/2016/5/14/chartex" xmlns:mc="http://schemas.openxmlformats.org/markup-compatibility/2006" xmlns:aink="http://schemas.microsoft.com/office/drawing/2016/ink" xmlns:am3d="http://schemas.microsoft.com/office/drawing/2017/model3d" xmlns:o="urn:schemas-microsoft-com:office:office" xmlns:r="http://schemas.openxmlformats.org/officeDocument/2006/relationships" xmlns:m="http://schemas.openxmlformats.org/officeDocument/2006/math" xmlns:v="urn:schemas-microsoft-com:vml" xmlns:wp14="http://schemas.microsoft.com/office/word/2010/wordprocessingDrawing" xmlns:wp="http://schemas.openxmlformats.org/drawingml/2006/wordprocessingDrawing" xmlns:w10="urn:schemas-microsoft-com:office:word" xmlns:w="http://schemas.openxmlformats.org/wordprocessingml/2006/main" xmlns:w14="http://schemas.microsoft.com/office/word/2010/wordml" xmlns:w15="http://schemas.microsoft.com/office/word/2012/wordml" xmlns:w16cid="http://schemas.microsoft.com/office/word/2016/wordml/cid" xmlns:w16se="http://schemas.microsoft.com/office/word/2015/wordml/symex" xmlns:wpg="http://schemas.microsoft.com/office/word/2010/wordprocessingGroup" xmlns:wpi="http://schemas.microsoft.com/office/word/2010/wordprocessingInk" xmlns:wne="http://schemas.microsoft.com/office/word/2006/wordml" xmlns:wps="http://schemas.microsoft.com/office/word/2010/wordprocessingShape" mc:Ignorable="w14 w15 w16se w16cid wp14">
-  <w:comment w:id="16" w:author="Haopei Yang" w:date="2019-04-22T17:32:00Z" w:initials="HY">
+<w:comments xmlns:wpc="http://schemas.microsoft.com/office/word/2010/wordprocessingCanvas" xmlns:cx="http://schemas.microsoft.com/office/drawing/2014/chartex" xmlns:cx1="http://schemas.microsoft.com/office/drawing/2015/9/8/chartex" xmlns:cx2="http://schemas.microsoft.com/office/drawing/2015/10/21/chartex" xmlns:cx3="http://schemas.microsoft.com/office/drawing/2016/5/9/chartex" xmlns:cx4="http://schemas.microsoft.com/office/drawing/2016/5/10/chartex" xmlns:cx5="http://schemas.microsoft.com/office/drawing/2016/5/11/chartex" xmlns:cx6="http://schemas.microsoft.com/office/drawing/2016/5/12/chartex" xmlns:cx7="http://schemas.microsoft.com/office/drawing/2016/5/13/chartex" xmlns:cx8="http://schemas.microsoft.com/office/drawing/2016/5/14/chartex" xmlns:mc="http://schemas.openxmlformats.org/markup-compatibility/2006" xmlns:aink="http://schemas.microsoft.com/office/drawing/2016/ink" xmlns:am3d="http://schemas.microsoft.com/office/drawing/2017/model3d" xmlns:o="urn:schemas-microsoft-com:office:office" xmlns:r="http://schemas.openxmlformats.org/officeDocument/2006/relationships" xmlns:m="http://schemas.openxmlformats.org/officeDocument/2006/math" xmlns:v="urn:schemas-microsoft-com:vml" xmlns:wp14="http://schemas.microsoft.com/office/word/2010/wordprocessingDrawing" xmlns:wp="http://schemas.openxmlformats.org/drawingml/2006/wordprocessingDrawing" xmlns:w10="urn:schemas-microsoft-com:office:word" xmlns:w="http://schemas.openxmlformats.org/wordprocessingml/2006/main" xmlns:w14="http://schemas.microsoft.com/office/word/2010/wordml" xmlns:w15="http://schemas.microsoft.com/office/word/2012/wordml" xmlns:w16cex="http://schemas.microsoft.com/office/word/2018/wordml/cex" xmlns:w16cid="http://schemas.microsoft.com/office/word/2016/wordml/cid" xmlns:w16="http://schemas.microsoft.com/office/word/2018/wordml" xmlns:w16se="http://schemas.microsoft.com/office/word/2015/wordml/symex" xmlns:wpg="http://schemas.microsoft.com/office/word/2010/wordprocessingGroup" xmlns:wpi="http://schemas.microsoft.com/office/word/2010/wordprocessingInk" xmlns:wne="http://schemas.microsoft.com/office/word/2006/wordml" xmlns:wps="http://schemas.microsoft.com/office/word/2010/wordprocessingShape" mc:Ignorable="w14 w15 w16se w16cid w16 w16cex wp14">
+  <w:comment w:id="15" w:author="Haopei Yang" w:date="2019-04-22T17:32:00Z" w:initials="HY">
     <w:p>
       <w:pPr>
         <w:pStyle w:val="CommentText"/>
@@ -1173,15 +1011,7 @@
         <w:annotationRef/>
       </w:r>
       <w:r>
-        <w:t xml:space="preserve">Stick to animacy judgement, since lexical decision will introduce another </w:t>
-      </w:r>
-      <w:proofErr w:type="gramStart"/>
-      <w:r>
-        <w:t>confound:</w:t>
-      </w:r>
-      <w:proofErr w:type="gramEnd"/>
-      <w:r>
-        <w:t xml:space="preserve"> participants only make motor response during the test phase</w:t>
+        <w:t>Stick to animacy judgement, since lexical decision will introduce another confound: participants only make motor response during the test phase</w:t>
       </w:r>
     </w:p>
   </w:comment>
@@ -1189,27 +1019,30 @@
 </file>
 
 <file path=word/commentsExtended.xml><?xml version="1.0" encoding="utf-8"?>
-<w15:commentsEx xmlns:wpc="http://schemas.microsoft.com/office/word/2010/wordprocessingCanvas" xmlns:cx="http://schemas.microsoft.com/office/drawing/2014/chartex" xmlns:cx1="http://schemas.microsoft.com/office/drawing/2015/9/8/chartex" xmlns:cx2="http://schemas.microsoft.com/office/drawing/2015/10/21/chartex" xmlns:cx3="http://schemas.microsoft.com/office/drawing/2016/5/9/chartex" xmlns:cx4="http://schemas.microsoft.com/office/drawing/2016/5/10/chartex" xmlns:cx5="http://schemas.microsoft.com/office/drawing/2016/5/11/chartex" xmlns:cx6="http://schemas.microsoft.com/office/drawing/2016/5/12/chartex" xmlns:cx7="http://schemas.microsoft.com/office/drawing/2016/5/13/chartex" xmlns:cx8="http://schemas.microsoft.com/office/drawing/2016/5/14/chartex" xmlns:mc="http://schemas.openxmlformats.org/markup-compatibility/2006" xmlns:aink="http://schemas.microsoft.com/office/drawing/2016/ink" xmlns:am3d="http://schemas.microsoft.com/office/drawing/2017/model3d" xmlns:o="urn:schemas-microsoft-com:office:office" xmlns:r="http://schemas.openxmlformats.org/officeDocument/2006/relationships" xmlns:m="http://schemas.openxmlformats.org/officeDocument/2006/math" xmlns:v="urn:schemas-microsoft-com:vml" xmlns:wp14="http://schemas.microsoft.com/office/word/2010/wordprocessingDrawing" xmlns:wp="http://schemas.openxmlformats.org/drawingml/2006/wordprocessingDrawing" xmlns:w10="urn:schemas-microsoft-com:office:word" xmlns:w="http://schemas.openxmlformats.org/wordprocessingml/2006/main" xmlns:w14="http://schemas.microsoft.com/office/word/2010/wordml" xmlns:w15="http://schemas.microsoft.com/office/word/2012/wordml" xmlns:w16cid="http://schemas.microsoft.com/office/word/2016/wordml/cid" xmlns:w16se="http://schemas.microsoft.com/office/word/2015/wordml/symex" xmlns:wpg="http://schemas.microsoft.com/office/word/2010/wordprocessingGroup" xmlns:wpi="http://schemas.microsoft.com/office/word/2010/wordprocessingInk" xmlns:wne="http://schemas.microsoft.com/office/word/2006/wordml" xmlns:wps="http://schemas.microsoft.com/office/word/2010/wordprocessingShape" mc:Ignorable="w14 w15 w16se w16cid wp14">
+<w15:commentsEx xmlns:wpc="http://schemas.microsoft.com/office/word/2010/wordprocessingCanvas" xmlns:cx="http://schemas.microsoft.com/office/drawing/2014/chartex" xmlns:cx1="http://schemas.microsoft.com/office/drawing/2015/9/8/chartex" xmlns:cx2="http://schemas.microsoft.com/office/drawing/2015/10/21/chartex" xmlns:cx3="http://schemas.microsoft.com/office/drawing/2016/5/9/chartex" xmlns:cx4="http://schemas.microsoft.com/office/drawing/2016/5/10/chartex" xmlns:cx5="http://schemas.microsoft.com/office/drawing/2016/5/11/chartex" xmlns:cx6="http://schemas.microsoft.com/office/drawing/2016/5/12/chartex" xmlns:cx7="http://schemas.microsoft.com/office/drawing/2016/5/13/chartex" xmlns:cx8="http://schemas.microsoft.com/office/drawing/2016/5/14/chartex" xmlns:mc="http://schemas.openxmlformats.org/markup-compatibility/2006" xmlns:aink="http://schemas.microsoft.com/office/drawing/2016/ink" xmlns:am3d="http://schemas.microsoft.com/office/drawing/2017/model3d" xmlns:o="urn:schemas-microsoft-com:office:office" xmlns:r="http://schemas.openxmlformats.org/officeDocument/2006/relationships" xmlns:m="http://schemas.openxmlformats.org/officeDocument/2006/math" xmlns:v="urn:schemas-microsoft-com:vml" xmlns:wp14="http://schemas.microsoft.com/office/word/2010/wordprocessingDrawing" xmlns:wp="http://schemas.openxmlformats.org/drawingml/2006/wordprocessingDrawing" xmlns:w10="urn:schemas-microsoft-com:office:word" xmlns:w="http://schemas.openxmlformats.org/wordprocessingml/2006/main" xmlns:w14="http://schemas.microsoft.com/office/word/2010/wordml" xmlns:w15="http://schemas.microsoft.com/office/word/2012/wordml" xmlns:w16cex="http://schemas.microsoft.com/office/word/2018/wordml/cex" xmlns:w16cid="http://schemas.microsoft.com/office/word/2016/wordml/cid" xmlns:w16="http://schemas.microsoft.com/office/word/2018/wordml" xmlns:w16se="http://schemas.microsoft.com/office/word/2015/wordml/symex" xmlns:wpg="http://schemas.microsoft.com/office/word/2010/wordprocessingGroup" xmlns:wpi="http://schemas.microsoft.com/office/word/2010/wordprocessingInk" xmlns:wne="http://schemas.microsoft.com/office/word/2006/wordml" xmlns:wps="http://schemas.microsoft.com/office/word/2010/wordprocessingShape" mc:Ignorable="w14 w15 w16se w16cid w16 w16cex wp14">
   <w15:commentEx w15:paraId="37DD3EB0" w15:done="0"/>
 </w15:commentsEx>
 </file>
 
 <file path=word/commentsIds.xml><?xml version="1.0" encoding="utf-8"?>
-<w16cid:commentsIds xmlns:wpc="http://schemas.microsoft.com/office/word/2010/wordprocessingCanvas" xmlns:cx="http://schemas.microsoft.com/office/drawing/2014/chartex" xmlns:cx1="http://schemas.microsoft.com/office/drawing/2015/9/8/chartex" xmlns:cx2="http://schemas.microsoft.com/office/drawing/2015/10/21/chartex" xmlns:cx3="http://schemas.microsoft.com/office/drawing/2016/5/9/chartex" xmlns:cx4="http://schemas.microsoft.com/office/drawing/2016/5/10/chartex" xmlns:cx5="http://schemas.microsoft.com/office/drawing/2016/5/11/chartex" xmlns:cx6="http://schemas.microsoft.com/office/drawing/2016/5/12/chartex" xmlns:cx7="http://schemas.microsoft.com/office/drawing/2016/5/13/chartex" xmlns:cx8="http://schemas.microsoft.com/office/drawing/2016/5/14/chartex" xmlns:mc="http://schemas.openxmlformats.org/markup-compatibility/2006" xmlns:aink="http://schemas.microsoft.com/office/drawing/2016/ink" xmlns:am3d="http://schemas.microsoft.com/office/drawing/2017/model3d" xmlns:o="urn:schemas-microsoft-com:office:office" xmlns:r="http://schemas.openxmlformats.org/officeDocument/2006/relationships" xmlns:m="http://schemas.openxmlformats.org/officeDocument/2006/math" xmlns:v="urn:schemas-microsoft-com:vml" xmlns:wp14="http://schemas.microsoft.com/office/word/2010/wordprocessingDrawing" xmlns:wp="http://schemas.openxmlformats.org/drawingml/2006/wordprocessingDrawing" xmlns:w10="urn:schemas-microsoft-com:office:word" xmlns:w="http://schemas.openxmlformats.org/wordprocessingml/2006/main" xmlns:w14="http://schemas.microsoft.com/office/word/2010/wordml" xmlns:w15="http://schemas.microsoft.com/office/word/2012/wordml" xmlns:w16cid="http://schemas.microsoft.com/office/word/2016/wordml/cid" xmlns:w16se="http://schemas.microsoft.com/office/word/2015/wordml/symex" xmlns:wpg="http://schemas.microsoft.com/office/word/2010/wordprocessingGroup" xmlns:wpi="http://schemas.microsoft.com/office/word/2010/wordprocessingInk" xmlns:wne="http://schemas.microsoft.com/office/word/2006/wordml" xmlns:wps="http://schemas.microsoft.com/office/word/2010/wordprocessingShape" mc:Ignorable="w14 w15 w16se w16cid wp14">
+<w16cid:commentsIds xmlns:wpc="http://schemas.microsoft.com/office/word/2010/wordprocessingCanvas" xmlns:cx="http://schemas.microsoft.com/office/drawing/2014/chartex" xmlns:cx1="http://schemas.microsoft.com/office/drawing/2015/9/8/chartex" xmlns:cx2="http://schemas.microsoft.com/office/drawing/2015/10/21/chartex" xmlns:cx3="http://schemas.microsoft.com/office/drawing/2016/5/9/chartex" xmlns:cx4="http://schemas.microsoft.com/office/drawing/2016/5/10/chartex" xmlns:cx5="http://schemas.microsoft.com/office/drawing/2016/5/11/chartex" xmlns:cx6="http://schemas.microsoft.com/office/drawing/2016/5/12/chartex" xmlns:cx7="http://schemas.microsoft.com/office/drawing/2016/5/13/chartex" xmlns:cx8="http://schemas.microsoft.com/office/drawing/2016/5/14/chartex" xmlns:mc="http://schemas.openxmlformats.org/markup-compatibility/2006" xmlns:aink="http://schemas.microsoft.com/office/drawing/2016/ink" xmlns:am3d="http://schemas.microsoft.com/office/drawing/2017/model3d" xmlns:o="urn:schemas-microsoft-com:office:office" xmlns:r="http://schemas.openxmlformats.org/officeDocument/2006/relationships" xmlns:m="http://schemas.openxmlformats.org/officeDocument/2006/math" xmlns:v="urn:schemas-microsoft-com:vml" xmlns:wp14="http://schemas.microsoft.com/office/word/2010/wordprocessingDrawing" xmlns:wp="http://schemas.openxmlformats.org/drawingml/2006/wordprocessingDrawing" xmlns:w10="urn:schemas-microsoft-com:office:word" xmlns:w="http://schemas.openxmlformats.org/wordprocessingml/2006/main" xmlns:w14="http://schemas.microsoft.com/office/word/2010/wordml" xmlns:w15="http://schemas.microsoft.com/office/word/2012/wordml" xmlns:w16cex="http://schemas.microsoft.com/office/word/2018/wordml/cex" xmlns:w16cid="http://schemas.microsoft.com/office/word/2016/wordml/cid" xmlns:w16="http://schemas.microsoft.com/office/word/2018/wordml" xmlns:w16se="http://schemas.microsoft.com/office/word/2015/wordml/symex" xmlns:wpg="http://schemas.microsoft.com/office/word/2010/wordprocessingGroup" xmlns:wpi="http://schemas.microsoft.com/office/word/2010/wordprocessingInk" xmlns:wne="http://schemas.microsoft.com/office/word/2006/wordml" xmlns:wps="http://schemas.microsoft.com/office/word/2010/wordprocessingShape" mc:Ignorable="w14 w15 w16se w16cid w16 w16cex wp14">
   <w16cid:commentId w16cid:paraId="37DD3EB0" w16cid:durableId="20687946"/>
 </w16cid:commentsIds>
 </file>
 
 <file path=word/people.xml><?xml version="1.0" encoding="utf-8"?>
-<w15:people xmlns:wpc="http://schemas.microsoft.com/office/word/2010/wordprocessingCanvas" xmlns:cx="http://schemas.microsoft.com/office/drawing/2014/chartex" xmlns:cx1="http://schemas.microsoft.com/office/drawing/2015/9/8/chartex" xmlns:cx2="http://schemas.microsoft.com/office/drawing/2015/10/21/chartex" xmlns:cx3="http://schemas.microsoft.com/office/drawing/2016/5/9/chartex" xmlns:cx4="http://schemas.microsoft.com/office/drawing/2016/5/10/chartex" xmlns:cx5="http://schemas.microsoft.com/office/drawing/2016/5/11/chartex" xmlns:cx6="http://schemas.microsoft.com/office/drawing/2016/5/12/chartex" xmlns:cx7="http://schemas.microsoft.com/office/drawing/2016/5/13/chartex" xmlns:cx8="http://schemas.microsoft.com/office/drawing/2016/5/14/chartex" xmlns:mc="http://schemas.openxmlformats.org/markup-compatibility/2006" xmlns:aink="http://schemas.microsoft.com/office/drawing/2016/ink" xmlns:am3d="http://schemas.microsoft.com/office/drawing/2017/model3d" xmlns:o="urn:schemas-microsoft-com:office:office" xmlns:r="http://schemas.openxmlformats.org/officeDocument/2006/relationships" xmlns:m="http://schemas.openxmlformats.org/officeDocument/2006/math" xmlns:v="urn:schemas-microsoft-com:vml" xmlns:wp14="http://schemas.microsoft.com/office/word/2010/wordprocessingDrawing" xmlns:wp="http://schemas.openxmlformats.org/drawingml/2006/wordprocessingDrawing" xmlns:w10="urn:schemas-microsoft-com:office:word" xmlns:w="http://schemas.openxmlformats.org/wordprocessingml/2006/main" xmlns:w14="http://schemas.microsoft.com/office/word/2010/wordml" xmlns:w15="http://schemas.microsoft.com/office/word/2012/wordml" xmlns:w16cid="http://schemas.microsoft.com/office/word/2016/wordml/cid" xmlns:w16se="http://schemas.microsoft.com/office/word/2015/wordml/symex" xmlns:wpg="http://schemas.microsoft.com/office/word/2010/wordprocessingGroup" xmlns:wpi="http://schemas.microsoft.com/office/word/2010/wordprocessingInk" xmlns:wne="http://schemas.microsoft.com/office/word/2006/wordml" xmlns:wps="http://schemas.microsoft.com/office/word/2010/wordprocessingShape" mc:Ignorable="w14 w15 w16se w16cid wp14">
+<w15:people xmlns:wpc="http://schemas.microsoft.com/office/word/2010/wordprocessingCanvas" xmlns:cx="http://schemas.microsoft.com/office/drawing/2014/chartex" xmlns:cx1="http://schemas.microsoft.com/office/drawing/2015/9/8/chartex" xmlns:cx2="http://schemas.microsoft.com/office/drawing/2015/10/21/chartex" xmlns:cx3="http://schemas.microsoft.com/office/drawing/2016/5/9/chartex" xmlns:cx4="http://schemas.microsoft.com/office/drawing/2016/5/10/chartex" xmlns:cx5="http://schemas.microsoft.com/office/drawing/2016/5/11/chartex" xmlns:cx6="http://schemas.microsoft.com/office/drawing/2016/5/12/chartex" xmlns:cx7="http://schemas.microsoft.com/office/drawing/2016/5/13/chartex" xmlns:cx8="http://schemas.microsoft.com/office/drawing/2016/5/14/chartex" xmlns:mc="http://schemas.openxmlformats.org/markup-compatibility/2006" xmlns:aink="http://schemas.microsoft.com/office/drawing/2016/ink" xmlns:am3d="http://schemas.microsoft.com/office/drawing/2017/model3d" xmlns:o="urn:schemas-microsoft-com:office:office" xmlns:r="http://schemas.openxmlformats.org/officeDocument/2006/relationships" xmlns:m="http://schemas.openxmlformats.org/officeDocument/2006/math" xmlns:v="urn:schemas-microsoft-com:vml" xmlns:wp14="http://schemas.microsoft.com/office/word/2010/wordprocessingDrawing" xmlns:wp="http://schemas.openxmlformats.org/drawingml/2006/wordprocessingDrawing" xmlns:w10="urn:schemas-microsoft-com:office:word" xmlns:w="http://schemas.openxmlformats.org/wordprocessingml/2006/main" xmlns:w14="http://schemas.microsoft.com/office/word/2010/wordml" xmlns:w15="http://schemas.microsoft.com/office/word/2012/wordml" xmlns:w16cex="http://schemas.microsoft.com/office/word/2018/wordml/cex" xmlns:w16cid="http://schemas.microsoft.com/office/word/2016/wordml/cid" xmlns:w16="http://schemas.microsoft.com/office/word/2018/wordml" xmlns:w16se="http://schemas.microsoft.com/office/word/2015/wordml/symex" xmlns:wpg="http://schemas.microsoft.com/office/word/2010/wordprocessingGroup" xmlns:wpi="http://schemas.microsoft.com/office/word/2010/wordprocessingInk" xmlns:wne="http://schemas.microsoft.com/office/word/2006/wordml" xmlns:wps="http://schemas.microsoft.com/office/word/2010/wordprocessingShape" mc:Ignorable="w14 w15 w16se w16cid w16 w16cex wp14">
   <w15:person w15:author="Haopei Yang">
     <w15:presenceInfo w15:providerId="Windows Live" w15:userId="5b712a50e083cb24"/>
+  </w15:person>
+  <w15:person w15:author="Haopei Yang [2]">
+    <w15:presenceInfo w15:providerId="None" w15:userId="Haopei Yang"/>
   </w15:person>
 </w15:people>
 </file>
 
 <file path=word/styles.xml><?xml version="1.0" encoding="utf-8"?>
-<w:styles xmlns:mc="http://schemas.openxmlformats.org/markup-compatibility/2006" xmlns:r="http://schemas.openxmlformats.org/officeDocument/2006/relationships" xmlns:w="http://schemas.openxmlformats.org/wordprocessingml/2006/main" xmlns:w14="http://schemas.microsoft.com/office/word/2010/wordml" xmlns:w15="http://schemas.microsoft.com/office/word/2012/wordml" xmlns:w16cid="http://schemas.microsoft.com/office/word/2016/wordml/cid" xmlns:w16se="http://schemas.microsoft.com/office/word/2015/wordml/symex" mc:Ignorable="w14 w15 w16se w16cid">
+<w:styles xmlns:mc="http://schemas.openxmlformats.org/markup-compatibility/2006" xmlns:r="http://schemas.openxmlformats.org/officeDocument/2006/relationships" xmlns:w="http://schemas.openxmlformats.org/wordprocessingml/2006/main" xmlns:w14="http://schemas.microsoft.com/office/word/2010/wordml" xmlns:w15="http://schemas.microsoft.com/office/word/2012/wordml" xmlns:w16cex="http://schemas.microsoft.com/office/word/2018/wordml/cex" xmlns:w16cid="http://schemas.microsoft.com/office/word/2016/wordml/cid" xmlns:w16="http://schemas.microsoft.com/office/word/2018/wordml" xmlns:w16se="http://schemas.microsoft.com/office/word/2015/wordml/symex" mc:Ignorable="w14 w15 w16se w16cid w16 w16cex">
   <w:docDefaults>
     <w:rPrDefault>
       <w:rPr>

</xml_diff>